<commit_message>
checking trial event code for trial extraction
</commit_message>
<xml_diff>
--- a/LFPs/Analysis_code_JM/LFP_Analysis_Workflow.docx
+++ b/LFPs/Analysis_code_JM/LFP_Analysis_Workflow.docx
@@ -38,7 +38,25 @@
           <w:sz w:val="24"/>
           <w:szCs w:val="24"/>
         </w:rPr>
-        <w:t xml:space="preserve">Map channels for each specific probe paradigm (e.g. Neuronexus vs Cambridge), </w:t>
+        <w:t>Map channels for each specific probe paradigm (</w:t>
+      </w:r>
+      <w:proofErr w:type="gramStart"/>
+      <w:r>
+        <w:rPr>
+          <w:rFonts w:ascii="Times New Roman" w:hAnsi="Times New Roman" w:cs="Times New Roman"/>
+          <w:sz w:val="24"/>
+          <w:szCs w:val="24"/>
+        </w:rPr>
+        <w:t>e.g.</w:t>
+      </w:r>
+      <w:proofErr w:type="gramEnd"/>
+      <w:r>
+        <w:rPr>
+          <w:rFonts w:ascii="Times New Roman" w:hAnsi="Times New Roman" w:cs="Times New Roman"/>
+          <w:sz w:val="24"/>
+          <w:szCs w:val="24"/>
+        </w:rPr>
+        <w:t xml:space="preserve"> Neuronexus vs Cambridge), </w:t>
       </w:r>
       <w:r>
         <w:rPr>
@@ -212,7 +230,43 @@
           <w:sz w:val="24"/>
           <w:szCs w:val="24"/>
         </w:rPr>
-        <w:t>Verify atlas locations of each site (e.g. VM, VA, etc)</w:t>
+        <w:t>Verify atlas locations of each site (</w:t>
+      </w:r>
+      <w:proofErr w:type="gramStart"/>
+      <w:r>
+        <w:rPr>
+          <w:rFonts w:ascii="Times New Roman" w:hAnsi="Times New Roman" w:cs="Times New Roman"/>
+          <w:sz w:val="24"/>
+          <w:szCs w:val="24"/>
+        </w:rPr>
+        <w:t>e.g.</w:t>
+      </w:r>
+      <w:proofErr w:type="gramEnd"/>
+      <w:r>
+        <w:rPr>
+          <w:rFonts w:ascii="Times New Roman" w:hAnsi="Times New Roman" w:cs="Times New Roman"/>
+          <w:sz w:val="24"/>
+          <w:szCs w:val="24"/>
+        </w:rPr>
+        <w:t xml:space="preserve"> VM, VA, </w:t>
+      </w:r>
+      <w:proofErr w:type="spellStart"/>
+      <w:r>
+        <w:rPr>
+          <w:rFonts w:ascii="Times New Roman" w:hAnsi="Times New Roman" w:cs="Times New Roman"/>
+          <w:sz w:val="24"/>
+          <w:szCs w:val="24"/>
+        </w:rPr>
+        <w:t>etc</w:t>
+      </w:r>
+      <w:proofErr w:type="spellEnd"/>
+      <w:r>
+        <w:rPr>
+          <w:rFonts w:ascii="Times New Roman" w:hAnsi="Times New Roman" w:cs="Times New Roman"/>
+          <w:sz w:val="24"/>
+          <w:szCs w:val="24"/>
+        </w:rPr>
+        <w:t>)</w:t>
       </w:r>
     </w:p>
     <w:p>
@@ -250,7 +304,25 @@
           <w:sz w:val="24"/>
           <w:szCs w:val="24"/>
         </w:rPr>
-        <w:t xml:space="preserve"> friendly (e.g. no notes)</w:t>
+        <w:t xml:space="preserve"> friendly (</w:t>
+      </w:r>
+      <w:proofErr w:type="gramStart"/>
+      <w:r>
+        <w:rPr>
+          <w:rFonts w:ascii="Times New Roman" w:hAnsi="Times New Roman" w:cs="Times New Roman"/>
+          <w:sz w:val="24"/>
+          <w:szCs w:val="24"/>
+        </w:rPr>
+        <w:t>e.g.</w:t>
+      </w:r>
+      <w:proofErr w:type="gramEnd"/>
+      <w:r>
+        <w:rPr>
+          <w:rFonts w:ascii="Times New Roman" w:hAnsi="Times New Roman" w:cs="Times New Roman"/>
+          <w:sz w:val="24"/>
+          <w:szCs w:val="24"/>
+        </w:rPr>
+        <w:t xml:space="preserve"> no notes)</w:t>
       </w:r>
       <w:r>
         <w:rPr>
@@ -465,8 +537,21 @@
           <w:szCs w:val="24"/>
           <w:u w:val="single"/>
         </w:rPr>
-        <w:t xml:space="preserve"> lfp</w:t>
-      </w:r>
+        <w:t xml:space="preserve"> </w:t>
+      </w:r>
+      <w:proofErr w:type="spellStart"/>
+      <w:r>
+        <w:rPr>
+          <w:rFonts w:ascii="Times New Roman" w:hAnsi="Times New Roman" w:cs="Times New Roman"/>
+          <w:b/>
+          <w:bCs/>
+          <w:sz w:val="24"/>
+          <w:szCs w:val="24"/>
+          <w:u w:val="single"/>
+        </w:rPr>
+        <w:t>lfp</w:t>
+      </w:r>
+      <w:proofErr w:type="spellEnd"/>
       <w:r>
         <w:rPr>
           <w:rFonts w:ascii="Times New Roman" w:hAnsi="Times New Roman" w:cs="Times New Roman"/>
@@ -607,7 +692,25 @@
           <w:sz w:val="24"/>
           <w:szCs w:val="24"/>
         </w:rPr>
-        <w:t>Green &gt;80% of the file is good (minus a few bad individual channels etc)</w:t>
+        <w:t xml:space="preserve">Green &gt;80% of the file is good (minus a few bad individual channels </w:t>
+      </w:r>
+      <w:proofErr w:type="spellStart"/>
+      <w:r>
+        <w:rPr>
+          <w:rFonts w:ascii="Times New Roman" w:hAnsi="Times New Roman" w:cs="Times New Roman"/>
+          <w:sz w:val="24"/>
+          <w:szCs w:val="24"/>
+        </w:rPr>
+        <w:t>etc</w:t>
+      </w:r>
+      <w:proofErr w:type="spellEnd"/>
+      <w:r>
+        <w:rPr>
+          <w:rFonts w:ascii="Times New Roman" w:hAnsi="Times New Roman" w:cs="Times New Roman"/>
+          <w:sz w:val="24"/>
+          <w:szCs w:val="24"/>
+        </w:rPr>
+        <w:t>)</w:t>
       </w:r>
     </w:p>
     <w:p>
@@ -689,13 +792,23 @@
           <w:szCs w:val="24"/>
         </w:rPr>
       </w:pPr>
-      <w:r>
-        <w:rPr>
-          <w:rFonts w:ascii="Times New Roman" w:hAnsi="Times New Roman" w:cs="Times New Roman"/>
-          <w:sz w:val="24"/>
-          <w:szCs w:val="24"/>
-        </w:rPr>
-        <w:t xml:space="preserve">E.g. for a NeuroNexus 8x8 probe, analyze </w:t>
+      <w:proofErr w:type="gramStart"/>
+      <w:r>
+        <w:rPr>
+          <w:rFonts w:ascii="Times New Roman" w:hAnsi="Times New Roman" w:cs="Times New Roman"/>
+          <w:sz w:val="24"/>
+          <w:szCs w:val="24"/>
+        </w:rPr>
+        <w:t>E.g.</w:t>
+      </w:r>
+      <w:proofErr w:type="gramEnd"/>
+      <w:r>
+        <w:rPr>
+          <w:rFonts w:ascii="Times New Roman" w:hAnsi="Times New Roman" w:cs="Times New Roman"/>
+          <w:sz w:val="24"/>
+          <w:szCs w:val="24"/>
+        </w:rPr>
+        <w:t xml:space="preserve"> for a NeuroNexus 8x8 probe, analyze </w:t>
       </w:r>
       <w:r>
         <w:rPr>
@@ -711,7 +824,25 @@
           <w:sz w:val="24"/>
           <w:szCs w:val="24"/>
         </w:rPr>
-        <w:t xml:space="preserve"> Include in the code specifications to NOT analyze the dorsal site from one shank and the ventral site from the next (e.g. data that happen to be </w:t>
+        <w:t xml:space="preserve"> Include in the code specifications to NOT analyze the dorsal site from one shank and the ventral site from the next (</w:t>
+      </w:r>
+      <w:proofErr w:type="gramStart"/>
+      <w:r>
+        <w:rPr>
+          <w:rFonts w:ascii="Times New Roman" w:hAnsi="Times New Roman" w:cs="Times New Roman"/>
+          <w:sz w:val="24"/>
+          <w:szCs w:val="24"/>
+        </w:rPr>
+        <w:t>e.g.</w:t>
+      </w:r>
+      <w:proofErr w:type="gramEnd"/>
+      <w:r>
+        <w:rPr>
+          <w:rFonts w:ascii="Times New Roman" w:hAnsi="Times New Roman" w:cs="Times New Roman"/>
+          <w:sz w:val="24"/>
+          <w:szCs w:val="24"/>
+        </w:rPr>
+        <w:t xml:space="preserve"> data that happen to be </w:t>
       </w:r>
       <w:r>
         <w:rPr>
@@ -768,8 +899,9 @@
           <w:sz w:val="24"/>
           <w:szCs w:val="24"/>
         </w:rPr>
-        <w:t>lfp_NNsite_diff = diff_probe_site_mapping(lfp_fname, probe_type)</w:t>
-      </w:r>
+        <w:t>lfp_NNsite_diff = diff_probe_site_</w:t>
+      </w:r>
+      <w:proofErr w:type="gramStart"/>
       <w:r>
         <w:rPr>
           <w:rFonts w:ascii="Times New Roman" w:hAnsi="Times New Roman" w:cs="Times New Roman"/>
@@ -777,7 +909,218 @@
           <w:sz w:val="24"/>
           <w:szCs w:val="24"/>
         </w:rPr>
+        <w:t>mapping(</w:t>
+      </w:r>
+      <w:proofErr w:type="gramEnd"/>
+      <w:r>
+        <w:rPr>
+          <w:rFonts w:ascii="Times New Roman" w:hAnsi="Times New Roman" w:cs="Times New Roman"/>
+          <w:color w:val="000000"/>
+          <w:sz w:val="24"/>
+          <w:szCs w:val="24"/>
+        </w:rPr>
+        <w:t>lfp_fname, probe_type)</w:t>
+      </w:r>
+      <w:r>
+        <w:rPr>
+          <w:rFonts w:ascii="Times New Roman" w:hAnsi="Times New Roman" w:cs="Times New Roman"/>
+          <w:color w:val="000000"/>
+          <w:sz w:val="24"/>
+          <w:szCs w:val="24"/>
+        </w:rPr>
         <w:t xml:space="preserve"> can be used to assess the differences based on this site mapping.</w:t>
+      </w:r>
+    </w:p>
+    <w:p>
+      <w:pPr>
+        <w:pStyle w:val="ListParagraph"/>
+        <w:numPr>
+          <w:ilvl w:val="0"/>
+          <w:numId w:val="1"/>
+        </w:numPr>
+        <w:rPr>
+          <w:rFonts w:ascii="Times New Roman" w:hAnsi="Times New Roman" w:cs="Times New Roman"/>
+          <w:sz w:val="24"/>
+          <w:szCs w:val="24"/>
+        </w:rPr>
+      </w:pPr>
+      <w:r>
+        <w:rPr>
+          <w:rFonts w:ascii="Times New Roman" w:hAnsi="Times New Roman" w:cs="Times New Roman"/>
+          <w:sz w:val="24"/>
+          <w:szCs w:val="24"/>
+        </w:rPr>
+        <w:t>Extract trials by type</w:t>
+      </w:r>
+    </w:p>
+    <w:p>
+      <w:pPr>
+        <w:pStyle w:val="ListParagraph"/>
+        <w:numPr>
+          <w:ilvl w:val="1"/>
+          <w:numId w:val="1"/>
+        </w:numPr>
+        <w:rPr>
+          <w:rFonts w:ascii="Times New Roman" w:hAnsi="Times New Roman" w:cs="Times New Roman"/>
+          <w:sz w:val="24"/>
+          <w:szCs w:val="24"/>
+        </w:rPr>
+      </w:pPr>
+      <w:r>
+        <w:rPr>
+          <w:rFonts w:ascii="Times New Roman" w:hAnsi="Times New Roman" w:cs="Times New Roman"/>
+          <w:sz w:val="24"/>
+          <w:szCs w:val="24"/>
+        </w:rPr>
+        <w:t xml:space="preserve">Run the </w:t>
+      </w:r>
+      <w:proofErr w:type="spellStart"/>
+      <w:r>
+        <w:rPr>
+          <w:rFonts w:ascii="Times New Roman" w:hAnsi="Times New Roman" w:cs="Times New Roman"/>
+          <w:sz w:val="24"/>
+          <w:szCs w:val="24"/>
+        </w:rPr>
+        <w:t>Choice_task_intan_workflow</w:t>
+      </w:r>
+      <w:proofErr w:type="spellEnd"/>
+      <w:r>
+        <w:rPr>
+          <w:rFonts w:ascii="Times New Roman" w:hAnsi="Times New Roman" w:cs="Times New Roman"/>
+          <w:sz w:val="24"/>
+          <w:szCs w:val="24"/>
+        </w:rPr>
+        <w:t xml:space="preserve"> to generate the </w:t>
+      </w:r>
+      <w:proofErr w:type="gramStart"/>
+      <w:r>
+        <w:rPr>
+          <w:rFonts w:ascii="Times New Roman" w:hAnsi="Times New Roman" w:cs="Times New Roman"/>
+          <w:sz w:val="24"/>
+          <w:szCs w:val="24"/>
+        </w:rPr>
+        <w:t>trials</w:t>
+      </w:r>
+      <w:proofErr w:type="gramEnd"/>
+      <w:r>
+        <w:rPr>
+          <w:rFonts w:ascii="Times New Roman" w:hAnsi="Times New Roman" w:cs="Times New Roman"/>
+          <w:sz w:val="24"/>
+          <w:szCs w:val="24"/>
+        </w:rPr>
+        <w:t xml:space="preserve"> structure</w:t>
+      </w:r>
+    </w:p>
+    <w:p>
+      <w:pPr>
+        <w:pStyle w:val="ListParagraph"/>
+        <w:numPr>
+          <w:ilvl w:val="1"/>
+          <w:numId w:val="1"/>
+        </w:numPr>
+        <w:rPr>
+          <w:rFonts w:ascii="Times New Roman" w:hAnsi="Times New Roman" w:cs="Times New Roman"/>
+          <w:sz w:val="24"/>
+          <w:szCs w:val="24"/>
+        </w:rPr>
+      </w:pPr>
+      <w:r>
+        <w:rPr>
+          <w:rFonts w:ascii="Times New Roman" w:hAnsi="Times New Roman" w:cs="Times New Roman"/>
+          <w:sz w:val="24"/>
+          <w:szCs w:val="24"/>
+        </w:rPr>
+        <w:t xml:space="preserve">Run </w:t>
+      </w:r>
+      <w:proofErr w:type="spellStart"/>
+      <w:r>
+        <w:rPr>
+          <w:rFonts w:ascii="Times New Roman" w:hAnsi="Times New Roman" w:cs="Times New Roman"/>
+          <w:sz w:val="24"/>
+          <w:szCs w:val="24"/>
+        </w:rPr>
+        <w:t>getTrialEventParams.m</w:t>
+      </w:r>
+      <w:proofErr w:type="spellEnd"/>
+      <w:r>
+        <w:rPr>
+          <w:rFonts w:ascii="Times New Roman" w:hAnsi="Times New Roman" w:cs="Times New Roman"/>
+          <w:sz w:val="24"/>
+          <w:szCs w:val="24"/>
+        </w:rPr>
+        <w:t xml:space="preserve"> to select for which trials match the type of event you are interested</w:t>
+      </w:r>
+    </w:p>
+    <w:p>
+      <w:pPr>
+        <w:pStyle w:val="ListParagraph"/>
+        <w:numPr>
+          <w:ilvl w:val="2"/>
+          <w:numId w:val="1"/>
+        </w:numPr>
+        <w:rPr>
+          <w:rFonts w:ascii="Times New Roman" w:hAnsi="Times New Roman" w:cs="Times New Roman"/>
+          <w:sz w:val="24"/>
+          <w:szCs w:val="24"/>
+        </w:rPr>
+      </w:pPr>
+      <w:proofErr w:type="gramStart"/>
+      <w:r>
+        <w:rPr>
+          <w:rFonts w:ascii="Times New Roman" w:hAnsi="Times New Roman" w:cs="Times New Roman"/>
+          <w:sz w:val="24"/>
+          <w:szCs w:val="24"/>
+        </w:rPr>
+        <w:t>E.g.</w:t>
+      </w:r>
+      <w:proofErr w:type="gramEnd"/>
+      <w:r>
+        <w:rPr>
+          <w:rFonts w:ascii="Times New Roman" w:hAnsi="Times New Roman" w:cs="Times New Roman"/>
+          <w:sz w:val="24"/>
+          <w:szCs w:val="24"/>
+        </w:rPr>
+        <w:t xml:space="preserve"> ‘correct go left’</w:t>
+      </w:r>
+    </w:p>
+    <w:p>
+      <w:pPr>
+        <w:pStyle w:val="ListParagraph"/>
+        <w:numPr>
+          <w:ilvl w:val="1"/>
+          <w:numId w:val="1"/>
+        </w:numPr>
+        <w:rPr>
+          <w:rFonts w:ascii="Times New Roman" w:hAnsi="Times New Roman" w:cs="Times New Roman"/>
+          <w:sz w:val="24"/>
+          <w:szCs w:val="24"/>
+        </w:rPr>
+      </w:pPr>
+      <w:r>
+        <w:rPr>
+          <w:rFonts w:ascii="Times New Roman" w:hAnsi="Times New Roman" w:cs="Times New Roman"/>
+          <w:sz w:val="24"/>
+          <w:szCs w:val="24"/>
+        </w:rPr>
+        <w:t xml:space="preserve">Run </w:t>
+      </w:r>
+      <w:proofErr w:type="spellStart"/>
+      <w:r>
+        <w:rPr>
+          <w:rFonts w:ascii="Times New Roman" w:hAnsi="Times New Roman" w:cs="Times New Roman"/>
+          <w:sz w:val="24"/>
+          <w:szCs w:val="24"/>
+        </w:rPr>
+        <w:t>extractTrials</w:t>
+      </w:r>
+      <w:proofErr w:type="spellEnd"/>
+      <w:r>
+        <w:rPr>
+          <w:rFonts w:ascii="Times New Roman" w:hAnsi="Times New Roman" w:cs="Times New Roman"/>
+          <w:sz w:val="24"/>
+          <w:szCs w:val="24"/>
+        </w:rPr>
+        <w:t xml:space="preserve"> to get an index of the trials with the event type you’re interested in step b</w:t>
       </w:r>
     </w:p>
     <w:p>

</xml_diff>

<commit_message>
working on updating lfp files and directories
</commit_message>
<xml_diff>
--- a/LFPs/Analysis_code_JM/LFP_Analysis_Workflow.docx
+++ b/LFPs/Analysis_code_JM/LFP_Analysis_Workflow.docx
@@ -1151,6 +1151,122 @@
           <w:sz w:val="24"/>
           <w:szCs w:val="24"/>
         </w:rPr>
+        <w:t>Creat</w:t>
+      </w:r>
+      <w:r>
+        <w:rPr>
+          <w:rFonts w:ascii="Times New Roman" w:hAnsi="Times New Roman" w:cs="Times New Roman"/>
+          <w:sz w:val="24"/>
+          <w:szCs w:val="24"/>
+        </w:rPr>
+        <w:t xml:space="preserve">e </w:t>
+      </w:r>
+      <w:proofErr w:type="spellStart"/>
+      <w:r>
+        <w:rPr>
+          <w:rFonts w:ascii="Times New Roman" w:hAnsi="Times New Roman" w:cs="Times New Roman"/>
+          <w:sz w:val="24"/>
+          <w:szCs w:val="24"/>
+        </w:rPr>
+        <w:t>LFP.mat</w:t>
+      </w:r>
+      <w:proofErr w:type="spellEnd"/>
+      <w:r>
+        <w:rPr>
+          <w:rFonts w:ascii="Times New Roman" w:hAnsi="Times New Roman" w:cs="Times New Roman"/>
+          <w:sz w:val="24"/>
+          <w:szCs w:val="24"/>
+        </w:rPr>
+        <w:t xml:space="preserve"> files</w:t>
+      </w:r>
+    </w:p>
+    <w:p>
+      <w:pPr>
+        <w:pStyle w:val="ListParagraph"/>
+        <w:numPr>
+          <w:ilvl w:val="1"/>
+          <w:numId w:val="1"/>
+        </w:numPr>
+        <w:rPr>
+          <w:rFonts w:ascii="Times New Roman" w:hAnsi="Times New Roman" w:cs="Times New Roman"/>
+          <w:sz w:val="24"/>
+          <w:szCs w:val="24"/>
+        </w:rPr>
+      </w:pPr>
+      <w:r>
+        <w:rPr>
+          <w:rFonts w:ascii="Times New Roman" w:hAnsi="Times New Roman" w:cs="Times New Roman"/>
+          <w:sz w:val="24"/>
+          <w:szCs w:val="24"/>
+        </w:rPr>
+        <w:t>---Working here to update list of dependencies and utilities for creating the files.</w:t>
+      </w:r>
+    </w:p>
+    <w:p>
+      <w:pPr>
+        <w:rPr>
+          <w:rFonts w:ascii="Times New Roman" w:hAnsi="Times New Roman" w:cs="Times New Roman"/>
+          <w:sz w:val="24"/>
+          <w:szCs w:val="24"/>
+        </w:rPr>
+      </w:pPr>
+    </w:p>
+    <w:p>
+      <w:pPr>
+        <w:rPr>
+          <w:rFonts w:ascii="Times New Roman" w:hAnsi="Times New Roman" w:cs="Times New Roman"/>
+          <w:sz w:val="24"/>
+          <w:szCs w:val="24"/>
+        </w:rPr>
+      </w:pPr>
+    </w:p>
+    <w:p>
+      <w:pPr>
+        <w:rPr>
+          <w:rFonts w:ascii="Times New Roman" w:hAnsi="Times New Roman" w:cs="Times New Roman"/>
+          <w:sz w:val="24"/>
+          <w:szCs w:val="24"/>
+        </w:rPr>
+      </w:pPr>
+    </w:p>
+    <w:p>
+      <w:pPr>
+        <w:rPr>
+          <w:rFonts w:ascii="Times New Roman" w:hAnsi="Times New Roman" w:cs="Times New Roman"/>
+          <w:sz w:val="24"/>
+          <w:szCs w:val="24"/>
+        </w:rPr>
+      </w:pPr>
+    </w:p>
+    <w:p>
+      <w:pPr>
+        <w:rPr>
+          <w:rFonts w:ascii="Times New Roman" w:hAnsi="Times New Roman" w:cs="Times New Roman"/>
+          <w:sz w:val="24"/>
+          <w:szCs w:val="24"/>
+        </w:rPr>
+      </w:pPr>
+    </w:p>
+    <w:p>
+      <w:pPr>
+        <w:pStyle w:val="ListParagraph"/>
+        <w:numPr>
+          <w:ilvl w:val="0"/>
+          <w:numId w:val="1"/>
+        </w:numPr>
+        <w:rPr>
+          <w:rFonts w:ascii="Times New Roman" w:hAnsi="Times New Roman" w:cs="Times New Roman"/>
+          <w:sz w:val="24"/>
+          <w:szCs w:val="24"/>
+        </w:rPr>
+      </w:pPr>
+      <w:r>
+        <w:rPr>
+          <w:rFonts w:ascii="Times New Roman" w:hAnsi="Times New Roman" w:cs="Times New Roman"/>
+          <w:sz w:val="24"/>
+          <w:szCs w:val="24"/>
+        </w:rPr>
+        <w:lastRenderedPageBreak/>
         <w:t>Analyze the differences between neighboring probe sites</w:t>
       </w:r>
     </w:p>
@@ -1451,7 +1567,6 @@
           <w:sz w:val="24"/>
           <w:szCs w:val="24"/>
         </w:rPr>
-        <w:lastRenderedPageBreak/>
         <w:t xml:space="preserve">Cambridge </w:t>
       </w:r>
       <w:proofErr w:type="spellStart"/>
@@ -2966,7 +3081,16 @@
           <w:sz w:val="24"/>
           <w:szCs w:val="24"/>
         </w:rPr>
-        <w:t>particular trial</w:t>
+        <w:t xml:space="preserve">particular </w:t>
+      </w:r>
+      <w:r>
+        <w:rPr>
+          <w:rFonts w:ascii="Times New Roman" w:hAnsi="Times New Roman" w:cs="Times New Roman"/>
+          <w:sz w:val="24"/>
+          <w:szCs w:val="24"/>
+        </w:rPr>
+        <w:lastRenderedPageBreak/>
+        <w:t>trial</w:t>
       </w:r>
       <w:proofErr w:type="gramEnd"/>
       <w:r>

</xml_diff>

<commit_message>
updating workflow for LFP analysis
</commit_message>
<xml_diff>
--- a/LFPs/Analysis_code_JM/LFP_Analysis_Workflow.docx
+++ b/LFPs/Analysis_code_JM/LFP_Analysis_Workflow.docx
@@ -134,7 +134,7 @@
       <w:pPr>
         <w:pStyle w:val="ListParagraph"/>
         <w:numPr>
-          <w:ilvl w:val="2"/>
+          <w:ilvl w:val="3"/>
           <w:numId w:val="1"/>
         </w:numPr>
         <w:autoSpaceDE w:val="0"/>
@@ -154,14 +154,32 @@
           <w:sz w:val="24"/>
           <w:szCs w:val="24"/>
         </w:rPr>
-        <w:t>For Neuronexus H64LP 8x8 use ‘NN8x8’ as the probe_type</w:t>
-      </w:r>
-    </w:p>
-    <w:p>
-      <w:pPr>
-        <w:pStyle w:val="ListParagraph"/>
-        <w:numPr>
-          <w:ilvl w:val="2"/>
+        <w:t>Neuronexus H64LP 8x8</w:t>
+      </w:r>
+      <w:r>
+        <w:rPr>
+          <w:rFonts w:ascii="Times New Roman" w:hAnsi="Times New Roman" w:cs="Times New Roman"/>
+          <w:color w:val="000000"/>
+          <w:sz w:val="24"/>
+          <w:szCs w:val="24"/>
+        </w:rPr>
+        <w:t>,</w:t>
+      </w:r>
+      <w:r>
+        <w:rPr>
+          <w:rFonts w:ascii="Times New Roman" w:hAnsi="Times New Roman" w:cs="Times New Roman"/>
+          <w:color w:val="000000"/>
+          <w:sz w:val="24"/>
+          <w:szCs w:val="24"/>
+        </w:rPr>
+        <w:t xml:space="preserve"> use ‘NN8x8’ as the probe_type</w:t>
+      </w:r>
+    </w:p>
+    <w:p>
+      <w:pPr>
+        <w:pStyle w:val="ListParagraph"/>
+        <w:numPr>
+          <w:ilvl w:val="3"/>
           <w:numId w:val="1"/>
         </w:numPr>
         <w:autoSpaceDE w:val="0"/>
@@ -181,7 +199,7 @@
           <w:sz w:val="24"/>
           <w:szCs w:val="24"/>
         </w:rPr>
-        <w:t>To create a caption for plots, use –</w:t>
+        <w:t>Cambridge 2 shank, 4 columns with omnetics connector ‘ASSY156’</w:t>
       </w:r>
     </w:p>
     <w:p>
@@ -208,14 +226,14 @@
           <w:sz w:val="24"/>
           <w:szCs w:val="24"/>
         </w:rPr>
-        <w:t>naming_convention; % this is a script to create a workspace variable for monopolar power lfps – when plotting from ‘monopolarpower’ files.</w:t>
-      </w:r>
-    </w:p>
-    <w:p>
-      <w:pPr>
-        <w:pStyle w:val="ListParagraph"/>
-        <w:numPr>
-          <w:ilvl w:val="3"/>
+        <w:t>Cambridge 2 shank 4 columns with Molex connector ‘ASSY236’</w:t>
+      </w:r>
+    </w:p>
+    <w:p>
+      <w:pPr>
+        <w:pStyle w:val="ListParagraph"/>
+        <w:numPr>
+          <w:ilvl w:val="2"/>
           <w:numId w:val="1"/>
         </w:numPr>
         <w:autoSpaceDE w:val="0"/>
@@ -235,277 +253,7 @@
           <w:sz w:val="24"/>
           <w:szCs w:val="24"/>
         </w:rPr>
-        <w:t>naming_conventinon_diffs; % this is a script to create a workspace variable for the diffs – when plotting from ‘diffpower’ files.</w:t>
-      </w:r>
-    </w:p>
-    <w:p>
-      <w:pPr>
-        <w:pStyle w:val="ListParagraph"/>
-        <w:numPr>
-          <w:ilvl w:val="0"/>
-          <w:numId w:val="1"/>
-        </w:numPr>
-        <w:rPr>
-          <w:rFonts w:ascii="Times New Roman" w:hAnsi="Times New Roman" w:cs="Times New Roman"/>
-          <w:sz w:val="24"/>
-          <w:szCs w:val="24"/>
-        </w:rPr>
-      </w:pPr>
-      <w:r>
-        <w:rPr>
-          <w:rFonts w:ascii="Times New Roman" w:hAnsi="Times New Roman" w:cs="Times New Roman"/>
-          <w:sz w:val="24"/>
-          <w:szCs w:val="24"/>
-        </w:rPr>
-        <w:t>Review Histology according to channel number to verify location of each site</w:t>
-      </w:r>
-    </w:p>
-    <w:p>
-      <w:pPr>
-        <w:pStyle w:val="ListParagraph"/>
-        <w:numPr>
-          <w:ilvl w:val="1"/>
-          <w:numId w:val="1"/>
-        </w:numPr>
-        <w:rPr>
-          <w:rFonts w:ascii="Times New Roman" w:hAnsi="Times New Roman" w:cs="Times New Roman"/>
-          <w:sz w:val="24"/>
-          <w:szCs w:val="24"/>
-        </w:rPr>
-      </w:pPr>
-      <w:r>
-        <w:rPr>
-          <w:rFonts w:ascii="Times New Roman" w:hAnsi="Times New Roman" w:cs="Times New Roman"/>
-          <w:sz w:val="24"/>
-          <w:szCs w:val="24"/>
-        </w:rPr>
-        <w:t>Include AP, ML, DV coordinates</w:t>
-      </w:r>
-    </w:p>
-    <w:p>
-      <w:pPr>
-        <w:pStyle w:val="ListParagraph"/>
-        <w:numPr>
-          <w:ilvl w:val="1"/>
-          <w:numId w:val="1"/>
-        </w:numPr>
-        <w:rPr>
-          <w:rFonts w:ascii="Times New Roman" w:hAnsi="Times New Roman" w:cs="Times New Roman"/>
-          <w:sz w:val="24"/>
-          <w:szCs w:val="24"/>
-        </w:rPr>
-      </w:pPr>
-      <w:r>
-        <w:rPr>
-          <w:rFonts w:ascii="Times New Roman" w:hAnsi="Times New Roman" w:cs="Times New Roman"/>
-          <w:sz w:val="24"/>
-          <w:szCs w:val="24"/>
-        </w:rPr>
-        <w:t>Verify atlas locations of each site (e.g. VM, VA, etc)</w:t>
-      </w:r>
-    </w:p>
-    <w:p>
-      <w:pPr>
-        <w:pStyle w:val="ListParagraph"/>
-        <w:numPr>
-          <w:ilvl w:val="1"/>
-          <w:numId w:val="1"/>
-        </w:numPr>
-        <w:rPr>
-          <w:rFonts w:ascii="Times New Roman" w:hAnsi="Times New Roman" w:cs="Times New Roman"/>
-          <w:sz w:val="24"/>
-          <w:szCs w:val="24"/>
-        </w:rPr>
-      </w:pPr>
-      <w:r>
-        <w:rPr>
-          <w:rFonts w:ascii="Times New Roman" w:hAnsi="Times New Roman" w:cs="Times New Roman"/>
-          <w:sz w:val="24"/>
-          <w:szCs w:val="24"/>
-        </w:rPr>
-        <w:t xml:space="preserve">Create an excel sheet that is </w:t>
-      </w:r>
-      <w:r>
-        <w:rPr>
-          <w:rFonts w:ascii="Times New Roman" w:hAnsi="Times New Roman" w:cs="Times New Roman"/>
-          <w:sz w:val="24"/>
-          <w:szCs w:val="24"/>
-        </w:rPr>
-        <w:t>MATLAB</w:t>
-      </w:r>
-      <w:r>
-        <w:rPr>
-          <w:rFonts w:ascii="Times New Roman" w:hAnsi="Times New Roman" w:cs="Times New Roman"/>
-          <w:sz w:val="24"/>
-          <w:szCs w:val="24"/>
-        </w:rPr>
-        <w:t xml:space="preserve"> friendly (e.g. no notes)</w:t>
-      </w:r>
-      <w:r>
-        <w:rPr>
-          <w:rFonts w:ascii="Times New Roman" w:hAnsi="Times New Roman" w:cs="Times New Roman"/>
-          <w:sz w:val="24"/>
-          <w:szCs w:val="24"/>
-        </w:rPr>
-        <w:t>. The notes are helpful to have though for future training purposes.</w:t>
-      </w:r>
-    </w:p>
-    <w:p>
-      <w:pPr>
-        <w:pStyle w:val="ListParagraph"/>
-        <w:numPr>
-          <w:ilvl w:val="1"/>
-          <w:numId w:val="1"/>
-        </w:numPr>
-        <w:rPr>
-          <w:rFonts w:ascii="Times New Roman" w:hAnsi="Times New Roman" w:cs="Times New Roman"/>
-          <w:sz w:val="24"/>
-          <w:szCs w:val="24"/>
-        </w:rPr>
-      </w:pPr>
-      <w:r>
-        <w:rPr>
-          <w:rFonts w:ascii="Times New Roman" w:hAnsi="Times New Roman" w:cs="Times New Roman"/>
-          <w:sz w:val="24"/>
-          <w:szCs w:val="24"/>
-        </w:rPr>
-        <w:t>Include a column that references the specific amplifier channel associated with the respective channels (mapped from 1 above)</w:t>
-      </w:r>
-    </w:p>
-    <w:p>
-      <w:pPr>
-        <w:pStyle w:val="ListParagraph"/>
-        <w:numPr>
-          <w:ilvl w:val="2"/>
-          <w:numId w:val="1"/>
-        </w:numPr>
-        <w:rPr>
-          <w:rFonts w:ascii="Times New Roman" w:hAnsi="Times New Roman" w:cs="Times New Roman"/>
-          <w:sz w:val="24"/>
-          <w:szCs w:val="24"/>
-        </w:rPr>
-      </w:pPr>
-      <w:r>
-        <w:rPr>
-          <w:rFonts w:ascii="Times New Roman" w:hAnsi="Times New Roman" w:cs="Times New Roman"/>
-          <w:sz w:val="24"/>
-          <w:szCs w:val="24"/>
-        </w:rPr>
-        <w:t>Note: Intan Amplifier channels are labelled 0-63 and the Intan records data from 0-63 but MATLAB reads in the data as 1-64. Keep this in mind when checking data.</w:t>
-      </w:r>
-    </w:p>
-    <w:p>
-      <w:pPr>
-        <w:pStyle w:val="ListParagraph"/>
-        <w:numPr>
-          <w:ilvl w:val="0"/>
-          <w:numId w:val="1"/>
-        </w:numPr>
-        <w:rPr>
-          <w:rFonts w:ascii="Times New Roman" w:hAnsi="Times New Roman" w:cs="Times New Roman"/>
-          <w:sz w:val="24"/>
-          <w:szCs w:val="24"/>
-        </w:rPr>
-      </w:pPr>
-      <w:r>
-        <w:rPr>
-          <w:rFonts w:ascii="Times New Roman" w:hAnsi="Times New Roman" w:cs="Times New Roman"/>
-          <w:sz w:val="24"/>
-          <w:szCs w:val="24"/>
-        </w:rPr>
-        <w:t>Review amplifier.dat data using Neuroscope</w:t>
-      </w:r>
-    </w:p>
-    <w:p>
-      <w:pPr>
-        <w:pStyle w:val="ListParagraph"/>
-        <w:numPr>
-          <w:ilvl w:val="1"/>
-          <w:numId w:val="1"/>
-        </w:numPr>
-        <w:rPr>
-          <w:rFonts w:ascii="Times New Roman" w:hAnsi="Times New Roman" w:cs="Times New Roman"/>
-          <w:sz w:val="24"/>
-          <w:szCs w:val="24"/>
-        </w:rPr>
-      </w:pPr>
-      <w:r>
-        <w:rPr>
-          <w:rFonts w:ascii="Times New Roman" w:hAnsi="Times New Roman" w:cs="Times New Roman"/>
-          <w:sz w:val="24"/>
-          <w:szCs w:val="24"/>
-        </w:rPr>
-        <w:t xml:space="preserve">Create a file or tab within excel data sheets to specify good or bad channels </w:t>
-      </w:r>
-      <w:r>
-        <w:rPr>
-          <w:rFonts w:ascii="Times New Roman" w:hAnsi="Times New Roman" w:cs="Times New Roman"/>
-          <w:sz w:val="24"/>
-          <w:szCs w:val="24"/>
-        </w:rPr>
-        <w:t>(include each date as a separate column; channels might be good one day and bad the next)</w:t>
-      </w:r>
-    </w:p>
-    <w:p>
-      <w:pPr>
-        <w:pStyle w:val="ListParagraph"/>
-        <w:numPr>
-          <w:ilvl w:val="2"/>
-          <w:numId w:val="1"/>
-        </w:numPr>
-        <w:rPr>
-          <w:rFonts w:ascii="Times New Roman" w:hAnsi="Times New Roman" w:cs="Times New Roman"/>
-          <w:sz w:val="24"/>
-          <w:szCs w:val="24"/>
-        </w:rPr>
-      </w:pPr>
-      <w:r>
-        <w:rPr>
-          <w:rFonts w:ascii="Times New Roman" w:hAnsi="Times New Roman" w:cs="Times New Roman"/>
-          <w:sz w:val="24"/>
-          <w:szCs w:val="24"/>
-        </w:rPr>
-        <w:t>Artifacts like high or low voltage can be accommodated with</w:t>
-      </w:r>
-      <w:r>
-        <w:rPr>
-          <w:rFonts w:ascii="Times New Roman" w:hAnsi="Times New Roman" w:cs="Times New Roman"/>
-          <w:sz w:val="24"/>
-          <w:szCs w:val="24"/>
-        </w:rPr>
-        <w:t>in</w:t>
-      </w:r>
-      <w:r>
-        <w:rPr>
-          <w:rFonts w:ascii="Times New Roman" w:hAnsi="Times New Roman" w:cs="Times New Roman"/>
-          <w:sz w:val="24"/>
-          <w:szCs w:val="24"/>
-        </w:rPr>
-        <w:t xml:space="preserve"> </w:t>
-      </w:r>
-      <w:r>
-        <w:rPr>
-          <w:rFonts w:ascii="Times New Roman" w:hAnsi="Times New Roman" w:cs="Times New Roman"/>
-          <w:sz w:val="24"/>
-          <w:szCs w:val="24"/>
-        </w:rPr>
-        <w:t xml:space="preserve">the </w:t>
-      </w:r>
-      <w:r>
-        <w:rPr>
-          <w:rFonts w:ascii="Times New Roman" w:hAnsi="Times New Roman" w:cs="Times New Roman"/>
-          <w:sz w:val="24"/>
-          <w:szCs w:val="24"/>
-        </w:rPr>
-        <w:t>code</w:t>
-      </w:r>
-      <w:r>
-        <w:rPr>
-          <w:rFonts w:ascii="Times New Roman" w:hAnsi="Times New Roman" w:cs="Times New Roman"/>
-          <w:sz w:val="24"/>
-          <w:szCs w:val="24"/>
-        </w:rPr>
-        <w:t xml:space="preserve"> itself</w:t>
+        <w:t>To create a caption for plots, use –</w:t>
       </w:r>
     </w:p>
     <w:p>
@@ -513,315 +261,6 @@
         <w:pStyle w:val="ListParagraph"/>
         <w:numPr>
           <w:ilvl w:val="3"/>
-          <w:numId w:val="1"/>
-        </w:numPr>
-        <w:rPr>
-          <w:rFonts w:ascii="Times New Roman" w:hAnsi="Times New Roman" w:cs="Times New Roman"/>
-          <w:sz w:val="24"/>
-          <w:szCs w:val="24"/>
-        </w:rPr>
-      </w:pPr>
-      <w:r>
-        <w:rPr>
-          <w:rFonts w:ascii="Times New Roman" w:hAnsi="Times New Roman" w:cs="Times New Roman"/>
-          <w:sz w:val="24"/>
-          <w:szCs w:val="24"/>
-        </w:rPr>
-        <w:t>Note: we have not done this yet as of 7/13/2022</w:t>
-      </w:r>
-    </w:p>
-    <w:p>
-      <w:pPr>
-        <w:pStyle w:val="ListParagraph"/>
-        <w:numPr>
-          <w:ilvl w:val="2"/>
-          <w:numId w:val="1"/>
-        </w:numPr>
-        <w:rPr>
-          <w:rFonts w:ascii="Times New Roman" w:hAnsi="Times New Roman" w:cs="Times New Roman"/>
-          <w:sz w:val="24"/>
-          <w:szCs w:val="24"/>
-        </w:rPr>
-      </w:pPr>
-      <w:r>
-        <w:rPr>
-          <w:rFonts w:ascii="Times New Roman" w:hAnsi="Times New Roman" w:cs="Times New Roman"/>
-          <w:sz w:val="24"/>
-          <w:szCs w:val="24"/>
-        </w:rPr>
-        <w:t>Current ‘codes’ for</w:t>
-      </w:r>
-      <w:r>
-        <w:rPr>
-          <w:rFonts w:ascii="Times New Roman" w:hAnsi="Times New Roman" w:cs="Times New Roman"/>
-          <w:sz w:val="24"/>
-          <w:szCs w:val="24"/>
-        </w:rPr>
-        <w:t xml:space="preserve"> individual</w:t>
-      </w:r>
-      <w:r>
-        <w:rPr>
-          <w:rFonts w:ascii="Times New Roman" w:hAnsi="Times New Roman" w:cs="Times New Roman"/>
-          <w:sz w:val="24"/>
-          <w:szCs w:val="24"/>
-        </w:rPr>
-        <w:t xml:space="preserve"> good vs bad</w:t>
-      </w:r>
-      <w:r>
-        <w:rPr>
-          <w:rFonts w:ascii="Times New Roman" w:hAnsi="Times New Roman" w:cs="Times New Roman"/>
-          <w:b/>
-          <w:bCs/>
-          <w:sz w:val="24"/>
-          <w:szCs w:val="24"/>
-          <w:u w:val="single"/>
-        </w:rPr>
-        <w:t xml:space="preserve"> lfp</w:t>
-      </w:r>
-      <w:r>
-        <w:rPr>
-          <w:rFonts w:ascii="Times New Roman" w:hAnsi="Times New Roman" w:cs="Times New Roman"/>
-          <w:sz w:val="24"/>
-          <w:szCs w:val="24"/>
-        </w:rPr>
-        <w:t xml:space="preserve"> channels</w:t>
-      </w:r>
-      <w:r>
-        <w:rPr>
-          <w:rFonts w:ascii="Times New Roman" w:hAnsi="Times New Roman" w:cs="Times New Roman"/>
-          <w:sz w:val="24"/>
-          <w:szCs w:val="24"/>
-        </w:rPr>
-        <w:t xml:space="preserve"> are:</w:t>
-      </w:r>
-    </w:p>
-    <w:p>
-      <w:pPr>
-        <w:pStyle w:val="ListParagraph"/>
-        <w:numPr>
-          <w:ilvl w:val="3"/>
-          <w:numId w:val="1"/>
-        </w:numPr>
-        <w:rPr>
-          <w:rFonts w:ascii="Times New Roman" w:hAnsi="Times New Roman" w:cs="Times New Roman"/>
-          <w:sz w:val="24"/>
-          <w:szCs w:val="24"/>
-        </w:rPr>
-      </w:pPr>
-      <w:r>
-        <w:rPr>
-          <w:rFonts w:ascii="Times New Roman" w:hAnsi="Times New Roman" w:cs="Times New Roman"/>
-          <w:sz w:val="24"/>
-          <w:szCs w:val="24"/>
-        </w:rPr>
-        <w:t>0 = good channel</w:t>
-      </w:r>
-    </w:p>
-    <w:p>
-      <w:pPr>
-        <w:pStyle w:val="ListParagraph"/>
-        <w:numPr>
-          <w:ilvl w:val="3"/>
-          <w:numId w:val="1"/>
-        </w:numPr>
-        <w:rPr>
-          <w:rFonts w:ascii="Times New Roman" w:hAnsi="Times New Roman" w:cs="Times New Roman"/>
-          <w:sz w:val="24"/>
-          <w:szCs w:val="24"/>
-        </w:rPr>
-      </w:pPr>
-      <w:r>
-        <w:rPr>
-          <w:rFonts w:ascii="Times New Roman" w:hAnsi="Times New Roman" w:cs="Times New Roman"/>
-          <w:sz w:val="24"/>
-          <w:szCs w:val="24"/>
-        </w:rPr>
-        <w:t>1 = bad channel</w:t>
-      </w:r>
-    </w:p>
-    <w:p>
-      <w:pPr>
-        <w:pStyle w:val="ListParagraph"/>
-        <w:numPr>
-          <w:ilvl w:val="3"/>
-          <w:numId w:val="1"/>
-        </w:numPr>
-        <w:rPr>
-          <w:rFonts w:ascii="Times New Roman" w:hAnsi="Times New Roman" w:cs="Times New Roman"/>
-          <w:sz w:val="24"/>
-          <w:szCs w:val="24"/>
-        </w:rPr>
-      </w:pPr>
-      <w:r>
-        <w:rPr>
-          <w:rFonts w:ascii="Times New Roman" w:hAnsi="Times New Roman" w:cs="Times New Roman"/>
-          <w:sz w:val="24"/>
-          <w:szCs w:val="24"/>
-        </w:rPr>
-        <w:t>2 = has some issues but also good spots, verify the data post analysis</w:t>
-      </w:r>
-    </w:p>
-    <w:p>
-      <w:pPr>
-        <w:pStyle w:val="ListParagraph"/>
-        <w:numPr>
-          <w:ilvl w:val="2"/>
-          <w:numId w:val="1"/>
-        </w:numPr>
-        <w:rPr>
-          <w:rFonts w:ascii="Times New Roman" w:hAnsi="Times New Roman" w:cs="Times New Roman"/>
-          <w:sz w:val="24"/>
-          <w:szCs w:val="24"/>
-        </w:rPr>
-      </w:pPr>
-      <w:r>
-        <w:rPr>
-          <w:rFonts w:ascii="Times New Roman" w:hAnsi="Times New Roman" w:cs="Times New Roman"/>
-          <w:sz w:val="24"/>
-          <w:szCs w:val="24"/>
-        </w:rPr>
-        <w:t xml:space="preserve">For the column header, the dates are highlighted to show whether the file could be analyzed for spikes (though by eye these spikes may be very small at best </w:t>
-      </w:r>
-      <w:r>
-        <w:rPr>
-          <w:rFonts w:ascii="Times New Roman" w:hAnsi="Times New Roman" w:cs="Times New Roman"/>
-          <w:sz w:val="24"/>
-          <w:szCs w:val="24"/>
-        </w:rPr>
-        <w:t>for NeuroNexus probes tested from 2020 to 2021 by JM</w:t>
-      </w:r>
-      <w:r>
-        <w:rPr>
-          <w:rFonts w:ascii="Times New Roman" w:hAnsi="Times New Roman" w:cs="Times New Roman"/>
-          <w:sz w:val="24"/>
-          <w:szCs w:val="24"/>
-        </w:rPr>
-        <w:t>)</w:t>
-      </w:r>
-    </w:p>
-    <w:p>
-      <w:pPr>
-        <w:pStyle w:val="ListParagraph"/>
-        <w:numPr>
-          <w:ilvl w:val="3"/>
-          <w:numId w:val="1"/>
-        </w:numPr>
-        <w:rPr>
-          <w:rFonts w:ascii="Times New Roman" w:hAnsi="Times New Roman" w:cs="Times New Roman"/>
-          <w:sz w:val="24"/>
-          <w:szCs w:val="24"/>
-        </w:rPr>
-      </w:pPr>
-      <w:r>
-        <w:rPr>
-          <w:rFonts w:ascii="Times New Roman" w:hAnsi="Times New Roman" w:cs="Times New Roman"/>
-          <w:sz w:val="24"/>
-          <w:szCs w:val="24"/>
-        </w:rPr>
-        <w:t>Green &gt;80% of the file is good (minus a few bad individual channels etc)</w:t>
-      </w:r>
-    </w:p>
-    <w:p>
-      <w:pPr>
-        <w:pStyle w:val="ListParagraph"/>
-        <w:numPr>
-          <w:ilvl w:val="3"/>
-          <w:numId w:val="1"/>
-        </w:numPr>
-        <w:rPr>
-          <w:rFonts w:ascii="Times New Roman" w:hAnsi="Times New Roman" w:cs="Times New Roman"/>
-          <w:sz w:val="24"/>
-          <w:szCs w:val="24"/>
-        </w:rPr>
-      </w:pPr>
-      <w:r>
-        <w:rPr>
-          <w:rFonts w:ascii="Times New Roman" w:hAnsi="Times New Roman" w:cs="Times New Roman"/>
-          <w:sz w:val="24"/>
-          <w:szCs w:val="24"/>
-        </w:rPr>
-        <w:t xml:space="preserve">Yellow 50-80% of the file should be good. SPI cable was attached for at least half the file from the beginning of the recording. </w:t>
-      </w:r>
-    </w:p>
-    <w:p>
-      <w:pPr>
-        <w:pStyle w:val="ListParagraph"/>
-        <w:numPr>
-          <w:ilvl w:val="3"/>
-          <w:numId w:val="1"/>
-        </w:numPr>
-        <w:rPr>
-          <w:rFonts w:ascii="Times New Roman" w:hAnsi="Times New Roman" w:cs="Times New Roman"/>
-          <w:sz w:val="24"/>
-          <w:szCs w:val="24"/>
-        </w:rPr>
-      </w:pPr>
-      <w:r>
-        <w:rPr>
-          <w:rFonts w:ascii="Times New Roman" w:hAnsi="Times New Roman" w:cs="Times New Roman"/>
-          <w:sz w:val="24"/>
-          <w:szCs w:val="24"/>
-        </w:rPr>
-        <w:t>Red &lt;50% of the file had solid SPI connection, the SPI cable came off before 30 min of recording, or the file started without a refresh of the software (thus had a lot of Intan issues with recording a line as solely that line without interference).</w:t>
-      </w:r>
-    </w:p>
-    <w:p>
-      <w:pPr>
-        <w:pStyle w:val="ListParagraph"/>
-        <w:numPr>
-          <w:ilvl w:val="0"/>
-          <w:numId w:val="1"/>
-        </w:numPr>
-        <w:rPr>
-          <w:rFonts w:ascii="Times New Roman" w:hAnsi="Times New Roman" w:cs="Times New Roman"/>
-          <w:sz w:val="24"/>
-          <w:szCs w:val="24"/>
-        </w:rPr>
-      </w:pPr>
-      <w:r>
-        <w:rPr>
-          <w:rFonts w:ascii="Times New Roman" w:hAnsi="Times New Roman" w:cs="Times New Roman"/>
-          <w:sz w:val="24"/>
-          <w:szCs w:val="24"/>
-        </w:rPr>
-        <w:t>Creat</w:t>
-      </w:r>
-      <w:r>
-        <w:rPr>
-          <w:rFonts w:ascii="Times New Roman" w:hAnsi="Times New Roman" w:cs="Times New Roman"/>
-          <w:sz w:val="24"/>
-          <w:szCs w:val="24"/>
-        </w:rPr>
-        <w:t>e LFP.mat files</w:t>
-      </w:r>
-    </w:p>
-    <w:p>
-      <w:pPr>
-        <w:pStyle w:val="ListParagraph"/>
-        <w:numPr>
-          <w:ilvl w:val="1"/>
-          <w:numId w:val="1"/>
-        </w:numPr>
-        <w:rPr>
-          <w:rFonts w:ascii="Times New Roman" w:hAnsi="Times New Roman" w:cs="Times New Roman"/>
-          <w:sz w:val="24"/>
-          <w:szCs w:val="24"/>
-        </w:rPr>
-      </w:pPr>
-      <w:r>
-        <w:rPr>
-          <w:rFonts w:ascii="Times New Roman" w:hAnsi="Times New Roman" w:cs="Times New Roman"/>
-          <w:sz w:val="24"/>
-          <w:szCs w:val="24"/>
-        </w:rPr>
-        <w:t>---Working here to update list of dependencies and utilities for creating the files.</w:t>
-      </w:r>
-    </w:p>
-    <w:p>
-      <w:pPr>
-        <w:pStyle w:val="ListParagraph"/>
-        <w:numPr>
-          <w:ilvl w:val="1"/>
           <w:numId w:val="1"/>
         </w:numPr>
         <w:autoSpaceDE w:val="0"/>
@@ -841,14 +280,14 @@
           <w:sz w:val="24"/>
           <w:szCs w:val="24"/>
         </w:rPr>
-        <w:t>[ordered_lfp, intan_site_order, NNsite_order] = lfp_by_probe_site_ALL(lfp_data, probe_type)</w:t>
-      </w:r>
-    </w:p>
-    <w:p>
-      <w:pPr>
-        <w:pStyle w:val="ListParagraph"/>
-        <w:numPr>
-          <w:ilvl w:val="1"/>
+        <w:t>naming_convention; % this is a script to create a workspace variable for monopolar power lfps – when plotting from ‘monopolarpower’ files.</w:t>
+      </w:r>
+    </w:p>
+    <w:p>
+      <w:pPr>
+        <w:pStyle w:val="ListParagraph"/>
+        <w:numPr>
+          <w:ilvl w:val="3"/>
           <w:numId w:val="1"/>
         </w:numPr>
         <w:autoSpaceDE w:val="0"/>
@@ -868,7 +307,29 @@
           <w:sz w:val="24"/>
           <w:szCs w:val="24"/>
         </w:rPr>
-        <w:t>[lfp_data, actual_lfpFs] = calculate_NNprobe_monopolar_LFPs(intan_folder, target_Fs)</w:t>
+        <w:t>naming_conventinon_diffs; % this is a script to create a workspace variable for the diffs – when plotting from ‘diffpower’ files.</w:t>
+      </w:r>
+    </w:p>
+    <w:p>
+      <w:pPr>
+        <w:pStyle w:val="ListParagraph"/>
+        <w:numPr>
+          <w:ilvl w:val="0"/>
+          <w:numId w:val="1"/>
+        </w:numPr>
+        <w:rPr>
+          <w:rFonts w:ascii="Times New Roman" w:hAnsi="Times New Roman" w:cs="Times New Roman"/>
+          <w:sz w:val="24"/>
+          <w:szCs w:val="24"/>
+        </w:rPr>
+      </w:pPr>
+      <w:r>
+        <w:rPr>
+          <w:rFonts w:ascii="Times New Roman" w:hAnsi="Times New Roman" w:cs="Times New Roman"/>
+          <w:sz w:val="24"/>
+          <w:szCs w:val="24"/>
+        </w:rPr>
+        <w:t>Review Histology according to channel number to verify location of each site</w:t>
       </w:r>
     </w:p>
     <w:p>
@@ -890,7 +351,7 @@
           <w:sz w:val="24"/>
           <w:szCs w:val="24"/>
         </w:rPr>
-        <w:t>Script_analyze_choice_task_LFPs</w:t>
+        <w:t>Include AP, ML, DV coordinates</w:t>
       </w:r>
     </w:p>
     <w:p>
@@ -912,7 +373,75 @@
           <w:sz w:val="24"/>
           <w:szCs w:val="24"/>
         </w:rPr>
-        <w:t>Script_extract_power_spectra</w:t>
+        <w:t>Verify atlas locations of each site (e.g. VM, VA, etc)</w:t>
+      </w:r>
+    </w:p>
+    <w:p>
+      <w:pPr>
+        <w:pStyle w:val="ListParagraph"/>
+        <w:numPr>
+          <w:ilvl w:val="1"/>
+          <w:numId w:val="1"/>
+        </w:numPr>
+        <w:rPr>
+          <w:rFonts w:ascii="Times New Roman" w:hAnsi="Times New Roman" w:cs="Times New Roman"/>
+          <w:sz w:val="24"/>
+          <w:szCs w:val="24"/>
+        </w:rPr>
+      </w:pPr>
+      <w:r>
+        <w:rPr>
+          <w:rFonts w:ascii="Times New Roman" w:hAnsi="Times New Roman" w:cs="Times New Roman"/>
+          <w:sz w:val="24"/>
+          <w:szCs w:val="24"/>
+        </w:rPr>
+        <w:t xml:space="preserve">Create an excel sheet that is </w:t>
+      </w:r>
+      <w:r>
+        <w:rPr>
+          <w:rFonts w:ascii="Times New Roman" w:hAnsi="Times New Roman" w:cs="Times New Roman"/>
+          <w:sz w:val="24"/>
+          <w:szCs w:val="24"/>
+        </w:rPr>
+        <w:t>MATLAB</w:t>
+      </w:r>
+      <w:r>
+        <w:rPr>
+          <w:rFonts w:ascii="Times New Roman" w:hAnsi="Times New Roman" w:cs="Times New Roman"/>
+          <w:sz w:val="24"/>
+          <w:szCs w:val="24"/>
+        </w:rPr>
+        <w:t xml:space="preserve"> friendly (e.g. no notes)</w:t>
+      </w:r>
+      <w:r>
+        <w:rPr>
+          <w:rFonts w:ascii="Times New Roman" w:hAnsi="Times New Roman" w:cs="Times New Roman"/>
+          <w:sz w:val="24"/>
+          <w:szCs w:val="24"/>
+        </w:rPr>
+        <w:t>. The notes are helpful to have though for future training purposes.</w:t>
+      </w:r>
+    </w:p>
+    <w:p>
+      <w:pPr>
+        <w:pStyle w:val="ListParagraph"/>
+        <w:numPr>
+          <w:ilvl w:val="1"/>
+          <w:numId w:val="1"/>
+        </w:numPr>
+        <w:rPr>
+          <w:rFonts w:ascii="Times New Roman" w:hAnsi="Times New Roman" w:cs="Times New Roman"/>
+          <w:sz w:val="24"/>
+          <w:szCs w:val="24"/>
+        </w:rPr>
+      </w:pPr>
+      <w:r>
+        <w:rPr>
+          <w:rFonts w:ascii="Times New Roman" w:hAnsi="Times New Roman" w:cs="Times New Roman"/>
+          <w:sz w:val="24"/>
+          <w:szCs w:val="24"/>
+        </w:rPr>
+        <w:t>Include a column that references the specific amplifier channel associated with the respective channels (mapped from 1 above)</w:t>
       </w:r>
     </w:p>
     <w:p>
@@ -934,7 +463,23 @@
           <w:sz w:val="24"/>
           <w:szCs w:val="24"/>
         </w:rPr>
-        <w:t>This file generates diff and monopolar LFPs. This file likely needs mapping.</w:t>
+        <w:t xml:space="preserve">Note: Intan Amplifier channels are labelled 0-63 and the Intan </w:t>
+      </w:r>
+      <w:r>
+        <w:rPr>
+          <w:rFonts w:ascii="Times New Roman" w:hAnsi="Times New Roman" w:cs="Times New Roman"/>
+          <w:sz w:val="24"/>
+          <w:szCs w:val="24"/>
+        </w:rPr>
+        <w:t xml:space="preserve">system </w:t>
+      </w:r>
+      <w:r>
+        <w:rPr>
+          <w:rFonts w:ascii="Times New Roman" w:hAnsi="Times New Roman" w:cs="Times New Roman"/>
+          <w:sz w:val="24"/>
+          <w:szCs w:val="24"/>
+        </w:rPr>
+        <w:t>records data from 0-63 but MATLAB reads in the data as 1-64. Keep this in mind when checking data.</w:t>
       </w:r>
     </w:p>
     <w:p>
@@ -956,7 +501,7 @@
           <w:sz w:val="24"/>
           <w:szCs w:val="24"/>
         </w:rPr>
-        <w:t>Analyze the differences between neighboring probe sites</w:t>
+        <w:t>Review amplifier.dat data using Neuroscope</w:t>
       </w:r>
     </w:p>
     <w:p>
@@ -978,48 +523,15 @@
           <w:sz w:val="24"/>
           <w:szCs w:val="24"/>
         </w:rPr>
-        <w:lastRenderedPageBreak/>
-        <w:t xml:space="preserve">E.g. for a NeuroNexus 8x8 probe, analyze </w:t>
-      </w:r>
-      <w:r>
-        <w:rPr>
-          <w:rFonts w:ascii="Times New Roman" w:hAnsi="Times New Roman" w:cs="Times New Roman"/>
-          <w:sz w:val="24"/>
-          <w:szCs w:val="24"/>
-        </w:rPr>
-        <w:t>site 1 vs site 8 on shank 1.</w:t>
-      </w:r>
-      <w:r>
-        <w:rPr>
-          <w:rFonts w:ascii="Times New Roman" w:hAnsi="Times New Roman" w:cs="Times New Roman"/>
-          <w:sz w:val="24"/>
-          <w:szCs w:val="24"/>
-        </w:rPr>
-        <w:t xml:space="preserve"> Include in the code specifications to NOT analyze the dorsal site from one shank and the ventral site from </w:t>
-      </w:r>
-      <w:r>
-        <w:rPr>
-          <w:rFonts w:ascii="Times New Roman" w:hAnsi="Times New Roman" w:cs="Times New Roman"/>
-          <w:sz w:val="24"/>
-          <w:szCs w:val="24"/>
-        </w:rPr>
-        <w:t xml:space="preserve">shank 2 </w:t>
-      </w:r>
-      <w:r>
-        <w:rPr>
-          <w:rFonts w:ascii="Times New Roman" w:hAnsi="Times New Roman" w:cs="Times New Roman"/>
-          <w:sz w:val="24"/>
-          <w:szCs w:val="24"/>
-        </w:rPr>
-        <w:t xml:space="preserve">(e.g. data that happen to be </w:t>
-      </w:r>
-      <w:r>
-        <w:rPr>
-          <w:rFonts w:ascii="Times New Roman" w:hAnsi="Times New Roman" w:cs="Times New Roman"/>
-          <w:sz w:val="24"/>
-          <w:szCs w:val="24"/>
-        </w:rPr>
-        <w:t>functionally near each other in the ‘*.mat’ files.)</w:t>
+        <w:t xml:space="preserve">Create a file or tab within excel data sheets to specify good or bad channels </w:t>
+      </w:r>
+      <w:r>
+        <w:rPr>
+          <w:rFonts w:ascii="Times New Roman" w:hAnsi="Times New Roman" w:cs="Times New Roman"/>
+          <w:sz w:val="24"/>
+          <w:szCs w:val="24"/>
+        </w:rPr>
+        <w:t>(include each date as a separate column; channels might be good one day and bad the next)</w:t>
       </w:r>
     </w:p>
     <w:p>
@@ -1041,7 +553,47 @@
           <w:sz w:val="24"/>
           <w:szCs w:val="24"/>
         </w:rPr>
-        <w:t>All probe designs are here:</w:t>
+        <w:t>Artifacts like high or low voltage can be accommodated with</w:t>
+      </w:r>
+      <w:r>
+        <w:rPr>
+          <w:rFonts w:ascii="Times New Roman" w:hAnsi="Times New Roman" w:cs="Times New Roman"/>
+          <w:sz w:val="24"/>
+          <w:szCs w:val="24"/>
+        </w:rPr>
+        <w:t>in</w:t>
+      </w:r>
+      <w:r>
+        <w:rPr>
+          <w:rFonts w:ascii="Times New Roman" w:hAnsi="Times New Roman" w:cs="Times New Roman"/>
+          <w:sz w:val="24"/>
+          <w:szCs w:val="24"/>
+        </w:rPr>
+        <w:t xml:space="preserve"> </w:t>
+      </w:r>
+      <w:r>
+        <w:rPr>
+          <w:rFonts w:ascii="Times New Roman" w:hAnsi="Times New Roman" w:cs="Times New Roman"/>
+          <w:sz w:val="24"/>
+          <w:szCs w:val="24"/>
+        </w:rPr>
+        <w:t xml:space="preserve">the </w:t>
+      </w:r>
+      <w:r>
+        <w:rPr>
+          <w:rFonts w:ascii="Times New Roman" w:hAnsi="Times New Roman" w:cs="Times New Roman"/>
+          <w:sz w:val="24"/>
+          <w:szCs w:val="24"/>
+        </w:rPr>
+        <w:t>code</w:t>
+      </w:r>
+      <w:r>
+        <w:rPr>
+          <w:rFonts w:ascii="Times New Roman" w:hAnsi="Times New Roman" w:cs="Times New Roman"/>
+          <w:sz w:val="24"/>
+          <w:szCs w:val="24"/>
+        </w:rPr>
+        <w:t xml:space="preserve"> itself</w:t>
       </w:r>
     </w:p>
     <w:p>
@@ -1063,7 +615,7 @@
           <w:sz w:val="24"/>
           <w:szCs w:val="24"/>
         </w:rPr>
-        <w:t>C:\Users\magnusje\Dropbox (University of Michigan)\MED-LeventhalLab\Protocols\electrode_pinouts\ProbeDesigns</w:t>
+        <w:t>Note: we have not done this yet as of 7/13/2022</w:t>
       </w:r>
     </w:p>
     <w:p>
@@ -1085,7 +637,50 @@
           <w:sz w:val="24"/>
           <w:szCs w:val="24"/>
         </w:rPr>
-        <w:t>NeuroNexus Probe Design (NeuroNexus_ProbeDesign)</w:t>
+        <w:t>Current ‘codes’ for</w:t>
+      </w:r>
+      <w:r>
+        <w:rPr>
+          <w:rFonts w:ascii="Times New Roman" w:hAnsi="Times New Roman" w:cs="Times New Roman"/>
+          <w:sz w:val="24"/>
+          <w:szCs w:val="24"/>
+        </w:rPr>
+        <w:t xml:space="preserve"> individual</w:t>
+      </w:r>
+      <w:r>
+        <w:rPr>
+          <w:rFonts w:ascii="Times New Roman" w:hAnsi="Times New Roman" w:cs="Times New Roman"/>
+          <w:sz w:val="24"/>
+          <w:szCs w:val="24"/>
+        </w:rPr>
+        <w:t xml:space="preserve"> good vs bad</w:t>
+      </w:r>
+      <w:r>
+        <w:rPr>
+          <w:rFonts w:ascii="Times New Roman" w:hAnsi="Times New Roman" w:cs="Times New Roman"/>
+          <w:b/>
+          <w:bCs/>
+          <w:sz w:val="24"/>
+          <w:szCs w:val="24"/>
+          <w:u w:val="single"/>
+        </w:rPr>
+        <w:t xml:space="preserve"> lfp</w:t>
+      </w:r>
+      <w:r>
+        <w:rPr>
+          <w:rFonts w:ascii="Times New Roman" w:hAnsi="Times New Roman" w:cs="Times New Roman"/>
+          <w:sz w:val="24"/>
+          <w:szCs w:val="24"/>
+        </w:rPr>
+        <w:t xml:space="preserve"> channels</w:t>
+      </w:r>
+      <w:r>
+        <w:rPr>
+          <w:rFonts w:ascii="Times New Roman" w:hAnsi="Times New Roman" w:cs="Times New Roman"/>
+          <w:sz w:val="24"/>
+          <w:szCs w:val="24"/>
+        </w:rPr>
+        <w:t xml:space="preserve"> are:</w:t>
       </w:r>
     </w:p>
     <w:p>
@@ -1107,7 +702,51 @@
           <w:sz w:val="24"/>
           <w:szCs w:val="24"/>
         </w:rPr>
-        <w:t>C:\Users\magnusje\Dropbox (University of Michigan)\MED-LeventhalLab\Protocols\lesioning protocols\NeuroNexus_ProbeDesign.pdf</w:t>
+        <w:t>0 = good channel</w:t>
+      </w:r>
+    </w:p>
+    <w:p>
+      <w:pPr>
+        <w:pStyle w:val="ListParagraph"/>
+        <w:numPr>
+          <w:ilvl w:val="3"/>
+          <w:numId w:val="1"/>
+        </w:numPr>
+        <w:rPr>
+          <w:rFonts w:ascii="Times New Roman" w:hAnsi="Times New Roman" w:cs="Times New Roman"/>
+          <w:sz w:val="24"/>
+          <w:szCs w:val="24"/>
+        </w:rPr>
+      </w:pPr>
+      <w:r>
+        <w:rPr>
+          <w:rFonts w:ascii="Times New Roman" w:hAnsi="Times New Roman" w:cs="Times New Roman"/>
+          <w:sz w:val="24"/>
+          <w:szCs w:val="24"/>
+        </w:rPr>
+        <w:t>1 = bad channel</w:t>
+      </w:r>
+    </w:p>
+    <w:p>
+      <w:pPr>
+        <w:pStyle w:val="ListParagraph"/>
+        <w:numPr>
+          <w:ilvl w:val="3"/>
+          <w:numId w:val="1"/>
+        </w:numPr>
+        <w:rPr>
+          <w:rFonts w:ascii="Times New Roman" w:hAnsi="Times New Roman" w:cs="Times New Roman"/>
+          <w:sz w:val="24"/>
+          <w:szCs w:val="24"/>
+        </w:rPr>
+      </w:pPr>
+      <w:r>
+        <w:rPr>
+          <w:rFonts w:ascii="Times New Roman" w:hAnsi="Times New Roman" w:cs="Times New Roman"/>
+          <w:sz w:val="24"/>
+          <w:szCs w:val="24"/>
+        </w:rPr>
+        <w:t>2 = has some issues but also good spots, verify the data post analysis</w:t>
       </w:r>
     </w:p>
     <w:p>
@@ -1129,7 +768,23 @@
           <w:sz w:val="24"/>
           <w:szCs w:val="24"/>
         </w:rPr>
-        <w:t>Cambridge Omnetics Connector Probe Design (Cambridge_ProbeDesign_Assy-156_H6_map OR ASSY-156-H6_map)</w:t>
+        <w:t xml:space="preserve">For the column header, the dates are highlighted to show whether the file could be analyzed for spikes (though by eye these spikes may be very small at best </w:t>
+      </w:r>
+      <w:r>
+        <w:rPr>
+          <w:rFonts w:ascii="Times New Roman" w:hAnsi="Times New Roman" w:cs="Times New Roman"/>
+          <w:sz w:val="24"/>
+          <w:szCs w:val="24"/>
+        </w:rPr>
+        <w:t>for NeuroNexus probes tested from 2020 to 2021 by JM</w:t>
+      </w:r>
+      <w:r>
+        <w:rPr>
+          <w:rFonts w:ascii="Times New Roman" w:hAnsi="Times New Roman" w:cs="Times New Roman"/>
+          <w:sz w:val="24"/>
+          <w:szCs w:val="24"/>
+        </w:rPr>
+        <w:t>)</w:t>
       </w:r>
     </w:p>
     <w:p>
@@ -1151,7 +806,7 @@
           <w:sz w:val="24"/>
           <w:szCs w:val="24"/>
         </w:rPr>
-        <w:t>C:\Users\magnusje\Dropbox (University of Michigan)\MED-LeventhalLab\Protocols\lesioning protocols\ Cambridge_ProbeDesign_ASSY-156-H6-map.pdf</w:t>
+        <w:t>Green &gt;80% of the file is good (minus a few bad individual channels etc)</w:t>
       </w:r>
     </w:p>
     <w:p>
@@ -1173,29 +828,7 @@
           <w:sz w:val="24"/>
           <w:szCs w:val="24"/>
         </w:rPr>
-        <w:t>C:\Users\magnusje\Dropbox (University of Michigan)\MED-LeventhalLab\Protocols\Cambridge_neurotech\ ASSY-156-H6-map.pdf</w:t>
-      </w:r>
-    </w:p>
-    <w:p>
-      <w:pPr>
-        <w:pStyle w:val="ListParagraph"/>
-        <w:numPr>
-          <w:ilvl w:val="2"/>
-          <w:numId w:val="1"/>
-        </w:numPr>
-        <w:rPr>
-          <w:rFonts w:ascii="Times New Roman" w:hAnsi="Times New Roman" w:cs="Times New Roman"/>
-          <w:sz w:val="24"/>
-          <w:szCs w:val="24"/>
-        </w:rPr>
-      </w:pPr>
-      <w:r>
-        <w:rPr>
-          <w:rFonts w:ascii="Times New Roman" w:hAnsi="Times New Roman" w:cs="Times New Roman"/>
-          <w:sz w:val="24"/>
-          <w:szCs w:val="24"/>
-        </w:rPr>
-        <w:t>Cambridge Molex Connector Probe Design (ASSY-236_h6-map)</w:t>
+        <w:t xml:space="preserve">Yellow 50-80% of the file should be good. SPI cable was attached for at least half the file from the beginning of the recording. </w:t>
       </w:r>
     </w:p>
     <w:p>
@@ -1217,7 +850,37 @@
           <w:sz w:val="24"/>
           <w:szCs w:val="24"/>
         </w:rPr>
-        <w:t>C:\Users\magnusje\Dropbox (University of Michigan)\MED-LeventhalLab\Protocols\Cambridge_neurotech\ ASSY-236-H6-map.pdf</w:t>
+        <w:t>Red &lt;50% of the file had solid SPI connection, the SPI cable came off before 30 min of recording, or the file started without a refresh of the software (thus had a lot of Intan issues with recording a line as solely that line without interference).</w:t>
+      </w:r>
+    </w:p>
+    <w:p>
+      <w:pPr>
+        <w:pStyle w:val="ListParagraph"/>
+        <w:numPr>
+          <w:ilvl w:val="0"/>
+          <w:numId w:val="1"/>
+        </w:numPr>
+        <w:rPr>
+          <w:rFonts w:ascii="Times New Roman" w:hAnsi="Times New Roman" w:cs="Times New Roman"/>
+          <w:sz w:val="24"/>
+          <w:szCs w:val="24"/>
+        </w:rPr>
+      </w:pPr>
+      <w:r>
+        <w:rPr>
+          <w:rFonts w:ascii="Times New Roman" w:hAnsi="Times New Roman" w:cs="Times New Roman"/>
+          <w:sz w:val="24"/>
+          <w:szCs w:val="24"/>
+        </w:rPr>
+        <w:t>Creat</w:t>
+      </w:r>
+      <w:r>
+        <w:rPr>
+          <w:rFonts w:ascii="Times New Roman" w:hAnsi="Times New Roman" w:cs="Times New Roman"/>
+          <w:sz w:val="24"/>
+          <w:szCs w:val="24"/>
+        </w:rPr>
+        <w:t>e LFP.mat files</w:t>
       </w:r>
     </w:p>
     <w:p>
@@ -1239,79 +902,7 @@
           <w:sz w:val="24"/>
           <w:szCs w:val="24"/>
         </w:rPr>
-        <w:t>Use the intan_to_site_map function to help with coding in the site mapping for the Neuronexus probe</w:t>
-      </w:r>
-    </w:p>
-    <w:p>
-      <w:pPr>
-        <w:pStyle w:val="ListParagraph"/>
-        <w:numPr>
-          <w:ilvl w:val="2"/>
-          <w:numId w:val="1"/>
-        </w:numPr>
-        <w:rPr>
-          <w:rFonts w:ascii="Times New Roman" w:hAnsi="Times New Roman" w:cs="Times New Roman"/>
-          <w:color w:val="FF0000"/>
-          <w:sz w:val="24"/>
-          <w:szCs w:val="24"/>
-        </w:rPr>
-      </w:pPr>
-      <w:r>
-        <w:rPr>
-          <w:rFonts w:ascii="Times New Roman" w:hAnsi="Times New Roman" w:cs="Times New Roman"/>
-          <w:color w:val="FF0000"/>
-          <w:sz w:val="24"/>
-          <w:szCs w:val="24"/>
-        </w:rPr>
-        <w:t>Still working on the code for Cambridge pinouts – right now all of the data is analyzed as if it were a NeuroNexus A8x8 H64LP probe. – JM 20220718</w:t>
-      </w:r>
-    </w:p>
-    <w:p>
-      <w:pPr>
-        <w:pStyle w:val="ListParagraph"/>
-        <w:numPr>
-          <w:ilvl w:val="2"/>
-          <w:numId w:val="1"/>
-        </w:numPr>
-        <w:rPr>
-          <w:rFonts w:ascii="Times New Roman" w:hAnsi="Times New Roman" w:cs="Times New Roman"/>
-          <w:color w:val="FF0000"/>
-          <w:sz w:val="24"/>
-          <w:szCs w:val="24"/>
-        </w:rPr>
-      </w:pPr>
-      <w:r>
-        <w:rPr>
-          <w:rFonts w:ascii="Times New Roman" w:hAnsi="Times New Roman" w:cs="Times New Roman"/>
-          <w:color w:val="FF0000"/>
-          <w:sz w:val="24"/>
-          <w:szCs w:val="24"/>
-        </w:rPr>
-        <w:t>Determine which code actually needs the mapping of the probe</w:t>
-      </w:r>
-    </w:p>
-    <w:p>
-      <w:pPr>
-        <w:pStyle w:val="ListParagraph"/>
-        <w:numPr>
-          <w:ilvl w:val="3"/>
-          <w:numId w:val="1"/>
-        </w:numPr>
-        <w:rPr>
-          <w:rFonts w:ascii="Times New Roman" w:hAnsi="Times New Roman" w:cs="Times New Roman"/>
-          <w:color w:val="FF0000"/>
-          <w:sz w:val="24"/>
-          <w:szCs w:val="24"/>
-        </w:rPr>
-      </w:pPr>
-      <w:r>
-        <w:rPr>
-          <w:rFonts w:ascii="Times New Roman" w:hAnsi="Times New Roman" w:cs="Times New Roman"/>
-          <w:color w:val="FF0000"/>
-          <w:sz w:val="24"/>
-          <w:szCs w:val="24"/>
-        </w:rPr>
-        <w:t>Probably includes the diff files but main LFP analysis shouldn’t need mapping? LFPs are LFPs</w:t>
+        <w:t>---Working here to update list of dependencies and utilities for creating the files.</w:t>
       </w:r>
     </w:p>
     <w:p>
@@ -1326,26 +917,26 @@
         <w:adjustRightInd w:val="0"/>
         <w:spacing w:after="0" w:line="240" w:lineRule="auto"/>
         <w:rPr>
-          <w:rFonts w:ascii="Times New Roman" w:hAnsi="Times New Roman" w:cs="Times New Roman"/>
-          <w:sz w:val="24"/>
-          <w:szCs w:val="24"/>
-        </w:rPr>
-      </w:pPr>
-      <w:r>
-        <w:rPr>
-          <w:rFonts w:ascii="Times New Roman" w:hAnsi="Times New Roman" w:cs="Times New Roman"/>
-          <w:color w:val="000000"/>
-          <w:sz w:val="24"/>
-          <w:szCs w:val="24"/>
-        </w:rPr>
-        <w:t>lfp_NNsite_diff = diff_probe_site_mapping(lfp_fname, probe_type) can be used to assess the differences based on this site mapping.</w:t>
-      </w:r>
-    </w:p>
-    <w:p>
-      <w:pPr>
-        <w:pStyle w:val="ListParagraph"/>
-        <w:numPr>
-          <w:ilvl w:val="1"/>
+          <w:rFonts w:ascii="Courier New" w:hAnsi="Courier New" w:cs="Courier New"/>
+          <w:sz w:val="24"/>
+          <w:szCs w:val="24"/>
+        </w:rPr>
+      </w:pPr>
+      <w:r>
+        <w:rPr>
+          <w:rFonts w:ascii="Courier New" w:hAnsi="Courier New" w:cs="Courier New"/>
+          <w:color w:val="000000"/>
+          <w:sz w:val="20"/>
+          <w:szCs w:val="20"/>
+        </w:rPr>
+        <w:t>[lfp_data, actual_lfpFs] = calculate_monopolar_LFPs(intan_folder, target_Fs)</w:t>
+      </w:r>
+    </w:p>
+    <w:p>
+      <w:pPr>
+        <w:pStyle w:val="ListParagraph"/>
+        <w:numPr>
+          <w:ilvl w:val="2"/>
           <w:numId w:val="1"/>
         </w:numPr>
         <w:autoSpaceDE w:val="0"/>
@@ -1365,6 +956,993 @@
           <w:sz w:val="24"/>
           <w:szCs w:val="24"/>
         </w:rPr>
+        <w:t>This file does not need to be in probe_type order. It calculates the LFPs for the _lfp.mat files.</w:t>
+      </w:r>
+    </w:p>
+    <w:p>
+      <w:pPr>
+        <w:pStyle w:val="ListParagraph"/>
+        <w:numPr>
+          <w:ilvl w:val="2"/>
+          <w:numId w:val="1"/>
+        </w:numPr>
+        <w:autoSpaceDE w:val="0"/>
+        <w:autoSpaceDN w:val="0"/>
+        <w:adjustRightInd w:val="0"/>
+        <w:spacing w:after="0" w:line="240" w:lineRule="auto"/>
+        <w:rPr>
+          <w:rFonts w:ascii="Times New Roman" w:hAnsi="Times New Roman" w:cs="Times New Roman"/>
+          <w:sz w:val="24"/>
+          <w:szCs w:val="24"/>
+        </w:rPr>
+      </w:pPr>
+      <w:r>
+        <w:rPr>
+          <w:rFonts w:ascii="Times New Roman" w:hAnsi="Times New Roman" w:cs="Times New Roman"/>
+          <w:color w:val="000000"/>
+          <w:sz w:val="24"/>
+          <w:szCs w:val="24"/>
+        </w:rPr>
+        <w:t>This is the SINGLE file (if you want to analyze a specific date)</w:t>
+      </w:r>
+    </w:p>
+    <w:p>
+      <w:pPr>
+        <w:pStyle w:val="ListParagraph"/>
+        <w:numPr>
+          <w:ilvl w:val="1"/>
+          <w:numId w:val="1"/>
+        </w:numPr>
+        <w:rPr>
+          <w:rFonts w:ascii="Times New Roman" w:hAnsi="Times New Roman" w:cs="Times New Roman"/>
+          <w:sz w:val="24"/>
+          <w:szCs w:val="24"/>
+        </w:rPr>
+      </w:pPr>
+      <w:r>
+        <w:rPr>
+          <w:rFonts w:ascii="Times New Roman" w:hAnsi="Times New Roman" w:cs="Times New Roman"/>
+          <w:sz w:val="24"/>
+          <w:szCs w:val="24"/>
+        </w:rPr>
+        <w:t>Script_analyze_choice_task_LFPs</w:t>
+      </w:r>
+    </w:p>
+    <w:p>
+      <w:pPr>
+        <w:pStyle w:val="ListParagraph"/>
+        <w:numPr>
+          <w:ilvl w:val="2"/>
+          <w:numId w:val="1"/>
+        </w:numPr>
+        <w:autoSpaceDE w:val="0"/>
+        <w:autoSpaceDN w:val="0"/>
+        <w:adjustRightInd w:val="0"/>
+        <w:spacing w:after="0" w:line="240" w:lineRule="auto"/>
+        <w:rPr>
+          <w:rFonts w:ascii="Times New Roman" w:hAnsi="Times New Roman" w:cs="Times New Roman"/>
+          <w:sz w:val="24"/>
+          <w:szCs w:val="24"/>
+        </w:rPr>
+      </w:pPr>
+      <w:r>
+        <w:rPr>
+          <w:rFonts w:ascii="Times New Roman" w:hAnsi="Times New Roman" w:cs="Times New Roman"/>
+          <w:sz w:val="24"/>
+          <w:szCs w:val="24"/>
+        </w:rPr>
+        <w:lastRenderedPageBreak/>
+        <w:t>This file will CD through the directory and calculate the monopolar LFPs (</w:t>
+      </w:r>
+      <w:r>
+        <w:rPr>
+          <w:rFonts w:ascii="Courier New" w:hAnsi="Courier New" w:cs="Courier New"/>
+          <w:color w:val="000000"/>
+          <w:sz w:val="20"/>
+          <w:szCs w:val="20"/>
+        </w:rPr>
+        <w:t>calculate_monopolar_LFPs</w:t>
+      </w:r>
+      <w:r>
+        <w:rPr>
+          <w:rFonts w:ascii="Times New Roman" w:hAnsi="Times New Roman" w:cs="Times New Roman"/>
+          <w:color w:val="000000"/>
+          <w:sz w:val="24"/>
+          <w:szCs w:val="24"/>
+        </w:rPr>
+        <w:t>)</w:t>
+      </w:r>
+    </w:p>
+    <w:p>
+      <w:pPr>
+        <w:pStyle w:val="ListParagraph"/>
+        <w:numPr>
+          <w:ilvl w:val="2"/>
+          <w:numId w:val="1"/>
+        </w:numPr>
+        <w:autoSpaceDE w:val="0"/>
+        <w:autoSpaceDN w:val="0"/>
+        <w:adjustRightInd w:val="0"/>
+        <w:spacing w:after="0" w:line="240" w:lineRule="auto"/>
+        <w:rPr>
+          <w:rFonts w:ascii="Times New Roman" w:hAnsi="Times New Roman" w:cs="Times New Roman"/>
+          <w:sz w:val="24"/>
+          <w:szCs w:val="24"/>
+        </w:rPr>
+      </w:pPr>
+      <w:r>
+        <w:rPr>
+          <w:rFonts w:ascii="Times New Roman" w:hAnsi="Times New Roman" w:cs="Times New Roman"/>
+          <w:color w:val="000000"/>
+          <w:sz w:val="24"/>
+          <w:szCs w:val="24"/>
+        </w:rPr>
+        <w:t>This files does NOT register ‘test’ electrophysiology files (e.g. files not associated with behavior but run to troubleshoot the Intan system, different SPI cables, spikes, etc)</w:t>
+      </w:r>
+    </w:p>
+    <w:p>
+      <w:pPr>
+        <w:pStyle w:val="ListParagraph"/>
+        <w:numPr>
+          <w:ilvl w:val="1"/>
+          <w:numId w:val="1"/>
+        </w:numPr>
+        <w:autoSpaceDE w:val="0"/>
+        <w:autoSpaceDN w:val="0"/>
+        <w:adjustRightInd w:val="0"/>
+        <w:spacing w:after="0" w:line="240" w:lineRule="auto"/>
+        <w:rPr>
+          <w:rFonts w:ascii="Times New Roman" w:hAnsi="Times New Roman" w:cs="Times New Roman"/>
+          <w:sz w:val="24"/>
+          <w:szCs w:val="24"/>
+        </w:rPr>
+      </w:pPr>
+      <w:r>
+        <w:rPr>
+          <w:rFonts w:ascii="Times New Roman" w:hAnsi="Times New Roman" w:cs="Times New Roman"/>
+          <w:color w:val="000000"/>
+          <w:sz w:val="24"/>
+          <w:szCs w:val="24"/>
+        </w:rPr>
+        <w:t>[ordered_lfp, intan_site_order, NNsite_order] = lfp_by_probe_site_ALL(lfp_data, probe_type)</w:t>
+      </w:r>
+    </w:p>
+    <w:p>
+      <w:pPr>
+        <w:pStyle w:val="ListParagraph"/>
+        <w:numPr>
+          <w:ilvl w:val="2"/>
+          <w:numId w:val="1"/>
+        </w:numPr>
+        <w:autoSpaceDE w:val="0"/>
+        <w:autoSpaceDN w:val="0"/>
+        <w:adjustRightInd w:val="0"/>
+        <w:spacing w:after="0" w:line="240" w:lineRule="auto"/>
+        <w:rPr>
+          <w:rFonts w:ascii="Times New Roman" w:hAnsi="Times New Roman" w:cs="Times New Roman"/>
+          <w:sz w:val="24"/>
+          <w:szCs w:val="24"/>
+        </w:rPr>
+      </w:pPr>
+      <w:r>
+        <w:rPr>
+          <w:rFonts w:ascii="Times New Roman" w:hAnsi="Times New Roman" w:cs="Times New Roman"/>
+          <w:color w:val="000000"/>
+          <w:sz w:val="24"/>
+          <w:szCs w:val="24"/>
+        </w:rPr>
+        <w:t xml:space="preserve">This file re-orders the _LFP.mat file </w:t>
+      </w:r>
+      <w:r>
+        <w:rPr>
+          <w:rFonts w:ascii="Times New Roman" w:hAnsi="Times New Roman" w:cs="Times New Roman"/>
+          <w:color w:val="000000"/>
+          <w:sz w:val="24"/>
+          <w:szCs w:val="24"/>
+        </w:rPr>
+        <w:t xml:space="preserve">generated from </w:t>
+      </w:r>
+      <w:r>
+        <w:rPr>
+          <w:rFonts w:ascii="Times New Roman" w:hAnsi="Times New Roman" w:cs="Times New Roman"/>
+          <w:color w:val="000000"/>
+          <w:sz w:val="24"/>
+          <w:szCs w:val="24"/>
+        </w:rPr>
+        <w:t>calculate_monopolar_LFPs</w:t>
+      </w:r>
+      <w:r>
+        <w:rPr>
+          <w:rFonts w:ascii="Times New Roman" w:hAnsi="Times New Roman" w:cs="Times New Roman"/>
+          <w:color w:val="000000"/>
+          <w:sz w:val="24"/>
+          <w:szCs w:val="24"/>
+        </w:rPr>
+        <w:t xml:space="preserve"> </w:t>
+      </w:r>
+      <w:r>
+        <w:rPr>
+          <w:rFonts w:ascii="Times New Roman" w:hAnsi="Times New Roman" w:cs="Times New Roman"/>
+          <w:color w:val="000000"/>
+          <w:sz w:val="24"/>
+          <w:szCs w:val="24"/>
+        </w:rPr>
+        <w:t>(single files) and the script to run all the files (from a and b)</w:t>
+      </w:r>
+      <w:r>
+        <w:rPr>
+          <w:rFonts w:ascii="Courier New" w:hAnsi="Courier New" w:cs="Courier New"/>
+          <w:color w:val="000000"/>
+          <w:sz w:val="20"/>
+          <w:szCs w:val="20"/>
+        </w:rPr>
+        <w:t xml:space="preserve"> </w:t>
+      </w:r>
+      <w:r>
+        <w:rPr>
+          <w:rFonts w:ascii="Times New Roman" w:hAnsi="Times New Roman" w:cs="Times New Roman"/>
+          <w:color w:val="000000"/>
+          <w:sz w:val="24"/>
+          <w:szCs w:val="24"/>
+        </w:rPr>
+        <w:t>and orders the file according to probe_type</w:t>
+      </w:r>
+    </w:p>
+    <w:p>
+      <w:pPr>
+        <w:pStyle w:val="ListParagraph"/>
+        <w:numPr>
+          <w:ilvl w:val="1"/>
+          <w:numId w:val="1"/>
+        </w:numPr>
+        <w:rPr>
+          <w:rFonts w:ascii="Times New Roman" w:hAnsi="Times New Roman" w:cs="Times New Roman"/>
+          <w:sz w:val="24"/>
+          <w:szCs w:val="24"/>
+        </w:rPr>
+      </w:pPr>
+      <w:r>
+        <w:rPr>
+          <w:rFonts w:ascii="Times New Roman" w:hAnsi="Times New Roman" w:cs="Times New Roman"/>
+          <w:sz w:val="24"/>
+          <w:szCs w:val="24"/>
+        </w:rPr>
+        <w:t>Script_extract_power_spectra</w:t>
+      </w:r>
+      <w:r>
+        <w:rPr>
+          <w:rFonts w:ascii="Times New Roman" w:hAnsi="Times New Roman" w:cs="Times New Roman"/>
+          <w:sz w:val="24"/>
+          <w:szCs w:val="24"/>
+        </w:rPr>
+        <w:t xml:space="preserve"> (run on ordered_lfps AFTER you run ‘d’ for single files or ‘c’ for all folders)</w:t>
+      </w:r>
+    </w:p>
+    <w:p>
+      <w:pPr>
+        <w:pStyle w:val="ListParagraph"/>
+        <w:numPr>
+          <w:ilvl w:val="2"/>
+          <w:numId w:val="1"/>
+        </w:numPr>
+        <w:rPr>
+          <w:rFonts w:ascii="Times New Roman" w:hAnsi="Times New Roman" w:cs="Times New Roman"/>
+          <w:sz w:val="24"/>
+          <w:szCs w:val="24"/>
+        </w:rPr>
+      </w:pPr>
+      <w:r>
+        <w:rPr>
+          <w:rFonts w:ascii="Times New Roman" w:hAnsi="Times New Roman" w:cs="Times New Roman"/>
+          <w:sz w:val="24"/>
+          <w:szCs w:val="24"/>
+        </w:rPr>
+        <w:t>This file generates diff</w:t>
+      </w:r>
+      <w:r>
+        <w:rPr>
+          <w:rFonts w:ascii="Times New Roman" w:hAnsi="Times New Roman" w:cs="Times New Roman"/>
+          <w:sz w:val="24"/>
+          <w:szCs w:val="24"/>
+        </w:rPr>
+        <w:t xml:space="preserve"> (_diffpower.mat)</w:t>
+      </w:r>
+      <w:r>
+        <w:rPr>
+          <w:rFonts w:ascii="Times New Roman" w:hAnsi="Times New Roman" w:cs="Times New Roman"/>
+          <w:sz w:val="24"/>
+          <w:szCs w:val="24"/>
+        </w:rPr>
+        <w:t xml:space="preserve"> and monopolar LFPs</w:t>
+      </w:r>
+      <w:r>
+        <w:rPr>
+          <w:rFonts w:ascii="Times New Roman" w:hAnsi="Times New Roman" w:cs="Times New Roman"/>
+          <w:sz w:val="24"/>
+          <w:szCs w:val="24"/>
+        </w:rPr>
+        <w:t xml:space="preserve"> (_monopolarpower.mat)</w:t>
+      </w:r>
+      <w:r>
+        <w:rPr>
+          <w:rFonts w:ascii="Times New Roman" w:hAnsi="Times New Roman" w:cs="Times New Roman"/>
+          <w:sz w:val="24"/>
+          <w:szCs w:val="24"/>
+        </w:rPr>
+        <w:t xml:space="preserve"> as a full script through the directories. Requires probe_type</w:t>
+      </w:r>
+    </w:p>
+    <w:p>
+      <w:pPr>
+        <w:pStyle w:val="ListParagraph"/>
+        <w:numPr>
+          <w:ilvl w:val="3"/>
+          <w:numId w:val="1"/>
+        </w:numPr>
+        <w:rPr>
+          <w:rFonts w:ascii="Times New Roman" w:hAnsi="Times New Roman" w:cs="Times New Roman"/>
+          <w:sz w:val="24"/>
+          <w:szCs w:val="24"/>
+        </w:rPr>
+      </w:pPr>
+      <w:r>
+        <w:rPr>
+          <w:rFonts w:ascii="Times New Roman" w:hAnsi="Times New Roman" w:cs="Times New Roman"/>
+          <w:sz w:val="24"/>
+          <w:szCs w:val="24"/>
+        </w:rPr>
+        <w:t>Dependencies</w:t>
+      </w:r>
+      <w:r>
+        <w:rPr>
+          <w:rFonts w:ascii="Times New Roman" w:hAnsi="Times New Roman" w:cs="Times New Roman"/>
+          <w:sz w:val="24"/>
+          <w:szCs w:val="24"/>
+        </w:rPr>
+        <w:t xml:space="preserve"> (monopolarpower)</w:t>
+      </w:r>
+    </w:p>
+    <w:p>
+      <w:pPr>
+        <w:pStyle w:val="ListParagraph"/>
+        <w:numPr>
+          <w:ilvl w:val="4"/>
+          <w:numId w:val="1"/>
+        </w:numPr>
+        <w:autoSpaceDE w:val="0"/>
+        <w:autoSpaceDN w:val="0"/>
+        <w:adjustRightInd w:val="0"/>
+        <w:spacing w:after="0" w:line="240" w:lineRule="auto"/>
+        <w:rPr>
+          <w:rFonts w:ascii="Courier New" w:hAnsi="Courier New" w:cs="Courier New"/>
+          <w:sz w:val="24"/>
+          <w:szCs w:val="24"/>
+        </w:rPr>
+      </w:pPr>
+      <w:r>
+        <w:rPr>
+          <w:rFonts w:ascii="Courier New" w:hAnsi="Courier New" w:cs="Courier New"/>
+          <w:color w:val="000000"/>
+          <w:sz w:val="20"/>
+          <w:szCs w:val="20"/>
+        </w:rPr>
+        <w:t>[ordered_lfp, intan_site_order, site_order] = lfp_by_probe_site_ALL(lfp_data, probe_type);</w:t>
+      </w:r>
+      <w:r>
+        <w:rPr>
+          <w:rFonts w:ascii="Courier New" w:hAnsi="Courier New" w:cs="Courier New"/>
+          <w:color w:val="000000"/>
+          <w:sz w:val="20"/>
+          <w:szCs w:val="20"/>
+        </w:rPr>
+        <w:t xml:space="preserve"> % Orders the lfps by probe site mapping; for single files</w:t>
+      </w:r>
+    </w:p>
+    <w:p>
+      <w:pPr>
+        <w:pStyle w:val="ListParagraph"/>
+        <w:numPr>
+          <w:ilvl w:val="4"/>
+          <w:numId w:val="1"/>
+        </w:numPr>
+        <w:autoSpaceDE w:val="0"/>
+        <w:autoSpaceDN w:val="0"/>
+        <w:adjustRightInd w:val="0"/>
+        <w:spacing w:after="0" w:line="240" w:lineRule="auto"/>
+        <w:rPr>
+          <w:rFonts w:ascii="Courier New" w:hAnsi="Courier New" w:cs="Courier New"/>
+          <w:sz w:val="24"/>
+          <w:szCs w:val="24"/>
+        </w:rPr>
+      </w:pPr>
+      <w:r>
+        <w:rPr>
+          <w:rFonts w:ascii="Courier New" w:hAnsi="Courier New" w:cs="Courier New"/>
+          <w:color w:val="000000"/>
+          <w:sz w:val="20"/>
+          <w:szCs w:val="20"/>
+        </w:rPr>
+        <w:t>[power_lfps, f] = extract_power(ordered_lfp,Fs);</w:t>
+      </w:r>
+      <w:r>
+        <w:rPr>
+          <w:rFonts w:ascii="Courier New" w:hAnsi="Courier New" w:cs="Courier New"/>
+          <w:color w:val="000000"/>
+          <w:sz w:val="20"/>
+          <w:szCs w:val="20"/>
+        </w:rPr>
+        <w:t xml:space="preserve"> % This one does one single file</w:t>
+      </w:r>
+    </w:p>
+    <w:p>
+      <w:pPr>
+        <w:pStyle w:val="ListParagraph"/>
+        <w:numPr>
+          <w:ilvl w:val="3"/>
+          <w:numId w:val="1"/>
+        </w:numPr>
+        <w:rPr>
+          <w:rFonts w:ascii="Times New Roman" w:hAnsi="Times New Roman" w:cs="Times New Roman"/>
+          <w:sz w:val="24"/>
+          <w:szCs w:val="24"/>
+        </w:rPr>
+      </w:pPr>
+      <w:r>
+        <w:rPr>
+          <w:rFonts w:ascii="Times New Roman" w:hAnsi="Times New Roman" w:cs="Times New Roman"/>
+          <w:sz w:val="24"/>
+          <w:szCs w:val="24"/>
+        </w:rPr>
+        <w:t>Dependencies (diffpower, NNsite)</w:t>
+      </w:r>
+    </w:p>
+    <w:p>
+      <w:pPr>
+        <w:pStyle w:val="ListParagraph"/>
+        <w:numPr>
+          <w:ilvl w:val="4"/>
+          <w:numId w:val="1"/>
+        </w:numPr>
+        <w:autoSpaceDE w:val="0"/>
+        <w:autoSpaceDN w:val="0"/>
+        <w:adjustRightInd w:val="0"/>
+        <w:spacing w:after="0" w:line="240" w:lineRule="auto"/>
+        <w:rPr>
+          <w:rFonts w:ascii="Courier New" w:hAnsi="Courier New" w:cs="Courier New"/>
+          <w:sz w:val="24"/>
+          <w:szCs w:val="24"/>
+        </w:rPr>
+      </w:pPr>
+      <w:r>
+        <w:rPr>
+          <w:rFonts w:ascii="Courier New" w:hAnsi="Courier New" w:cs="Courier New"/>
+          <w:color w:val="000000"/>
+          <w:sz w:val="20"/>
+          <w:szCs w:val="20"/>
+        </w:rPr>
+        <w:t>lfp_NNsite_diff = diff_probe_site_mapping(lfp_data, probe_type);</w:t>
+      </w:r>
+    </w:p>
+    <w:p>
+      <w:pPr>
+        <w:pStyle w:val="ListParagraph"/>
+        <w:numPr>
+          <w:ilvl w:val="4"/>
+          <w:numId w:val="1"/>
+        </w:numPr>
+        <w:autoSpaceDE w:val="0"/>
+        <w:autoSpaceDN w:val="0"/>
+        <w:adjustRightInd w:val="0"/>
+        <w:spacing w:after="0" w:line="240" w:lineRule="auto"/>
+        <w:rPr>
+          <w:rFonts w:ascii="Courier New" w:hAnsi="Courier New" w:cs="Courier New"/>
+          <w:sz w:val="24"/>
+          <w:szCs w:val="24"/>
+        </w:rPr>
+      </w:pPr>
+      <w:r>
+        <w:rPr>
+          <w:rFonts w:ascii="Courier New" w:hAnsi="Courier New" w:cs="Courier New"/>
+          <w:color w:val="000000"/>
+          <w:sz w:val="20"/>
+          <w:szCs w:val="20"/>
+        </w:rPr>
+        <w:t>[power_lfps_diff, f] = extract_power(lfp_NNsite_diff,Fs);</w:t>
+      </w:r>
+    </w:p>
+    <w:p>
+      <w:pPr>
+        <w:pStyle w:val="ListParagraph"/>
+        <w:numPr>
+          <w:ilvl w:val="3"/>
+          <w:numId w:val="1"/>
+        </w:numPr>
+        <w:autoSpaceDE w:val="0"/>
+        <w:autoSpaceDN w:val="0"/>
+        <w:adjustRightInd w:val="0"/>
+        <w:spacing w:after="0" w:line="240" w:lineRule="auto"/>
+        <w:rPr>
+          <w:rFonts w:ascii="Times New Roman" w:hAnsi="Times New Roman" w:cs="Times New Roman"/>
+          <w:sz w:val="24"/>
+          <w:szCs w:val="24"/>
+        </w:rPr>
+      </w:pPr>
+      <w:r>
+        <w:rPr>
+          <w:rFonts w:ascii="Times New Roman" w:hAnsi="Times New Roman" w:cs="Times New Roman"/>
+          <w:color w:val="000000"/>
+          <w:sz w:val="24"/>
+          <w:szCs w:val="24"/>
+        </w:rPr>
+        <w:t>Dependencies (diffpower, Cambridge probes)</w:t>
+      </w:r>
+    </w:p>
+    <w:p>
+      <w:pPr>
+        <w:pStyle w:val="ListParagraph"/>
+        <w:numPr>
+          <w:ilvl w:val="4"/>
+          <w:numId w:val="1"/>
+        </w:numPr>
+        <w:autoSpaceDE w:val="0"/>
+        <w:autoSpaceDN w:val="0"/>
+        <w:adjustRightInd w:val="0"/>
+        <w:spacing w:after="0" w:line="240" w:lineRule="auto"/>
+        <w:rPr>
+          <w:rFonts w:ascii="Courier New" w:hAnsi="Courier New" w:cs="Courier New"/>
+          <w:sz w:val="24"/>
+          <w:szCs w:val="24"/>
+        </w:rPr>
+      </w:pPr>
+      <w:r>
+        <w:rPr>
+          <w:rFonts w:ascii="Courier New" w:hAnsi="Courier New" w:cs="Courier New"/>
+          <w:color w:val="000000"/>
+          <w:sz w:val="20"/>
+          <w:szCs w:val="20"/>
+        </w:rPr>
+        <w:t>diff_lfps = diff_probe_site_mapping_CAMBRIDGE(lfp_data, probe_type);</w:t>
+      </w:r>
+    </w:p>
+    <w:p>
+      <w:pPr>
+        <w:pStyle w:val="ListParagraph"/>
+        <w:numPr>
+          <w:ilvl w:val="4"/>
+          <w:numId w:val="1"/>
+        </w:numPr>
+        <w:autoSpaceDE w:val="0"/>
+        <w:autoSpaceDN w:val="0"/>
+        <w:adjustRightInd w:val="0"/>
+        <w:spacing w:after="0" w:line="240" w:lineRule="auto"/>
+        <w:rPr>
+          <w:rFonts w:ascii="Courier New" w:hAnsi="Courier New" w:cs="Courier New"/>
+          <w:sz w:val="24"/>
+          <w:szCs w:val="24"/>
+        </w:rPr>
+      </w:pPr>
+      <w:r>
+        <w:rPr>
+          <w:rFonts w:ascii="Courier New" w:hAnsi="Courier New" w:cs="Courier New"/>
+          <w:color w:val="000000"/>
+          <w:sz w:val="20"/>
+          <w:szCs w:val="20"/>
+        </w:rPr>
+        <w:t>[power_lfps_diff, f] = extract_power(diff_lfps,Fs);</w:t>
+      </w:r>
+    </w:p>
+    <w:p>
+      <w:pPr>
+        <w:pStyle w:val="ListParagraph"/>
+        <w:numPr>
+          <w:ilvl w:val="0"/>
+          <w:numId w:val="1"/>
+        </w:numPr>
+        <w:rPr>
+          <w:rFonts w:ascii="Times New Roman" w:hAnsi="Times New Roman" w:cs="Times New Roman"/>
+          <w:sz w:val="24"/>
+          <w:szCs w:val="24"/>
+        </w:rPr>
+      </w:pPr>
+      <w:r>
+        <w:rPr>
+          <w:rFonts w:ascii="Times New Roman" w:hAnsi="Times New Roman" w:cs="Times New Roman"/>
+          <w:sz w:val="24"/>
+          <w:szCs w:val="24"/>
+        </w:rPr>
+        <w:t>Analyze the differences between neighboring probe sites</w:t>
+      </w:r>
+    </w:p>
+    <w:p>
+      <w:pPr>
+        <w:pStyle w:val="ListParagraph"/>
+        <w:numPr>
+          <w:ilvl w:val="1"/>
+          <w:numId w:val="1"/>
+        </w:numPr>
+        <w:rPr>
+          <w:rFonts w:ascii="Times New Roman" w:hAnsi="Times New Roman" w:cs="Times New Roman"/>
+          <w:sz w:val="24"/>
+          <w:szCs w:val="24"/>
+        </w:rPr>
+      </w:pPr>
+      <w:r>
+        <w:rPr>
+          <w:rFonts w:ascii="Times New Roman" w:hAnsi="Times New Roman" w:cs="Times New Roman"/>
+          <w:sz w:val="24"/>
+          <w:szCs w:val="24"/>
+        </w:rPr>
+        <w:t xml:space="preserve">E.g. for a NeuroNexus 8x8 probe, analyze </w:t>
+      </w:r>
+      <w:r>
+        <w:rPr>
+          <w:rFonts w:ascii="Times New Roman" w:hAnsi="Times New Roman" w:cs="Times New Roman"/>
+          <w:sz w:val="24"/>
+          <w:szCs w:val="24"/>
+        </w:rPr>
+        <w:t>site 1 vs site 8 on shank 1.</w:t>
+      </w:r>
+      <w:r>
+        <w:rPr>
+          <w:rFonts w:ascii="Times New Roman" w:hAnsi="Times New Roman" w:cs="Times New Roman"/>
+          <w:sz w:val="24"/>
+          <w:szCs w:val="24"/>
+        </w:rPr>
+        <w:t xml:space="preserve"> Include in the code specifications to NOT analyze the dorsal site from one shank and the ventral site from </w:t>
+      </w:r>
+      <w:r>
+        <w:rPr>
+          <w:rFonts w:ascii="Times New Roman" w:hAnsi="Times New Roman" w:cs="Times New Roman"/>
+          <w:sz w:val="24"/>
+          <w:szCs w:val="24"/>
+        </w:rPr>
+        <w:t>the next shank</w:t>
+      </w:r>
+      <w:r>
+        <w:rPr>
+          <w:rFonts w:ascii="Times New Roman" w:hAnsi="Times New Roman" w:cs="Times New Roman"/>
+          <w:sz w:val="24"/>
+          <w:szCs w:val="24"/>
+        </w:rPr>
+        <w:t xml:space="preserve"> </w:t>
+      </w:r>
+      <w:r>
+        <w:rPr>
+          <w:rFonts w:ascii="Times New Roman" w:hAnsi="Times New Roman" w:cs="Times New Roman"/>
+          <w:sz w:val="24"/>
+          <w:szCs w:val="24"/>
+        </w:rPr>
+        <w:t xml:space="preserve">(e.g. data that happen to be </w:t>
+      </w:r>
+      <w:r>
+        <w:rPr>
+          <w:rFonts w:ascii="Times New Roman" w:hAnsi="Times New Roman" w:cs="Times New Roman"/>
+          <w:sz w:val="24"/>
+          <w:szCs w:val="24"/>
+        </w:rPr>
+        <w:t>functionally near each other in the ‘*.mat’ files.)</w:t>
+      </w:r>
+    </w:p>
+    <w:p>
+      <w:pPr>
+        <w:pStyle w:val="ListParagraph"/>
+        <w:numPr>
+          <w:ilvl w:val="2"/>
+          <w:numId w:val="1"/>
+        </w:numPr>
+        <w:rPr>
+          <w:rFonts w:ascii="Times New Roman" w:hAnsi="Times New Roman" w:cs="Times New Roman"/>
+          <w:sz w:val="24"/>
+          <w:szCs w:val="24"/>
+        </w:rPr>
+      </w:pPr>
+      <w:r>
+        <w:rPr>
+          <w:rFonts w:ascii="Times New Roman" w:hAnsi="Times New Roman" w:cs="Times New Roman"/>
+          <w:sz w:val="24"/>
+          <w:szCs w:val="24"/>
+        </w:rPr>
+        <w:t>All probe designs are here:</w:t>
+      </w:r>
+    </w:p>
+    <w:p>
+      <w:pPr>
+        <w:pStyle w:val="ListParagraph"/>
+        <w:numPr>
+          <w:ilvl w:val="3"/>
+          <w:numId w:val="1"/>
+        </w:numPr>
+        <w:rPr>
+          <w:rFonts w:ascii="Times New Roman" w:hAnsi="Times New Roman" w:cs="Times New Roman"/>
+          <w:sz w:val="24"/>
+          <w:szCs w:val="24"/>
+        </w:rPr>
+      </w:pPr>
+      <w:r>
+        <w:rPr>
+          <w:rFonts w:ascii="Times New Roman" w:hAnsi="Times New Roman" w:cs="Times New Roman"/>
+          <w:sz w:val="24"/>
+          <w:szCs w:val="24"/>
+        </w:rPr>
+        <w:t>C:\Users\magnusje\Dropbox (University of Michigan)\MED-LeventhalLab\Protocols\electrode_pinouts\ProbeDesigns</w:t>
+      </w:r>
+    </w:p>
+    <w:p>
+      <w:pPr>
+        <w:pStyle w:val="ListParagraph"/>
+        <w:numPr>
+          <w:ilvl w:val="2"/>
+          <w:numId w:val="1"/>
+        </w:numPr>
+        <w:rPr>
+          <w:rFonts w:ascii="Times New Roman" w:hAnsi="Times New Roman" w:cs="Times New Roman"/>
+          <w:sz w:val="24"/>
+          <w:szCs w:val="24"/>
+        </w:rPr>
+      </w:pPr>
+      <w:r>
+        <w:rPr>
+          <w:rFonts w:ascii="Times New Roman" w:hAnsi="Times New Roman" w:cs="Times New Roman"/>
+          <w:sz w:val="24"/>
+          <w:szCs w:val="24"/>
+        </w:rPr>
+        <w:t>NeuroNexus Probe Design (NeuroNexus_ProbeDesign)</w:t>
+      </w:r>
+    </w:p>
+    <w:p>
+      <w:pPr>
+        <w:pStyle w:val="ListParagraph"/>
+        <w:numPr>
+          <w:ilvl w:val="3"/>
+          <w:numId w:val="1"/>
+        </w:numPr>
+        <w:rPr>
+          <w:rFonts w:ascii="Times New Roman" w:hAnsi="Times New Roman" w:cs="Times New Roman"/>
+          <w:sz w:val="24"/>
+          <w:szCs w:val="24"/>
+        </w:rPr>
+      </w:pPr>
+      <w:r>
+        <w:rPr>
+          <w:rFonts w:ascii="Times New Roman" w:hAnsi="Times New Roman" w:cs="Times New Roman"/>
+          <w:sz w:val="24"/>
+          <w:szCs w:val="24"/>
+        </w:rPr>
+        <w:t>C:\Users\magnusje\Dropbox (University of Michigan)\MED-LeventhalLab\Protocols\lesioning protocols\NeuroNexus_ProbeDesign.pdf</w:t>
+      </w:r>
+    </w:p>
+    <w:p>
+      <w:pPr>
+        <w:pStyle w:val="ListParagraph"/>
+        <w:numPr>
+          <w:ilvl w:val="2"/>
+          <w:numId w:val="1"/>
+        </w:numPr>
+        <w:rPr>
+          <w:rFonts w:ascii="Times New Roman" w:hAnsi="Times New Roman" w:cs="Times New Roman"/>
+          <w:sz w:val="24"/>
+          <w:szCs w:val="24"/>
+        </w:rPr>
+      </w:pPr>
+      <w:r>
+        <w:rPr>
+          <w:rFonts w:ascii="Times New Roman" w:hAnsi="Times New Roman" w:cs="Times New Roman"/>
+          <w:sz w:val="24"/>
+          <w:szCs w:val="24"/>
+        </w:rPr>
+        <w:t>Cambridge Omnetics Connector Probe Design (Cambridge_ProbeDesign_Assy-156_H6_map OR ASSY-156-H6_map)</w:t>
+      </w:r>
+    </w:p>
+    <w:p>
+      <w:pPr>
+        <w:pStyle w:val="ListParagraph"/>
+        <w:numPr>
+          <w:ilvl w:val="3"/>
+          <w:numId w:val="1"/>
+        </w:numPr>
+        <w:rPr>
+          <w:rFonts w:ascii="Times New Roman" w:hAnsi="Times New Roman" w:cs="Times New Roman"/>
+          <w:sz w:val="24"/>
+          <w:szCs w:val="24"/>
+        </w:rPr>
+      </w:pPr>
+      <w:r>
+        <w:rPr>
+          <w:rFonts w:ascii="Times New Roman" w:hAnsi="Times New Roman" w:cs="Times New Roman"/>
+          <w:sz w:val="24"/>
+          <w:szCs w:val="24"/>
+        </w:rPr>
+        <w:t>C:\Users\magnusje\Dropbox (University of Michigan)\MED-LeventhalLab\Protocols\lesioning protocols\ Cambridge_ProbeDesign_ASSY-156-H6-map.pdf</w:t>
+      </w:r>
+    </w:p>
+    <w:p>
+      <w:pPr>
+        <w:pStyle w:val="ListParagraph"/>
+        <w:numPr>
+          <w:ilvl w:val="3"/>
+          <w:numId w:val="1"/>
+        </w:numPr>
+        <w:rPr>
+          <w:rFonts w:ascii="Times New Roman" w:hAnsi="Times New Roman" w:cs="Times New Roman"/>
+          <w:sz w:val="24"/>
+          <w:szCs w:val="24"/>
+        </w:rPr>
+      </w:pPr>
+      <w:r>
+        <w:rPr>
+          <w:rFonts w:ascii="Times New Roman" w:hAnsi="Times New Roman" w:cs="Times New Roman"/>
+          <w:sz w:val="24"/>
+          <w:szCs w:val="24"/>
+        </w:rPr>
+        <w:t>C:\Users\magnusje\Dropbox (University of Michigan)\MED-LeventhalLab\Protocols\Cambridge_neurotech\ ASSY-156-H6-map.pdf</w:t>
+      </w:r>
+    </w:p>
+    <w:p>
+      <w:pPr>
+        <w:pStyle w:val="ListParagraph"/>
+        <w:numPr>
+          <w:ilvl w:val="2"/>
+          <w:numId w:val="1"/>
+        </w:numPr>
+        <w:rPr>
+          <w:rFonts w:ascii="Times New Roman" w:hAnsi="Times New Roman" w:cs="Times New Roman"/>
+          <w:sz w:val="24"/>
+          <w:szCs w:val="24"/>
+        </w:rPr>
+      </w:pPr>
+      <w:r>
+        <w:rPr>
+          <w:rFonts w:ascii="Times New Roman" w:hAnsi="Times New Roman" w:cs="Times New Roman"/>
+          <w:sz w:val="24"/>
+          <w:szCs w:val="24"/>
+        </w:rPr>
+        <w:t>Cambridge Molex Connector Probe Design (ASSY-236_h6-map)</w:t>
+      </w:r>
+    </w:p>
+    <w:p>
+      <w:pPr>
+        <w:pStyle w:val="ListParagraph"/>
+        <w:numPr>
+          <w:ilvl w:val="3"/>
+          <w:numId w:val="1"/>
+        </w:numPr>
+        <w:rPr>
+          <w:rFonts w:ascii="Times New Roman" w:hAnsi="Times New Roman" w:cs="Times New Roman"/>
+          <w:sz w:val="24"/>
+          <w:szCs w:val="24"/>
+        </w:rPr>
+      </w:pPr>
+      <w:r>
+        <w:rPr>
+          <w:rFonts w:ascii="Times New Roman" w:hAnsi="Times New Roman" w:cs="Times New Roman"/>
+          <w:sz w:val="24"/>
+          <w:szCs w:val="24"/>
+        </w:rPr>
+        <w:t>C:\Users\magnusje\Dropbox (University of Michigan)\MED-LeventhalLab\Protocols\Cambridge_neurotech\ ASSY-236-H6-map.pdf</w:t>
+      </w:r>
+    </w:p>
+    <w:p>
+      <w:pPr>
+        <w:pStyle w:val="ListParagraph"/>
+        <w:numPr>
+          <w:ilvl w:val="1"/>
+          <w:numId w:val="1"/>
+        </w:numPr>
+        <w:rPr>
+          <w:rFonts w:ascii="Times New Roman" w:hAnsi="Times New Roman" w:cs="Times New Roman"/>
+          <w:sz w:val="24"/>
+          <w:szCs w:val="24"/>
+        </w:rPr>
+      </w:pPr>
+      <w:r>
+        <w:rPr>
+          <w:rFonts w:ascii="Times New Roman" w:hAnsi="Times New Roman" w:cs="Times New Roman"/>
+          <w:sz w:val="24"/>
+          <w:szCs w:val="24"/>
+        </w:rPr>
+        <w:t>Use the intan_to_site_map function to help with coding in the site mapping for the Neuronexus probe</w:t>
+      </w:r>
+    </w:p>
+    <w:p>
+      <w:pPr>
+        <w:pStyle w:val="ListParagraph"/>
+        <w:numPr>
+          <w:ilvl w:val="2"/>
+          <w:numId w:val="1"/>
+        </w:numPr>
+        <w:rPr>
+          <w:rFonts w:ascii="Times New Roman" w:hAnsi="Times New Roman" w:cs="Times New Roman"/>
+          <w:color w:val="FF0000"/>
+          <w:sz w:val="24"/>
+          <w:szCs w:val="24"/>
+        </w:rPr>
+      </w:pPr>
+      <w:r>
+        <w:rPr>
+          <w:rFonts w:ascii="Times New Roman" w:hAnsi="Times New Roman" w:cs="Times New Roman"/>
+          <w:color w:val="FF0000"/>
+          <w:sz w:val="24"/>
+          <w:szCs w:val="24"/>
+        </w:rPr>
+        <w:t>Determine which code actually needs the mapping of the probe</w:t>
+      </w:r>
+    </w:p>
+    <w:p>
+      <w:pPr>
+        <w:pStyle w:val="ListParagraph"/>
+        <w:numPr>
+          <w:ilvl w:val="3"/>
+          <w:numId w:val="1"/>
+        </w:numPr>
+        <w:rPr>
+          <w:rFonts w:ascii="Times New Roman" w:hAnsi="Times New Roman" w:cs="Times New Roman"/>
+          <w:color w:val="FF0000"/>
+          <w:sz w:val="24"/>
+          <w:szCs w:val="24"/>
+        </w:rPr>
+      </w:pPr>
+      <w:r>
+        <w:rPr>
+          <w:rFonts w:ascii="Times New Roman" w:hAnsi="Times New Roman" w:cs="Times New Roman"/>
+          <w:color w:val="FF0000"/>
+          <w:sz w:val="24"/>
+          <w:szCs w:val="24"/>
+        </w:rPr>
+        <w:t>Main lfp generation file does not need a probe_type. All other files (e.g. for creating monopolar, diffs, and plots need a probe_type)</w:t>
+      </w:r>
+    </w:p>
+    <w:p>
+      <w:pPr>
+        <w:pStyle w:val="ListParagraph"/>
+        <w:numPr>
+          <w:ilvl w:val="1"/>
+          <w:numId w:val="1"/>
+        </w:numPr>
+        <w:autoSpaceDE w:val="0"/>
+        <w:autoSpaceDN w:val="0"/>
+        <w:adjustRightInd w:val="0"/>
+        <w:spacing w:after="0" w:line="240" w:lineRule="auto"/>
+        <w:rPr>
+          <w:rFonts w:ascii="Times New Roman" w:hAnsi="Times New Roman" w:cs="Times New Roman"/>
+          <w:sz w:val="24"/>
+          <w:szCs w:val="24"/>
+        </w:rPr>
+      </w:pPr>
+      <w:r>
+        <w:rPr>
+          <w:rFonts w:ascii="Times New Roman" w:hAnsi="Times New Roman" w:cs="Times New Roman"/>
+          <w:color w:val="000000"/>
+          <w:sz w:val="24"/>
+          <w:szCs w:val="24"/>
+        </w:rPr>
+        <w:lastRenderedPageBreak/>
+        <w:t>lfp_NNsite_diff = diff_probe_site_mapping(lfp_fname, probe_type) can be used to assess the differences based on this site mapping.</w:t>
+      </w:r>
+    </w:p>
+    <w:p>
+      <w:pPr>
+        <w:pStyle w:val="ListParagraph"/>
+        <w:numPr>
+          <w:ilvl w:val="1"/>
+          <w:numId w:val="1"/>
+        </w:numPr>
+        <w:autoSpaceDE w:val="0"/>
+        <w:autoSpaceDN w:val="0"/>
+        <w:adjustRightInd w:val="0"/>
+        <w:spacing w:after="0" w:line="240" w:lineRule="auto"/>
+        <w:rPr>
+          <w:rFonts w:ascii="Times New Roman" w:hAnsi="Times New Roman" w:cs="Times New Roman"/>
+          <w:sz w:val="24"/>
+          <w:szCs w:val="24"/>
+        </w:rPr>
+      </w:pPr>
+      <w:r>
+        <w:rPr>
+          <w:rFonts w:ascii="Times New Roman" w:hAnsi="Times New Roman" w:cs="Times New Roman"/>
+          <w:color w:val="000000"/>
+          <w:sz w:val="24"/>
+          <w:szCs w:val="24"/>
+        </w:rPr>
         <w:t>Verify the math for a few channels - LFP_check_diffs.m</w:t>
       </w:r>
     </w:p>
@@ -1711,16 +2289,7 @@
           <w:sz w:val="24"/>
           <w:szCs w:val="24"/>
         </w:rPr>
-        <w:t xml:space="preserve">The trials struct timestamps will show you the relevant eventFieldnames associated with that particular trial -- e.g. if selecting ‘correctgo’ from getTrialEventParams, the trIdx will show you which actual trials from the trials structure are ‘correctgo’. Within the trials structure, find that particular trial </w:t>
-      </w:r>
-      <w:r>
-        <w:rPr>
-          <w:rFonts w:ascii="Times New Roman" w:hAnsi="Times New Roman" w:cs="Times New Roman"/>
-          <w:sz w:val="24"/>
-          <w:szCs w:val="24"/>
-        </w:rPr>
-        <w:lastRenderedPageBreak/>
-        <w:t xml:space="preserve">number and click on ‘timestamps’. This will give timestamps for that particular trial number including the relevant eventFieldnames. This can include: cueOn, </w:t>
+        <w:t xml:space="preserve">The trials struct timestamps will show you the relevant eventFieldnames associated with that particular trial -- e.g. if selecting ‘correctgo’ from getTrialEventParams, the trIdx will show you which actual trials from the trials structure are ‘correctgo’. Within the trials structure, find that particular trial number and click on ‘timestamps’. This will give timestamps for that particular trial number including the relevant eventFieldnames. This can include: cueOn, </w:t>
       </w:r>
       <w:r>
         <w:rPr>
@@ -1841,7 +2410,7 @@
         <w:ind w:left="3600" w:hanging="360"/>
       </w:pPr>
     </w:lvl>
-    <w:lvl w:ilvl="5" w:tplc="0409001B" w:tentative="1">
+    <w:lvl w:ilvl="5" w:tplc="0409001B">
       <w:start w:val="1"/>
       <w:numFmt w:val="lowerRoman"/>
       <w:lvlText w:val="%6."/>

</xml_diff>

<commit_message>
putting scalogram code in a wrapper
</commit_message>
<xml_diff>
--- a/LFPs/Analysis_code_JM/LFP_Analysis_Workflow.docx
+++ b/LFPs/Analysis_code_JM/LFP_Analysis_Workflow.docx
@@ -101,7 +101,39 @@
           <w:sz w:val="24"/>
           <w:szCs w:val="24"/>
         </w:rPr>
-        <w:t xml:space="preserve">spikes and monopolar </w:t>
+        <w:t xml:space="preserve">spikes and </w:t>
+      </w:r>
+      <w:r>
+        <w:rPr>
+          <w:rFonts w:ascii="Times New Roman" w:hAnsi="Times New Roman" w:cs="Times New Roman"/>
+          <w:sz w:val="24"/>
+          <w:szCs w:val="24"/>
+        </w:rPr>
+        <w:t>[</w:t>
+      </w:r>
+      <w:r>
+        <w:rPr>
+          <w:rFonts w:ascii="Times New Roman" w:hAnsi="Times New Roman" w:cs="Times New Roman"/>
+          <w:sz w:val="24"/>
+          <w:szCs w:val="24"/>
+        </w:rPr>
+        <w:t>monopolar</w:t>
+      </w:r>
+      <w:r>
+        <w:rPr>
+          <w:rFonts w:ascii="Times New Roman" w:hAnsi="Times New Roman" w:cs="Times New Roman"/>
+          <w:sz w:val="24"/>
+          <w:szCs w:val="24"/>
+        </w:rPr>
+        <w:t>]</w:t>
+      </w:r>
+      <w:r>
+        <w:rPr>
+          <w:rFonts w:ascii="Times New Roman" w:hAnsi="Times New Roman" w:cs="Times New Roman"/>
+          <w:sz w:val="24"/>
+          <w:szCs w:val="24"/>
+        </w:rPr>
+        <w:t xml:space="preserve"> </w:t>
       </w:r>
       <w:proofErr w:type="spellStart"/>
       <w:r>
@@ -119,7 +151,23 @@
           <w:sz w:val="24"/>
           <w:szCs w:val="24"/>
         </w:rPr>
-        <w:t>. Acquired at 20kHz so the file is quite large.</w:t>
+        <w:t>. Acquired at 20kHz so the file</w:t>
+      </w:r>
+      <w:r>
+        <w:rPr>
+          <w:rFonts w:ascii="Times New Roman" w:hAnsi="Times New Roman" w:cs="Times New Roman"/>
+          <w:sz w:val="24"/>
+          <w:szCs w:val="24"/>
+        </w:rPr>
+        <w:t xml:space="preserve"> size</w:t>
+      </w:r>
+      <w:r>
+        <w:rPr>
+          <w:rFonts w:ascii="Times New Roman" w:hAnsi="Times New Roman" w:cs="Times New Roman"/>
+          <w:sz w:val="24"/>
+          <w:szCs w:val="24"/>
+        </w:rPr>
+        <w:t xml:space="preserve"> is quite large.</w:t>
       </w:r>
       <w:r>
         <w:rPr>
@@ -392,7 +440,36 @@
           <w:sz w:val="24"/>
           <w:szCs w:val="24"/>
         </w:rPr>
-        <w:t xml:space="preserve">. This file calculates monopolar LFPs (to separate from any spikes present) and decimates the signal to a 500Hz </w:t>
+        <w:t xml:space="preserve">. This file calculates monopolar LFPs (to separate </w:t>
+      </w:r>
+      <w:proofErr w:type="spellStart"/>
+      <w:r>
+        <w:rPr>
+          <w:rFonts w:ascii="Times New Roman" w:hAnsi="Times New Roman" w:cs="Times New Roman"/>
+          <w:color w:val="000000"/>
+          <w:sz w:val="24"/>
+          <w:szCs w:val="24"/>
+        </w:rPr>
+        <w:t>lfps</w:t>
+      </w:r>
+      <w:proofErr w:type="spellEnd"/>
+      <w:r>
+        <w:rPr>
+          <w:rFonts w:ascii="Times New Roman" w:hAnsi="Times New Roman" w:cs="Times New Roman"/>
+          <w:color w:val="000000"/>
+          <w:sz w:val="24"/>
+          <w:szCs w:val="24"/>
+        </w:rPr>
+        <w:t xml:space="preserve"> </w:t>
+      </w:r>
+      <w:r>
+        <w:rPr>
+          <w:rFonts w:ascii="Times New Roman" w:hAnsi="Times New Roman" w:cs="Times New Roman"/>
+          <w:color w:val="000000"/>
+          <w:sz w:val="24"/>
+          <w:szCs w:val="24"/>
+        </w:rPr>
+        <w:t xml:space="preserve">from any spikes present) and decimates the signal to a 500Hz </w:t>
       </w:r>
       <w:r>
         <w:rPr>
@@ -592,7 +669,7 @@
       <w:r>
         <w:rPr>
           <w:rFonts w:ascii="Courier New" w:hAnsi="Courier New" w:cs="Courier New"/>
-          <w:color w:val="000000"/>
+          <w:color w:val="385623" w:themeColor="accent6" w:themeShade="80"/>
           <w:sz w:val="20"/>
           <w:szCs w:val="20"/>
         </w:rPr>
@@ -602,11 +679,20 @@
       <w:r>
         <w:rPr>
           <w:rFonts w:ascii="Times New Roman" w:hAnsi="Times New Roman" w:cs="Times New Roman"/>
-          <w:color w:val="000000"/>
-          <w:sz w:val="24"/>
-          <w:szCs w:val="24"/>
-        </w:rPr>
-        <w:t xml:space="preserve"> function</w:t>
+          <w:color w:val="385623" w:themeColor="accent6" w:themeShade="80"/>
+          <w:sz w:val="24"/>
+          <w:szCs w:val="24"/>
+        </w:rPr>
+        <w:t xml:space="preserve"> </w:t>
+      </w:r>
+      <w:r>
+        <w:rPr>
+          <w:rFonts w:ascii="Times New Roman" w:hAnsi="Times New Roman" w:cs="Times New Roman"/>
+          <w:color w:val="000000"/>
+          <w:sz w:val="24"/>
+          <w:szCs w:val="24"/>
+        </w:rPr>
+        <w:t>function</w:t>
       </w:r>
       <w:r>
         <w:rPr>
@@ -624,7 +710,43 @@
           <w:sz w:val="24"/>
           <w:szCs w:val="24"/>
         </w:rPr>
-        <w:t xml:space="preserve"> If present, located in processed folder.</w:t>
+        <w:t xml:space="preserve"> If present,</w:t>
+      </w:r>
+      <w:r>
+        <w:rPr>
+          <w:rFonts w:ascii="Times New Roman" w:hAnsi="Times New Roman" w:cs="Times New Roman"/>
+          <w:color w:val="000000"/>
+          <w:sz w:val="24"/>
+          <w:szCs w:val="24"/>
+        </w:rPr>
+        <w:t xml:space="preserve"> file is</w:t>
+      </w:r>
+      <w:r>
+        <w:rPr>
+          <w:rFonts w:ascii="Times New Roman" w:hAnsi="Times New Roman" w:cs="Times New Roman"/>
+          <w:color w:val="000000"/>
+          <w:sz w:val="24"/>
+          <w:szCs w:val="24"/>
+        </w:rPr>
+        <w:t xml:space="preserve"> located in </w:t>
+      </w:r>
+      <w:r>
+        <w:rPr>
+          <w:rFonts w:ascii="Times New Roman" w:hAnsi="Times New Roman" w:cs="Times New Roman"/>
+          <w:color w:val="000000"/>
+          <w:sz w:val="24"/>
+          <w:szCs w:val="24"/>
+        </w:rPr>
+        <w:t xml:space="preserve">the </w:t>
+      </w:r>
+      <w:r>
+        <w:rPr>
+          <w:rFonts w:ascii="Times New Roman" w:hAnsi="Times New Roman" w:cs="Times New Roman"/>
+          <w:color w:val="000000"/>
+          <w:sz w:val="24"/>
+          <w:szCs w:val="24"/>
+        </w:rPr>
+        <w:t>processed folder.</w:t>
       </w:r>
     </w:p>
     <w:p>
@@ -758,7 +880,23 @@
           <w:sz w:val="24"/>
           <w:szCs w:val="24"/>
         </w:rPr>
-        <w:t>’ but might do this within the code without saving an _</w:t>
+        <w:t xml:space="preserve">’ </w:t>
+      </w:r>
+      <w:r>
+        <w:rPr>
+          <w:rFonts w:ascii="Times New Roman" w:hAnsi="Times New Roman" w:cs="Times New Roman"/>
+          <w:sz w:val="24"/>
+          <w:szCs w:val="24"/>
+        </w:rPr>
+        <w:t>but does so</w:t>
+      </w:r>
+      <w:r>
+        <w:rPr>
+          <w:rFonts w:ascii="Times New Roman" w:hAnsi="Times New Roman" w:cs="Times New Roman"/>
+          <w:sz w:val="24"/>
+          <w:szCs w:val="24"/>
+        </w:rPr>
+        <w:t xml:space="preserve"> within the code without saving an _</w:t>
       </w:r>
       <w:proofErr w:type="spellStart"/>
       <w:r>
@@ -943,25 +1081,7 @@
           <w:sz w:val="24"/>
           <w:szCs w:val="24"/>
         </w:rPr>
-        <w:t xml:space="preserve"> to ensure you’re taking the differentials between neighboring probe sites (</w:t>
-      </w:r>
-      <w:proofErr w:type="gramStart"/>
-      <w:r>
-        <w:rPr>
-          <w:rFonts w:ascii="Times New Roman" w:hAnsi="Times New Roman" w:cs="Times New Roman"/>
-          <w:sz w:val="24"/>
-          <w:szCs w:val="24"/>
-        </w:rPr>
-        <w:t>e.g.</w:t>
-      </w:r>
-      <w:proofErr w:type="gramEnd"/>
-      <w:r>
-        <w:rPr>
-          <w:rFonts w:ascii="Times New Roman" w:hAnsi="Times New Roman" w:cs="Times New Roman"/>
-          <w:sz w:val="24"/>
-          <w:szCs w:val="24"/>
-        </w:rPr>
-        <w:t xml:space="preserve"> using the </w:t>
+        <w:t xml:space="preserve"> to ensure you’re taking the differentials between neighboring probe sites (e.g. using the </w:t>
       </w:r>
       <w:proofErr w:type="spellStart"/>
       <w:r>
@@ -1122,25 +1242,7 @@
           <w:sz w:val="24"/>
           <w:szCs w:val="24"/>
         </w:rPr>
-        <w:t xml:space="preserve"> data needs to be organized by site number before processing (</w:t>
-      </w:r>
-      <w:proofErr w:type="gramStart"/>
-      <w:r>
-        <w:rPr>
-          <w:rFonts w:ascii="Times New Roman" w:hAnsi="Times New Roman" w:cs="Times New Roman"/>
-          <w:sz w:val="24"/>
-          <w:szCs w:val="24"/>
-        </w:rPr>
-        <w:t>e.g.</w:t>
-      </w:r>
-      <w:proofErr w:type="gramEnd"/>
-      <w:r>
-        <w:rPr>
-          <w:rFonts w:ascii="Times New Roman" w:hAnsi="Times New Roman" w:cs="Times New Roman"/>
-          <w:sz w:val="24"/>
-          <w:szCs w:val="24"/>
-        </w:rPr>
-        <w:t xml:space="preserve"> using the </w:t>
+        <w:t xml:space="preserve"> data needs to be organized by site number before processing (e.g. using the </w:t>
       </w:r>
       <w:proofErr w:type="spellStart"/>
       <w:r>
@@ -1405,7 +1507,23 @@
           <w:sz w:val="24"/>
           <w:szCs w:val="24"/>
         </w:rPr>
-        <w:t>Currently generating these files. * JM 20220923</w:t>
+        <w:t xml:space="preserve">Currently </w:t>
+      </w:r>
+      <w:r>
+        <w:rPr>
+          <w:rFonts w:ascii="Times New Roman" w:hAnsi="Times New Roman" w:cs="Times New Roman"/>
+          <w:sz w:val="24"/>
+          <w:szCs w:val="24"/>
+        </w:rPr>
+        <w:t>working on code to generate</w:t>
+      </w:r>
+      <w:r>
+        <w:rPr>
+          <w:rFonts w:ascii="Times New Roman" w:hAnsi="Times New Roman" w:cs="Times New Roman"/>
+          <w:sz w:val="24"/>
+          <w:szCs w:val="24"/>
+        </w:rPr>
+        <w:t xml:space="preserve"> these files. * JM 20220923</w:t>
       </w:r>
     </w:p>
     <w:p>
@@ -1479,25 +1597,7 @@
           <w:sz w:val="24"/>
           <w:szCs w:val="24"/>
         </w:rPr>
-        <w:t>Map channels for each specific probe paradigm (</w:t>
-      </w:r>
-      <w:proofErr w:type="gramStart"/>
-      <w:r>
-        <w:rPr>
-          <w:rFonts w:ascii="Times New Roman" w:hAnsi="Times New Roman" w:cs="Times New Roman"/>
-          <w:sz w:val="24"/>
-          <w:szCs w:val="24"/>
-        </w:rPr>
-        <w:t>e.g.</w:t>
-      </w:r>
-      <w:proofErr w:type="gramEnd"/>
-      <w:r>
-        <w:rPr>
-          <w:rFonts w:ascii="Times New Roman" w:hAnsi="Times New Roman" w:cs="Times New Roman"/>
-          <w:sz w:val="24"/>
-          <w:szCs w:val="24"/>
-        </w:rPr>
-        <w:t xml:space="preserve"> </w:t>
+        <w:t xml:space="preserve">Map channels for each specific probe paradigm (e.g. </w:t>
       </w:r>
       <w:proofErr w:type="spellStart"/>
       <w:r>
@@ -1862,27 +1962,7 @@
           <w:sz w:val="24"/>
           <w:szCs w:val="24"/>
         </w:rPr>
-        <w:t xml:space="preserve">labeling captions in figures that use multiple probe sites in one figure </w:t>
-      </w:r>
-      <w:proofErr w:type="gramStart"/>
-      <w:r>
-        <w:rPr>
-          <w:rFonts w:ascii="Times New Roman" w:hAnsi="Times New Roman" w:cs="Times New Roman"/>
-          <w:color w:val="000000"/>
-          <w:sz w:val="24"/>
-          <w:szCs w:val="24"/>
-        </w:rPr>
-        <w:t>e.g.</w:t>
-      </w:r>
-      <w:proofErr w:type="gramEnd"/>
-      <w:r>
-        <w:rPr>
-          <w:rFonts w:ascii="Times New Roman" w:hAnsi="Times New Roman" w:cs="Times New Roman"/>
-          <w:color w:val="000000"/>
-          <w:sz w:val="24"/>
-          <w:szCs w:val="24"/>
-        </w:rPr>
-        <w:t xml:space="preserve"> when</w:t>
+        <w:t>labeling captions in figures that use multiple probe sites in one figure e.g. when</w:t>
       </w:r>
       <w:r>
         <w:rPr>
@@ -1958,19 +2038,8 @@
           <w:sz w:val="24"/>
           <w:szCs w:val="24"/>
         </w:rPr>
-        <w:t xml:space="preserve"> </w:t>
-      </w:r>
-      <w:proofErr w:type="gramStart"/>
-      <w:r>
-        <w:rPr>
-          <w:rFonts w:ascii="Times New Roman" w:hAnsi="Times New Roman" w:cs="Times New Roman"/>
-          <w:color w:val="000000"/>
-          <w:sz w:val="24"/>
-          <w:szCs w:val="24"/>
-        </w:rPr>
-        <w:t>e.g.</w:t>
-      </w:r>
-      <w:proofErr w:type="gramEnd"/>
+        <w:t xml:space="preserve"> e.g.</w:t>
+      </w:r>
       <w:r>
         <w:rPr>
           <w:rFonts w:ascii="Times New Roman" w:hAnsi="Times New Roman" w:cs="Times New Roman"/>
@@ -2064,25 +2133,7 @@
           <w:sz w:val="24"/>
           <w:szCs w:val="24"/>
         </w:rPr>
-        <w:t>Verify atlas locations of each site (</w:t>
-      </w:r>
-      <w:proofErr w:type="gramStart"/>
-      <w:r>
-        <w:rPr>
-          <w:rFonts w:ascii="Times New Roman" w:hAnsi="Times New Roman" w:cs="Times New Roman"/>
-          <w:sz w:val="24"/>
-          <w:szCs w:val="24"/>
-        </w:rPr>
-        <w:t>e.g.</w:t>
-      </w:r>
-      <w:proofErr w:type="gramEnd"/>
-      <w:r>
-        <w:rPr>
-          <w:rFonts w:ascii="Times New Roman" w:hAnsi="Times New Roman" w:cs="Times New Roman"/>
-          <w:sz w:val="24"/>
-          <w:szCs w:val="24"/>
-        </w:rPr>
-        <w:t xml:space="preserve"> VM, VA, </w:t>
+        <w:t xml:space="preserve">Verify atlas locations of each site (e.g. VM, VA, </w:t>
       </w:r>
       <w:proofErr w:type="spellStart"/>
       <w:r>
@@ -2122,6 +2173,7 @@
           <w:sz w:val="24"/>
           <w:szCs w:val="24"/>
         </w:rPr>
+        <w:lastRenderedPageBreak/>
         <w:t xml:space="preserve">Create an excel sheet that is </w:t>
       </w:r>
       <w:r>
@@ -2138,25 +2190,7 @@
           <w:sz w:val="24"/>
           <w:szCs w:val="24"/>
         </w:rPr>
-        <w:t xml:space="preserve"> friendly (</w:t>
-      </w:r>
-      <w:proofErr w:type="gramStart"/>
-      <w:r>
-        <w:rPr>
-          <w:rFonts w:ascii="Times New Roman" w:hAnsi="Times New Roman" w:cs="Times New Roman"/>
-          <w:sz w:val="24"/>
-          <w:szCs w:val="24"/>
-        </w:rPr>
-        <w:t>e.g.</w:t>
-      </w:r>
-      <w:proofErr w:type="gramEnd"/>
-      <w:r>
-        <w:rPr>
-          <w:rFonts w:ascii="Times New Roman" w:hAnsi="Times New Roman" w:cs="Times New Roman"/>
-          <w:sz w:val="24"/>
-          <w:szCs w:val="24"/>
-        </w:rPr>
-        <w:t xml:space="preserve"> no notes)</w:t>
+        <w:t xml:space="preserve"> friendly (e.g. no notes)</w:t>
       </w:r>
       <w:r>
         <w:rPr>
@@ -2186,7 +2220,6 @@
           <w:sz w:val="24"/>
           <w:szCs w:val="24"/>
         </w:rPr>
-        <w:lastRenderedPageBreak/>
         <w:t>Include a column that references the specific amplifier channel associated with the respective channels (mapped from 1 above)</w:t>
       </w:r>
     </w:p>
@@ -2886,25 +2919,14 @@
           <w:szCs w:val="24"/>
         </w:rPr>
       </w:pPr>
-      <w:proofErr w:type="gramStart"/>
-      <w:r>
-        <w:rPr>
-          <w:rFonts w:ascii="Times New Roman" w:hAnsi="Times New Roman" w:cs="Times New Roman"/>
-          <w:color w:val="000000"/>
-          <w:sz w:val="24"/>
-          <w:szCs w:val="24"/>
-        </w:rPr>
-        <w:t>This files</w:t>
-      </w:r>
-      <w:proofErr w:type="gramEnd"/>
-      <w:r>
-        <w:rPr>
-          <w:rFonts w:ascii="Times New Roman" w:hAnsi="Times New Roman" w:cs="Times New Roman"/>
-          <w:color w:val="000000"/>
-          <w:sz w:val="24"/>
-          <w:szCs w:val="24"/>
-        </w:rPr>
-        <w:t xml:space="preserve"> does NOT register ‘test’ electrophysiology files (e.g. files not associated with behavior but run to troubleshoot the </w:t>
+      <w:r>
+        <w:rPr>
+          <w:rFonts w:ascii="Times New Roman" w:hAnsi="Times New Roman" w:cs="Times New Roman"/>
+          <w:color w:val="000000"/>
+          <w:sz w:val="24"/>
+          <w:szCs w:val="24"/>
+        </w:rPr>
+        <w:t xml:space="preserve">This files does NOT register ‘test’ electrophysiology files (e.g. files not associated with behavior but run to troubleshoot the </w:t>
       </w:r>
       <w:proofErr w:type="spellStart"/>
       <w:r>
@@ -3021,17 +3043,7 @@
           <w:sz w:val="20"/>
           <w:szCs w:val="20"/>
         </w:rPr>
-        <w:t>calculate_monopolar_</w:t>
-      </w:r>
-      <w:proofErr w:type="gramStart"/>
-      <w:r>
-        <w:rPr>
-          <w:rFonts w:ascii="Courier New" w:hAnsi="Courier New" w:cs="Courier New"/>
-          <w:color w:val="000000"/>
-          <w:sz w:val="20"/>
-          <w:szCs w:val="20"/>
-        </w:rPr>
-        <w:t>LFPs</w:t>
+        <w:t>calculate_monopolar_LFPs</w:t>
       </w:r>
       <w:proofErr w:type="spellEnd"/>
       <w:r>
@@ -3044,7 +3056,6 @@
         <w:t>(</w:t>
       </w:r>
       <w:proofErr w:type="spellStart"/>
-      <w:proofErr w:type="gramEnd"/>
       <w:r>
         <w:rPr>
           <w:rFonts w:ascii="Courier New" w:hAnsi="Courier New" w:cs="Courier New"/>
@@ -3331,17 +3342,7 @@
           <w:sz w:val="24"/>
           <w:szCs w:val="24"/>
         </w:rPr>
-        <w:t>lfp_by_probe_site_</w:t>
-      </w:r>
-      <w:proofErr w:type="gramStart"/>
-      <w:r>
-        <w:rPr>
-          <w:rFonts w:ascii="Times New Roman" w:hAnsi="Times New Roman" w:cs="Times New Roman"/>
-          <w:color w:val="000000"/>
-          <w:sz w:val="24"/>
-          <w:szCs w:val="24"/>
-        </w:rPr>
-        <w:t>ALL</w:t>
+        <w:t>lfp_by_probe_site_ALL</w:t>
       </w:r>
       <w:proofErr w:type="spellEnd"/>
       <w:r>
@@ -3354,7 +3355,6 @@
         <w:t>(</w:t>
       </w:r>
       <w:proofErr w:type="spellStart"/>
-      <w:proofErr w:type="gramEnd"/>
       <w:r>
         <w:rPr>
           <w:rFonts w:ascii="Times New Roman" w:hAnsi="Times New Roman" w:cs="Times New Roman"/>
@@ -3839,6 +3839,7 @@
           <w:sz w:val="20"/>
           <w:szCs w:val="20"/>
         </w:rPr>
+        <w:lastRenderedPageBreak/>
         <w:t>[</w:t>
       </w:r>
       <w:proofErr w:type="spellStart"/>
@@ -3909,17 +3910,7 @@
           <w:sz w:val="20"/>
           <w:szCs w:val="20"/>
         </w:rPr>
-        <w:t>lfp_by_probe_site_</w:t>
-      </w:r>
-      <w:proofErr w:type="gramStart"/>
-      <w:r>
-        <w:rPr>
-          <w:rFonts w:ascii="Courier New" w:hAnsi="Courier New" w:cs="Courier New"/>
-          <w:color w:val="000000"/>
-          <w:sz w:val="20"/>
-          <w:szCs w:val="20"/>
-        </w:rPr>
-        <w:t>ALL</w:t>
+        <w:t>lfp_by_probe_site_ALL</w:t>
       </w:r>
       <w:proofErr w:type="spellEnd"/>
       <w:r>
@@ -3932,7 +3923,6 @@
         <w:t>(</w:t>
       </w:r>
       <w:proofErr w:type="spellStart"/>
-      <w:proofErr w:type="gramEnd"/>
       <w:r>
         <w:rPr>
           <w:rFonts w:ascii="Courier New" w:hAnsi="Courier New" w:cs="Courier New"/>
@@ -4026,7 +4016,6 @@
           <w:sz w:val="20"/>
           <w:szCs w:val="20"/>
         </w:rPr>
-        <w:lastRenderedPageBreak/>
         <w:t>[</w:t>
       </w:r>
       <w:proofErr w:type="spellStart"/>
@@ -4077,20 +4066,9 @@
           <w:sz w:val="20"/>
           <w:szCs w:val="20"/>
         </w:rPr>
-        <w:t>ordered_</w:t>
-      </w:r>
-      <w:proofErr w:type="gramStart"/>
-      <w:r>
-        <w:rPr>
-          <w:rFonts w:ascii="Courier New" w:hAnsi="Courier New" w:cs="Courier New"/>
-          <w:color w:val="000000"/>
-          <w:sz w:val="20"/>
-          <w:szCs w:val="20"/>
-        </w:rPr>
-        <w:t>lfp,Fs</w:t>
-      </w:r>
-      <w:proofErr w:type="spellEnd"/>
-      <w:proofErr w:type="gramEnd"/>
+        <w:t>ordered_lfp,Fs</w:t>
+      </w:r>
+      <w:proofErr w:type="spellEnd"/>
       <w:r>
         <w:rPr>
           <w:rFonts w:ascii="Courier New" w:hAnsi="Courier New" w:cs="Courier New"/>
@@ -4213,17 +4191,7 @@
           <w:sz w:val="20"/>
           <w:szCs w:val="20"/>
         </w:rPr>
-        <w:t>diff_probe_site_</w:t>
-      </w:r>
-      <w:proofErr w:type="gramStart"/>
-      <w:r>
-        <w:rPr>
-          <w:rFonts w:ascii="Courier New" w:hAnsi="Courier New" w:cs="Courier New"/>
-          <w:color w:val="000000"/>
-          <w:sz w:val="20"/>
-          <w:szCs w:val="20"/>
-        </w:rPr>
-        <w:t>mapping</w:t>
+        <w:t>diff_probe_site_mapping</w:t>
       </w:r>
       <w:proofErr w:type="spellEnd"/>
       <w:r>
@@ -4236,7 +4204,6 @@
         <w:t>(</w:t>
       </w:r>
       <w:proofErr w:type="spellStart"/>
-      <w:proofErr w:type="gramEnd"/>
       <w:r>
         <w:rPr>
           <w:rFonts w:ascii="Courier New" w:hAnsi="Courier New" w:cs="Courier New"/>
@@ -4351,20 +4318,9 @@
           <w:sz w:val="20"/>
           <w:szCs w:val="20"/>
         </w:rPr>
-        <w:t>lfp_NNsite_</w:t>
-      </w:r>
-      <w:proofErr w:type="gramStart"/>
-      <w:r>
-        <w:rPr>
-          <w:rFonts w:ascii="Courier New" w:hAnsi="Courier New" w:cs="Courier New"/>
-          <w:color w:val="000000"/>
-          <w:sz w:val="20"/>
-          <w:szCs w:val="20"/>
-        </w:rPr>
-        <w:t>diff,Fs</w:t>
-      </w:r>
-      <w:proofErr w:type="spellEnd"/>
-      <w:proofErr w:type="gramEnd"/>
+        <w:t>lfp_NNsite_diff,Fs</w:t>
+      </w:r>
+      <w:proofErr w:type="spellEnd"/>
       <w:r>
         <w:rPr>
           <w:rFonts w:ascii="Courier New" w:hAnsi="Courier New" w:cs="Courier New"/>
@@ -4467,17 +4423,7 @@
           <w:sz w:val="20"/>
           <w:szCs w:val="20"/>
         </w:rPr>
-        <w:t>diff_probe_site_mapping_</w:t>
-      </w:r>
-      <w:proofErr w:type="gramStart"/>
-      <w:r>
-        <w:rPr>
-          <w:rFonts w:ascii="Courier New" w:hAnsi="Courier New" w:cs="Courier New"/>
-          <w:color w:val="000000"/>
-          <w:sz w:val="20"/>
-          <w:szCs w:val="20"/>
-        </w:rPr>
-        <w:t>CAMBRIDGE</w:t>
+        <w:t>diff_probe_site_mapping_CAMBRIDGE</w:t>
       </w:r>
       <w:proofErr w:type="spellEnd"/>
       <w:r>
@@ -4490,7 +4436,6 @@
         <w:t>(</w:t>
       </w:r>
       <w:proofErr w:type="spellStart"/>
-      <w:proofErr w:type="gramEnd"/>
       <w:r>
         <w:rPr>
           <w:rFonts w:ascii="Courier New" w:hAnsi="Courier New" w:cs="Courier New"/>
@@ -4605,20 +4550,9 @@
           <w:sz w:val="20"/>
           <w:szCs w:val="20"/>
         </w:rPr>
-        <w:t>diff_</w:t>
-      </w:r>
-      <w:proofErr w:type="gramStart"/>
-      <w:r>
-        <w:rPr>
-          <w:rFonts w:ascii="Courier New" w:hAnsi="Courier New" w:cs="Courier New"/>
-          <w:color w:val="000000"/>
-          <w:sz w:val="20"/>
-          <w:szCs w:val="20"/>
-        </w:rPr>
-        <w:t>lfps,Fs</w:t>
-      </w:r>
-      <w:proofErr w:type="spellEnd"/>
-      <w:proofErr w:type="gramEnd"/>
+        <w:t>diff_lfps,Fs</w:t>
+      </w:r>
+      <w:proofErr w:type="spellEnd"/>
       <w:r>
         <w:rPr>
           <w:rFonts w:ascii="Courier New" w:hAnsi="Courier New" w:cs="Courier New"/>
@@ -4698,23 +4632,13 @@
           <w:szCs w:val="24"/>
         </w:rPr>
       </w:pPr>
-      <w:proofErr w:type="gramStart"/>
-      <w:r>
-        <w:rPr>
-          <w:rFonts w:ascii="Times New Roman" w:hAnsi="Times New Roman" w:cs="Times New Roman"/>
-          <w:sz w:val="24"/>
-          <w:szCs w:val="24"/>
-        </w:rPr>
-        <w:t>E.g.</w:t>
-      </w:r>
-      <w:proofErr w:type="gramEnd"/>
-      <w:r>
-        <w:rPr>
-          <w:rFonts w:ascii="Times New Roman" w:hAnsi="Times New Roman" w:cs="Times New Roman"/>
-          <w:sz w:val="24"/>
-          <w:szCs w:val="24"/>
-        </w:rPr>
-        <w:t xml:space="preserve"> for a </w:t>
+      <w:r>
+        <w:rPr>
+          <w:rFonts w:ascii="Times New Roman" w:hAnsi="Times New Roman" w:cs="Times New Roman"/>
+          <w:sz w:val="24"/>
+          <w:szCs w:val="24"/>
+        </w:rPr>
+        <w:t xml:space="preserve">E.g. for a </w:t>
       </w:r>
       <w:proofErr w:type="spellStart"/>
       <w:r>
@@ -4772,25 +4696,7 @@
           <w:sz w:val="24"/>
           <w:szCs w:val="24"/>
         </w:rPr>
-        <w:t>(</w:t>
-      </w:r>
-      <w:proofErr w:type="gramStart"/>
-      <w:r>
-        <w:rPr>
-          <w:rFonts w:ascii="Times New Roman" w:hAnsi="Times New Roman" w:cs="Times New Roman"/>
-          <w:sz w:val="24"/>
-          <w:szCs w:val="24"/>
-        </w:rPr>
-        <w:t>e.g.</w:t>
-      </w:r>
-      <w:proofErr w:type="gramEnd"/>
-      <w:r>
-        <w:rPr>
-          <w:rFonts w:ascii="Times New Roman" w:hAnsi="Times New Roman" w:cs="Times New Roman"/>
-          <w:sz w:val="24"/>
-          <w:szCs w:val="24"/>
-        </w:rPr>
-        <w:t xml:space="preserve"> data that happen to be </w:t>
+        <w:t xml:space="preserve">(e.g. data that happen to be </w:t>
       </w:r>
       <w:r>
         <w:rPr>
@@ -4842,18 +4748,8 @@
           <w:sz w:val="24"/>
           <w:szCs w:val="24"/>
         </w:rPr>
-        <w:t xml:space="preserve">C:\Users\magnusje\Dropbox (University of </w:t>
-      </w:r>
-      <w:proofErr w:type="gramStart"/>
-      <w:r>
-        <w:rPr>
-          <w:rFonts w:ascii="Times New Roman" w:hAnsi="Times New Roman" w:cs="Times New Roman"/>
-          <w:sz w:val="24"/>
-          <w:szCs w:val="24"/>
-        </w:rPr>
-        <w:t>Michigan)\MED-LeventhalLab\Protocols\electrode_pinouts\ProbeDesigns</w:t>
-      </w:r>
-      <w:proofErr w:type="gramEnd"/>
+        <w:t>C:\Users\magnusje\Dropbox (University of Michigan)\MED-LeventhalLab\Protocols\electrode_pinouts\ProbeDesigns</w:t>
+      </w:r>
     </w:p>
     <w:p>
       <w:pPr>
@@ -4924,16 +4820,7 @@
           <w:sz w:val="24"/>
           <w:szCs w:val="24"/>
         </w:rPr>
-        <w:t xml:space="preserve">C:\Users\magnusje\Dropbox (University of </w:t>
-      </w:r>
-      <w:proofErr w:type="gramStart"/>
-      <w:r>
-        <w:rPr>
-          <w:rFonts w:ascii="Times New Roman" w:hAnsi="Times New Roman" w:cs="Times New Roman"/>
-          <w:sz w:val="24"/>
-          <w:szCs w:val="24"/>
-        </w:rPr>
-        <w:t>Michigan)\MED-</w:t>
+        <w:t>C:\Users\magnusje\Dropbox (University of Michigan)\MED-</w:t>
       </w:r>
       <w:proofErr w:type="spellStart"/>
       <w:r>
@@ -4951,16 +4838,7 @@
           <w:sz w:val="24"/>
           <w:szCs w:val="24"/>
         </w:rPr>
-        <w:t>\Protocols\lesioning</w:t>
-      </w:r>
-      <w:proofErr w:type="gramEnd"/>
-      <w:r>
-        <w:rPr>
-          <w:rFonts w:ascii="Times New Roman" w:hAnsi="Times New Roman" w:cs="Times New Roman"/>
-          <w:sz w:val="24"/>
-          <w:szCs w:val="24"/>
-        </w:rPr>
-        <w:t xml:space="preserve"> protocols\NeuroNexus_ProbeDesign.pdf</w:t>
+        <w:t>\Protocols\lesioning protocols\NeuroNexus_ProbeDesign.pdf</w:t>
       </w:r>
     </w:p>
     <w:p>
@@ -5022,16 +4900,7 @@
           <w:sz w:val="24"/>
           <w:szCs w:val="24"/>
         </w:rPr>
-        <w:t xml:space="preserve">C:\Users\magnusje\Dropbox (University of </w:t>
-      </w:r>
-      <w:proofErr w:type="gramStart"/>
-      <w:r>
-        <w:rPr>
-          <w:rFonts w:ascii="Times New Roman" w:hAnsi="Times New Roman" w:cs="Times New Roman"/>
-          <w:sz w:val="24"/>
-          <w:szCs w:val="24"/>
-        </w:rPr>
-        <w:t>Michigan)\MED-</w:t>
+        <w:t>C:\Users\magnusje\Dropbox (University of Michigan)\MED-</w:t>
       </w:r>
       <w:proofErr w:type="spellStart"/>
       <w:r>
@@ -5049,16 +4918,7 @@
           <w:sz w:val="24"/>
           <w:szCs w:val="24"/>
         </w:rPr>
-        <w:t>\Protocols\lesioning</w:t>
-      </w:r>
-      <w:proofErr w:type="gramEnd"/>
-      <w:r>
-        <w:rPr>
-          <w:rFonts w:ascii="Times New Roman" w:hAnsi="Times New Roman" w:cs="Times New Roman"/>
-          <w:sz w:val="24"/>
-          <w:szCs w:val="24"/>
-        </w:rPr>
-        <w:t xml:space="preserve"> protocols\ Cambridge_ProbeDesign_ASSY-156-H6-map.pdf</w:t>
+        <w:t>\Protocols\lesioning protocols\ Cambridge_ProbeDesign_ASSY-156-H6-map.pdf</w:t>
       </w:r>
     </w:p>
     <w:p>
@@ -5080,16 +4940,7 @@
           <w:sz w:val="24"/>
           <w:szCs w:val="24"/>
         </w:rPr>
-        <w:t xml:space="preserve">C:\Users\magnusje\Dropbox (University of </w:t>
-      </w:r>
-      <w:proofErr w:type="gramStart"/>
-      <w:r>
-        <w:rPr>
-          <w:rFonts w:ascii="Times New Roman" w:hAnsi="Times New Roman" w:cs="Times New Roman"/>
-          <w:sz w:val="24"/>
-          <w:szCs w:val="24"/>
-        </w:rPr>
-        <w:t>Michigan)\MED-</w:t>
+        <w:t>C:\Users\magnusje\Dropbox (University of Michigan)\MED-</w:t>
       </w:r>
       <w:proofErr w:type="spellStart"/>
       <w:r>
@@ -5125,16 +4976,7 @@
           <w:sz w:val="24"/>
           <w:szCs w:val="24"/>
         </w:rPr>
-        <w:t>\</w:t>
-      </w:r>
-      <w:proofErr w:type="gramEnd"/>
-      <w:r>
-        <w:rPr>
-          <w:rFonts w:ascii="Times New Roman" w:hAnsi="Times New Roman" w:cs="Times New Roman"/>
-          <w:sz w:val="24"/>
-          <w:szCs w:val="24"/>
-        </w:rPr>
-        <w:t xml:space="preserve"> ASSY-156-H6-map.pdf</w:t>
+        <w:t>\ ASSY-156-H6-map.pdf</w:t>
       </w:r>
     </w:p>
     <w:p>
@@ -5178,16 +5020,7 @@
           <w:sz w:val="24"/>
           <w:szCs w:val="24"/>
         </w:rPr>
-        <w:t xml:space="preserve">C:\Users\magnusje\Dropbox (University of </w:t>
-      </w:r>
-      <w:proofErr w:type="gramStart"/>
-      <w:r>
-        <w:rPr>
-          <w:rFonts w:ascii="Times New Roman" w:hAnsi="Times New Roman" w:cs="Times New Roman"/>
-          <w:sz w:val="24"/>
-          <w:szCs w:val="24"/>
-        </w:rPr>
-        <w:t>Michigan)\MED-</w:t>
+        <w:t>C:\Users\magnusje\Dropbox (University of Michigan)\MED-</w:t>
       </w:r>
       <w:proofErr w:type="spellStart"/>
       <w:r>
@@ -5223,16 +5056,7 @@
           <w:sz w:val="24"/>
           <w:szCs w:val="24"/>
         </w:rPr>
-        <w:t>\</w:t>
-      </w:r>
-      <w:proofErr w:type="gramEnd"/>
-      <w:r>
-        <w:rPr>
-          <w:rFonts w:ascii="Times New Roman" w:hAnsi="Times New Roman" w:cs="Times New Roman"/>
-          <w:sz w:val="24"/>
-          <w:szCs w:val="24"/>
-        </w:rPr>
-        <w:t xml:space="preserve"> ASSY-236-H6-map.pdf</w:t>
+        <w:t>\ ASSY-236-H6-map.pdf</w:t>
       </w:r>
     </w:p>
     <w:p>
@@ -5314,19 +5138,23 @@
           <w:sz w:val="24"/>
           <w:szCs w:val="24"/>
         </w:rPr>
-        <w:t xml:space="preserve">Determine which code </w:t>
-      </w:r>
-      <w:proofErr w:type="gramStart"/>
-      <w:r>
+        <w:t>Determine which code actually needs the mapping of the probe</w:t>
+      </w:r>
+    </w:p>
+    <w:p>
+      <w:pPr>
+        <w:pStyle w:val="ListParagraph"/>
+        <w:numPr>
+          <w:ilvl w:val="3"/>
+          <w:numId w:val="1"/>
+        </w:numPr>
         <w:rPr>
           <w:rFonts w:ascii="Times New Roman" w:hAnsi="Times New Roman" w:cs="Times New Roman"/>
           <w:color w:val="FF0000"/>
           <w:sz w:val="24"/>
           <w:szCs w:val="24"/>
         </w:rPr>
-        <w:t>actually needs</w:t>
-      </w:r>
-      <w:proofErr w:type="gramEnd"/>
+      </w:pPr>
       <w:r>
         <w:rPr>
           <w:rFonts w:ascii="Times New Roman" w:hAnsi="Times New Roman" w:cs="Times New Roman"/>
@@ -5334,23 +5162,19 @@
           <w:sz w:val="24"/>
           <w:szCs w:val="24"/>
         </w:rPr>
-        <w:t xml:space="preserve"> the mapping of the probe</w:t>
-      </w:r>
-    </w:p>
-    <w:p>
-      <w:pPr>
-        <w:pStyle w:val="ListParagraph"/>
-        <w:numPr>
-          <w:ilvl w:val="3"/>
-          <w:numId w:val="1"/>
-        </w:numPr>
+        <w:t xml:space="preserve">Main </w:t>
+      </w:r>
+      <w:proofErr w:type="spellStart"/>
+      <w:r>
         <w:rPr>
           <w:rFonts w:ascii="Times New Roman" w:hAnsi="Times New Roman" w:cs="Times New Roman"/>
           <w:color w:val="FF0000"/>
           <w:sz w:val="24"/>
           <w:szCs w:val="24"/>
         </w:rPr>
-      </w:pPr>
+        <w:t>lfp</w:t>
+      </w:r>
+      <w:proofErr w:type="spellEnd"/>
       <w:r>
         <w:rPr>
           <w:rFonts w:ascii="Times New Roman" w:hAnsi="Times New Roman" w:cs="Times New Roman"/>
@@ -5358,7 +5182,7 @@
           <w:sz w:val="24"/>
           <w:szCs w:val="24"/>
         </w:rPr>
-        <w:t xml:space="preserve">Main </w:t>
+        <w:t xml:space="preserve"> generation file does not need a </w:t>
       </w:r>
       <w:proofErr w:type="spellStart"/>
       <w:r>
@@ -5368,7 +5192,7 @@
           <w:sz w:val="24"/>
           <w:szCs w:val="24"/>
         </w:rPr>
-        <w:t>lfp</w:t>
+        <w:t>probe_type</w:t>
       </w:r>
       <w:proofErr w:type="spellEnd"/>
       <w:r>
@@ -5378,47 +5202,7 @@
           <w:sz w:val="24"/>
           <w:szCs w:val="24"/>
         </w:rPr>
-        <w:t xml:space="preserve"> generation file does not need a </w:t>
-      </w:r>
-      <w:proofErr w:type="spellStart"/>
-      <w:r>
-        <w:rPr>
-          <w:rFonts w:ascii="Times New Roman" w:hAnsi="Times New Roman" w:cs="Times New Roman"/>
-          <w:color w:val="FF0000"/>
-          <w:sz w:val="24"/>
-          <w:szCs w:val="24"/>
-        </w:rPr>
-        <w:t>probe_type</w:t>
-      </w:r>
-      <w:proofErr w:type="spellEnd"/>
-      <w:r>
-        <w:rPr>
-          <w:rFonts w:ascii="Times New Roman" w:hAnsi="Times New Roman" w:cs="Times New Roman"/>
-          <w:color w:val="FF0000"/>
-          <w:sz w:val="24"/>
-          <w:szCs w:val="24"/>
-        </w:rPr>
-        <w:t>. All other files (</w:t>
-      </w:r>
-      <w:proofErr w:type="gramStart"/>
-      <w:r>
-        <w:rPr>
-          <w:rFonts w:ascii="Times New Roman" w:hAnsi="Times New Roman" w:cs="Times New Roman"/>
-          <w:color w:val="FF0000"/>
-          <w:sz w:val="24"/>
-          <w:szCs w:val="24"/>
-        </w:rPr>
-        <w:t>e.g.</w:t>
-      </w:r>
-      <w:proofErr w:type="gramEnd"/>
-      <w:r>
-        <w:rPr>
-          <w:rFonts w:ascii="Times New Roman" w:hAnsi="Times New Roman" w:cs="Times New Roman"/>
-          <w:color w:val="FF0000"/>
-          <w:sz w:val="24"/>
-          <w:szCs w:val="24"/>
-        </w:rPr>
-        <w:t xml:space="preserve"> for creating monopolar, diffs, and plots need a </w:t>
+        <w:t xml:space="preserve">. All other files (e.g. for creating monopolar, diffs, and plots need a </w:t>
       </w:r>
       <w:proofErr w:type="spellStart"/>
       <w:r>
@@ -5486,17 +5270,7 @@
           <w:sz w:val="24"/>
           <w:szCs w:val="24"/>
         </w:rPr>
-        <w:t>diff_probe_site_</w:t>
-      </w:r>
-      <w:proofErr w:type="gramStart"/>
-      <w:r>
-        <w:rPr>
-          <w:rFonts w:ascii="Times New Roman" w:hAnsi="Times New Roman" w:cs="Times New Roman"/>
-          <w:color w:val="000000"/>
-          <w:sz w:val="24"/>
-          <w:szCs w:val="24"/>
-        </w:rPr>
-        <w:t>mapping</w:t>
+        <w:t>diff_probe_site_mapping</w:t>
       </w:r>
       <w:proofErr w:type="spellEnd"/>
       <w:r>
@@ -5509,7 +5283,6 @@
         <w:t>(</w:t>
       </w:r>
       <w:proofErr w:type="spellStart"/>
-      <w:proofErr w:type="gramEnd"/>
       <w:r>
         <w:rPr>
           <w:rFonts w:ascii="Times New Roman" w:hAnsi="Times New Roman" w:cs="Times New Roman"/>
@@ -5753,25 +5526,7 @@
           <w:sz w:val="24"/>
           <w:szCs w:val="24"/>
         </w:rPr>
-        <w:t xml:space="preserve"> to generate the </w:t>
-      </w:r>
-      <w:proofErr w:type="gramStart"/>
-      <w:r>
-        <w:rPr>
-          <w:rFonts w:ascii="Times New Roman" w:hAnsi="Times New Roman" w:cs="Times New Roman"/>
-          <w:sz w:val="24"/>
-          <w:szCs w:val="24"/>
-        </w:rPr>
-        <w:t>trials</w:t>
-      </w:r>
-      <w:proofErr w:type="gramEnd"/>
-      <w:r>
-        <w:rPr>
-          <w:rFonts w:ascii="Times New Roman" w:hAnsi="Times New Roman" w:cs="Times New Roman"/>
-          <w:sz w:val="24"/>
-          <w:szCs w:val="24"/>
-        </w:rPr>
-        <w:t xml:space="preserve"> structure</w:t>
+        <w:t xml:space="preserve"> to generate the trials structure</w:t>
       </w:r>
     </w:p>
     <w:p>
@@ -5827,23 +5582,13 @@
           <w:szCs w:val="24"/>
         </w:rPr>
       </w:pPr>
-      <w:proofErr w:type="gramStart"/>
-      <w:r>
-        <w:rPr>
-          <w:rFonts w:ascii="Times New Roman" w:hAnsi="Times New Roman" w:cs="Times New Roman"/>
-          <w:sz w:val="24"/>
-          <w:szCs w:val="24"/>
-        </w:rPr>
-        <w:t>E.g.</w:t>
-      </w:r>
-      <w:proofErr w:type="gramEnd"/>
-      <w:r>
-        <w:rPr>
-          <w:rFonts w:ascii="Times New Roman" w:hAnsi="Times New Roman" w:cs="Times New Roman"/>
-          <w:sz w:val="24"/>
-          <w:szCs w:val="24"/>
-        </w:rPr>
-        <w:t xml:space="preserve"> ‘correct go’</w:t>
+      <w:r>
+        <w:rPr>
+          <w:rFonts w:ascii="Times New Roman" w:hAnsi="Times New Roman" w:cs="Times New Roman"/>
+          <w:sz w:val="24"/>
+          <w:szCs w:val="24"/>
+        </w:rPr>
+        <w:t>E.g. ‘correct go’</w:t>
       </w:r>
     </w:p>
     <w:p>
@@ -5865,6 +5610,7 @@
           <w:sz w:val="24"/>
           <w:szCs w:val="24"/>
         </w:rPr>
+        <w:lastRenderedPageBreak/>
         <w:t xml:space="preserve">Run </w:t>
       </w:r>
       <w:proofErr w:type="spellStart"/>
@@ -5899,25 +5645,7 @@
           <w:sz w:val="24"/>
           <w:szCs w:val="24"/>
         </w:rPr>
-        <w:t xml:space="preserve"> to get an index of the trials with the event type </w:t>
-      </w:r>
-      <w:proofErr w:type="gramStart"/>
-      <w:r>
-        <w:rPr>
-          <w:rFonts w:ascii="Times New Roman" w:hAnsi="Times New Roman" w:cs="Times New Roman"/>
-          <w:sz w:val="24"/>
-          <w:szCs w:val="24"/>
-        </w:rPr>
-        <w:t>you’re</w:t>
-      </w:r>
-      <w:proofErr w:type="gramEnd"/>
-      <w:r>
-        <w:rPr>
-          <w:rFonts w:ascii="Times New Roman" w:hAnsi="Times New Roman" w:cs="Times New Roman"/>
-          <w:sz w:val="24"/>
-          <w:szCs w:val="24"/>
-        </w:rPr>
-        <w:t xml:space="preserve"> interested </w:t>
+        <w:t xml:space="preserve"> to get an index of the trials with the event type you’re interested </w:t>
       </w:r>
       <w:r>
         <w:rPr>
@@ -6025,18 +5753,18 @@
           <w:sz w:val="24"/>
           <w:szCs w:val="24"/>
         </w:rPr>
-        <w:t xml:space="preserve"> (</w:t>
-      </w:r>
-      <w:proofErr w:type="gramStart"/>
-      <w:r>
-        <w:rPr>
-          <w:rFonts w:ascii="Times New Roman" w:hAnsi="Times New Roman" w:cs="Times New Roman"/>
-          <w:sz w:val="24"/>
-          <w:szCs w:val="24"/>
-        </w:rPr>
-        <w:t>e.g.</w:t>
-      </w:r>
-      <w:proofErr w:type="gramEnd"/>
+        <w:t xml:space="preserve"> (e.g. </w:t>
+      </w:r>
+      <w:proofErr w:type="spellStart"/>
+      <w:r>
+        <w:rPr>
+          <w:rFonts w:ascii="Times New Roman" w:hAnsi="Times New Roman" w:cs="Times New Roman"/>
+          <w:sz w:val="24"/>
+          <w:szCs w:val="24"/>
+        </w:rPr>
+        <w:t>cueOn</w:t>
+      </w:r>
+      <w:proofErr w:type="spellEnd"/>
       <w:r>
         <w:rPr>
           <w:rFonts w:ascii="Times New Roman" w:hAnsi="Times New Roman" w:cs="Times New Roman"/>
@@ -6045,6 +5773,458 @@
         </w:rPr>
         <w:t xml:space="preserve"> </w:t>
       </w:r>
+      <w:r>
+        <w:rPr>
+          <w:rFonts w:ascii="Times New Roman" w:hAnsi="Times New Roman" w:cs="Times New Roman"/>
+          <w:sz w:val="24"/>
+          <w:szCs w:val="24"/>
+        </w:rPr>
+        <w:t>or</w:t>
+      </w:r>
+      <w:r>
+        <w:rPr>
+          <w:rFonts w:ascii="Times New Roman" w:hAnsi="Times New Roman" w:cs="Times New Roman"/>
+          <w:sz w:val="24"/>
+          <w:szCs w:val="24"/>
+        </w:rPr>
+        <w:t xml:space="preserve"> </w:t>
+      </w:r>
+      <w:proofErr w:type="spellStart"/>
+      <w:r>
+        <w:rPr>
+          <w:rFonts w:ascii="Times New Roman" w:hAnsi="Times New Roman" w:cs="Times New Roman"/>
+          <w:sz w:val="24"/>
+          <w:szCs w:val="24"/>
+        </w:rPr>
+        <w:t>centerIn</w:t>
+      </w:r>
+      <w:proofErr w:type="spellEnd"/>
+      <w:r>
+        <w:rPr>
+          <w:rFonts w:ascii="Times New Roman" w:hAnsi="Times New Roman" w:cs="Times New Roman"/>
+          <w:sz w:val="24"/>
+          <w:szCs w:val="24"/>
+        </w:rPr>
+        <w:t>).</w:t>
+      </w:r>
+    </w:p>
+    <w:p>
+      <w:pPr>
+        <w:pStyle w:val="ListParagraph"/>
+        <w:numPr>
+          <w:ilvl w:val="2"/>
+          <w:numId w:val="1"/>
+        </w:numPr>
+        <w:rPr>
+          <w:rFonts w:ascii="Times New Roman" w:hAnsi="Times New Roman" w:cs="Times New Roman"/>
+          <w:sz w:val="24"/>
+          <w:szCs w:val="24"/>
+        </w:rPr>
+      </w:pPr>
+      <w:r>
+        <w:rPr>
+          <w:rFonts w:ascii="Times New Roman" w:hAnsi="Times New Roman" w:cs="Times New Roman"/>
+          <w:sz w:val="24"/>
+          <w:szCs w:val="24"/>
+        </w:rPr>
+        <w:t xml:space="preserve">This file uses the trials structure from the </w:t>
+      </w:r>
+      <w:proofErr w:type="spellStart"/>
+      <w:r>
+        <w:rPr>
+          <w:rFonts w:ascii="Times New Roman" w:hAnsi="Times New Roman" w:cs="Times New Roman"/>
+          <w:sz w:val="24"/>
+          <w:szCs w:val="24"/>
+        </w:rPr>
+        <w:t>Choice_task_intan_workflo</w:t>
+      </w:r>
+      <w:r>
+        <w:rPr>
+          <w:rFonts w:ascii="Times New Roman" w:hAnsi="Times New Roman" w:cs="Times New Roman"/>
+          <w:sz w:val="24"/>
+          <w:szCs w:val="24"/>
+        </w:rPr>
+        <w:t>w</w:t>
+      </w:r>
+      <w:proofErr w:type="spellEnd"/>
+      <w:r>
+        <w:rPr>
+          <w:rFonts w:ascii="Times New Roman" w:hAnsi="Times New Roman" w:cs="Times New Roman"/>
+          <w:sz w:val="24"/>
+          <w:szCs w:val="24"/>
+        </w:rPr>
+        <w:t>.</w:t>
+      </w:r>
+    </w:p>
+    <w:p>
+      <w:pPr>
+        <w:pStyle w:val="ListParagraph"/>
+        <w:numPr>
+          <w:ilvl w:val="2"/>
+          <w:numId w:val="1"/>
+        </w:numPr>
+        <w:rPr>
+          <w:rFonts w:ascii="Times New Roman" w:hAnsi="Times New Roman" w:cs="Times New Roman"/>
+          <w:sz w:val="24"/>
+          <w:szCs w:val="24"/>
+        </w:rPr>
+      </w:pPr>
+      <w:r>
+        <w:rPr>
+          <w:rFonts w:ascii="Times New Roman" w:hAnsi="Times New Roman" w:cs="Times New Roman"/>
+          <w:sz w:val="24"/>
+          <w:szCs w:val="24"/>
+        </w:rPr>
+        <w:t xml:space="preserve">Start with a </w:t>
+      </w:r>
+      <w:proofErr w:type="spellStart"/>
+      <w:r>
+        <w:rPr>
+          <w:rFonts w:ascii="Times New Roman" w:hAnsi="Times New Roman" w:cs="Times New Roman"/>
+          <w:sz w:val="24"/>
+          <w:szCs w:val="24"/>
+        </w:rPr>
+        <w:t>tWindow</w:t>
+      </w:r>
+      <w:proofErr w:type="spellEnd"/>
+      <w:r>
+        <w:rPr>
+          <w:rFonts w:ascii="Times New Roman" w:hAnsi="Times New Roman" w:cs="Times New Roman"/>
+          <w:sz w:val="24"/>
+          <w:szCs w:val="24"/>
+        </w:rPr>
+        <w:t xml:space="preserve"> of ~2</w:t>
+      </w:r>
+      <w:r>
+        <w:rPr>
+          <w:rFonts w:ascii="Times New Roman" w:hAnsi="Times New Roman" w:cs="Times New Roman"/>
+          <w:sz w:val="24"/>
+          <w:szCs w:val="24"/>
+        </w:rPr>
+        <w:t>.5</w:t>
+      </w:r>
+      <w:r>
+        <w:rPr>
+          <w:rFonts w:ascii="Times New Roman" w:hAnsi="Times New Roman" w:cs="Times New Roman"/>
+          <w:sz w:val="24"/>
+          <w:szCs w:val="24"/>
+        </w:rPr>
+        <w:t xml:space="preserve"> seconds. A </w:t>
+      </w:r>
+      <w:proofErr w:type="spellStart"/>
+      <w:r>
+        <w:rPr>
+          <w:rFonts w:ascii="Times New Roman" w:hAnsi="Times New Roman" w:cs="Times New Roman"/>
+          <w:sz w:val="24"/>
+          <w:szCs w:val="24"/>
+        </w:rPr>
+        <w:t>tWindow</w:t>
+      </w:r>
+      <w:proofErr w:type="spellEnd"/>
+      <w:r>
+        <w:rPr>
+          <w:rFonts w:ascii="Times New Roman" w:hAnsi="Times New Roman" w:cs="Times New Roman"/>
+          <w:sz w:val="24"/>
+          <w:szCs w:val="24"/>
+        </w:rPr>
+        <w:t xml:space="preserve"> of 1s is good to get data of interest from either the original (</w:t>
+      </w:r>
+      <w:proofErr w:type="spellStart"/>
+      <w:r>
+        <w:rPr>
+          <w:rFonts w:ascii="Times New Roman" w:hAnsi="Times New Roman" w:cs="Times New Roman"/>
+          <w:sz w:val="24"/>
+          <w:szCs w:val="24"/>
+        </w:rPr>
+        <w:t>reorangized</w:t>
+      </w:r>
+      <w:proofErr w:type="spellEnd"/>
+      <w:r>
+        <w:rPr>
+          <w:rFonts w:ascii="Times New Roman" w:hAnsi="Times New Roman" w:cs="Times New Roman"/>
+          <w:sz w:val="24"/>
+          <w:szCs w:val="24"/>
+        </w:rPr>
+        <w:t xml:space="preserve"> for </w:t>
+      </w:r>
+      <w:proofErr w:type="spellStart"/>
+      <w:r>
+        <w:rPr>
+          <w:rFonts w:ascii="Times New Roman" w:hAnsi="Times New Roman" w:cs="Times New Roman"/>
+          <w:sz w:val="24"/>
+          <w:szCs w:val="24"/>
+        </w:rPr>
+        <w:t>NNsite</w:t>
+      </w:r>
+      <w:proofErr w:type="spellEnd"/>
+      <w:r>
+        <w:rPr>
+          <w:rFonts w:ascii="Times New Roman" w:hAnsi="Times New Roman" w:cs="Times New Roman"/>
+          <w:sz w:val="24"/>
+          <w:szCs w:val="24"/>
+        </w:rPr>
+        <w:t xml:space="preserve">) or the </w:t>
+      </w:r>
+      <w:proofErr w:type="spellStart"/>
+      <w:r>
+        <w:rPr>
+          <w:rFonts w:ascii="Times New Roman" w:hAnsi="Times New Roman" w:cs="Times New Roman"/>
+          <w:sz w:val="24"/>
+          <w:szCs w:val="24"/>
+        </w:rPr>
+        <w:t>lfp_diff</w:t>
+      </w:r>
+      <w:proofErr w:type="spellEnd"/>
+      <w:r>
+        <w:rPr>
+          <w:rFonts w:ascii="Times New Roman" w:hAnsi="Times New Roman" w:cs="Times New Roman"/>
+          <w:sz w:val="24"/>
+          <w:szCs w:val="24"/>
+        </w:rPr>
+        <w:t xml:space="preserve"> (differentials), but need a little extra data around the </w:t>
+      </w:r>
+      <w:proofErr w:type="spellStart"/>
+      <w:r>
+        <w:rPr>
+          <w:rFonts w:ascii="Times New Roman" w:hAnsi="Times New Roman" w:cs="Times New Roman"/>
+          <w:sz w:val="24"/>
+          <w:szCs w:val="24"/>
+        </w:rPr>
+        <w:t>tWindow</w:t>
+      </w:r>
+      <w:proofErr w:type="spellEnd"/>
+      <w:r>
+        <w:rPr>
+          <w:rFonts w:ascii="Times New Roman" w:hAnsi="Times New Roman" w:cs="Times New Roman"/>
+          <w:sz w:val="24"/>
+          <w:szCs w:val="24"/>
+        </w:rPr>
+        <w:t xml:space="preserve"> to account for data processing issues.</w:t>
+      </w:r>
+    </w:p>
+    <w:p>
+      <w:pPr>
+        <w:pStyle w:val="ListParagraph"/>
+        <w:numPr>
+          <w:ilvl w:val="2"/>
+          <w:numId w:val="1"/>
+        </w:numPr>
+        <w:rPr>
+          <w:rFonts w:ascii="Times New Roman" w:hAnsi="Times New Roman" w:cs="Times New Roman"/>
+          <w:sz w:val="24"/>
+          <w:szCs w:val="24"/>
+        </w:rPr>
+      </w:pPr>
+      <w:r>
+        <w:rPr>
+          <w:rFonts w:ascii="Times New Roman" w:hAnsi="Times New Roman" w:cs="Times New Roman"/>
+          <w:sz w:val="24"/>
+          <w:szCs w:val="24"/>
+        </w:rPr>
+        <w:t xml:space="preserve">Use </w:t>
+      </w:r>
+      <w:proofErr w:type="spellStart"/>
+      <w:r>
+        <w:rPr>
+          <w:rFonts w:ascii="Times New Roman" w:hAnsi="Times New Roman" w:cs="Times New Roman"/>
+          <w:sz w:val="24"/>
+          <w:szCs w:val="24"/>
+        </w:rPr>
+        <w:t>trIdx</w:t>
+      </w:r>
+      <w:proofErr w:type="spellEnd"/>
+      <w:r>
+        <w:rPr>
+          <w:rFonts w:ascii="Times New Roman" w:hAnsi="Times New Roman" w:cs="Times New Roman"/>
+          <w:sz w:val="24"/>
+          <w:szCs w:val="24"/>
+        </w:rPr>
+        <w:t xml:space="preserve"> in the function execution to only pick out the trials of interest</w:t>
+      </w:r>
+      <w:r>
+        <w:rPr>
+          <w:rFonts w:ascii="Times New Roman" w:hAnsi="Times New Roman" w:cs="Times New Roman"/>
+          <w:sz w:val="24"/>
+          <w:szCs w:val="24"/>
+        </w:rPr>
+        <w:t xml:space="preserve"> (from running </w:t>
+      </w:r>
+      <w:proofErr w:type="spellStart"/>
+      <w:r>
+        <w:rPr>
+          <w:rFonts w:ascii="Times New Roman" w:hAnsi="Times New Roman" w:cs="Times New Roman"/>
+          <w:sz w:val="24"/>
+          <w:szCs w:val="24"/>
+        </w:rPr>
+        <w:t>extractTrials.m</w:t>
+      </w:r>
+      <w:proofErr w:type="spellEnd"/>
+      <w:r>
+        <w:rPr>
+          <w:rFonts w:ascii="Times New Roman" w:hAnsi="Times New Roman" w:cs="Times New Roman"/>
+          <w:sz w:val="24"/>
+          <w:szCs w:val="24"/>
+        </w:rPr>
+        <w:t xml:space="preserve"> in step c)</w:t>
+      </w:r>
+    </w:p>
+    <w:p>
+      <w:pPr>
+        <w:pStyle w:val="ListParagraph"/>
+        <w:numPr>
+          <w:ilvl w:val="3"/>
+          <w:numId w:val="1"/>
+        </w:numPr>
+        <w:rPr>
+          <w:rFonts w:ascii="Times New Roman" w:hAnsi="Times New Roman" w:cs="Times New Roman"/>
+          <w:sz w:val="24"/>
+          <w:szCs w:val="24"/>
+        </w:rPr>
+      </w:pPr>
+      <w:proofErr w:type="spellStart"/>
+      <w:r>
+        <w:rPr>
+          <w:rFonts w:ascii="Times New Roman" w:hAnsi="Times New Roman" w:cs="Times New Roman"/>
+          <w:sz w:val="24"/>
+          <w:szCs w:val="24"/>
+        </w:rPr>
+        <w:t>trialRanges</w:t>
+      </w:r>
+      <w:proofErr w:type="spellEnd"/>
+      <w:r>
+        <w:rPr>
+          <w:rFonts w:ascii="Times New Roman" w:hAnsi="Times New Roman" w:cs="Times New Roman"/>
+          <w:sz w:val="24"/>
+          <w:szCs w:val="24"/>
+        </w:rPr>
+        <w:t xml:space="preserve"> = </w:t>
+      </w:r>
+      <w:proofErr w:type="spellStart"/>
+      <w:r>
+        <w:rPr>
+          <w:rFonts w:ascii="Times New Roman" w:hAnsi="Times New Roman" w:cs="Times New Roman"/>
+          <w:sz w:val="24"/>
+          <w:szCs w:val="24"/>
+        </w:rPr>
+        <w:t>periEventTrialTs</w:t>
+      </w:r>
+      <w:proofErr w:type="spellEnd"/>
+      <w:r>
+        <w:rPr>
+          <w:rFonts w:ascii="Times New Roman" w:hAnsi="Times New Roman" w:cs="Times New Roman"/>
+          <w:sz w:val="24"/>
+          <w:szCs w:val="24"/>
+        </w:rPr>
+        <w:t>(trials(</w:t>
+      </w:r>
+      <w:proofErr w:type="spellStart"/>
+      <w:r>
+        <w:rPr>
+          <w:rFonts w:ascii="Times New Roman" w:hAnsi="Times New Roman" w:cs="Times New Roman"/>
+          <w:sz w:val="24"/>
+          <w:szCs w:val="24"/>
+        </w:rPr>
+        <w:t>trIdx</w:t>
+      </w:r>
+      <w:proofErr w:type="spellEnd"/>
+      <w:r>
+        <w:rPr>
+          <w:rFonts w:ascii="Times New Roman" w:hAnsi="Times New Roman" w:cs="Times New Roman"/>
+          <w:sz w:val="24"/>
+          <w:szCs w:val="24"/>
+        </w:rPr>
+        <w:t>),[-2 2],</w:t>
+      </w:r>
+      <w:proofErr w:type="spellStart"/>
+      <w:r>
+        <w:rPr>
+          <w:rFonts w:ascii="Times New Roman" w:hAnsi="Times New Roman" w:cs="Times New Roman"/>
+          <w:sz w:val="24"/>
+          <w:szCs w:val="24"/>
+        </w:rPr>
+        <w:t>eventFieldnames</w:t>
+      </w:r>
+      <w:proofErr w:type="spellEnd"/>
+      <w:r>
+        <w:rPr>
+          <w:rFonts w:ascii="Times New Roman" w:hAnsi="Times New Roman" w:cs="Times New Roman"/>
+          <w:sz w:val="24"/>
+          <w:szCs w:val="24"/>
+        </w:rPr>
+        <w:t>)</w:t>
+      </w:r>
+    </w:p>
+    <w:p>
+      <w:pPr>
+        <w:pStyle w:val="ListParagraph"/>
+        <w:numPr>
+          <w:ilvl w:val="4"/>
+          <w:numId w:val="1"/>
+        </w:numPr>
+        <w:rPr>
+          <w:rFonts w:ascii="Times New Roman" w:hAnsi="Times New Roman" w:cs="Times New Roman"/>
+          <w:sz w:val="24"/>
+          <w:szCs w:val="24"/>
+        </w:rPr>
+      </w:pPr>
+      <w:r>
+        <w:rPr>
+          <w:rFonts w:ascii="Times New Roman" w:hAnsi="Times New Roman" w:cs="Times New Roman"/>
+          <w:sz w:val="24"/>
+          <w:szCs w:val="24"/>
+        </w:rPr>
+        <w:t xml:space="preserve">Be sure there is an </w:t>
+      </w:r>
+      <w:proofErr w:type="spellStart"/>
+      <w:r>
+        <w:rPr>
+          <w:rFonts w:ascii="Times New Roman" w:hAnsi="Times New Roman" w:cs="Times New Roman"/>
+          <w:sz w:val="24"/>
+          <w:szCs w:val="24"/>
+        </w:rPr>
+        <w:t>eventFieldnames</w:t>
+      </w:r>
+      <w:proofErr w:type="spellEnd"/>
+      <w:r>
+        <w:rPr>
+          <w:rFonts w:ascii="Times New Roman" w:hAnsi="Times New Roman" w:cs="Times New Roman"/>
+          <w:sz w:val="24"/>
+          <w:szCs w:val="24"/>
+        </w:rPr>
+        <w:t xml:space="preserve"> workspaces variable</w:t>
+      </w:r>
+    </w:p>
+    <w:p>
+      <w:pPr>
+        <w:pStyle w:val="ListParagraph"/>
+        <w:numPr>
+          <w:ilvl w:val="5"/>
+          <w:numId w:val="1"/>
+        </w:numPr>
+        <w:rPr>
+          <w:rFonts w:ascii="Times New Roman" w:hAnsi="Times New Roman" w:cs="Times New Roman"/>
+          <w:sz w:val="24"/>
+          <w:szCs w:val="24"/>
+        </w:rPr>
+      </w:pPr>
+      <w:proofErr w:type="spellStart"/>
+      <w:r>
+        <w:rPr>
+          <w:rFonts w:ascii="Times New Roman" w:hAnsi="Times New Roman" w:cs="Times New Roman"/>
+          <w:sz w:val="24"/>
+          <w:szCs w:val="24"/>
+        </w:rPr>
+        <w:t>eventFieldnames</w:t>
+      </w:r>
+      <w:proofErr w:type="spellEnd"/>
+      <w:r>
+        <w:rPr>
+          <w:rFonts w:ascii="Times New Roman" w:hAnsi="Times New Roman" w:cs="Times New Roman"/>
+          <w:sz w:val="24"/>
+          <w:szCs w:val="24"/>
+        </w:rPr>
+        <w:t xml:space="preserve"> = {‘</w:t>
+      </w:r>
       <w:proofErr w:type="spellStart"/>
       <w:r>
         <w:rPr>
@@ -6061,620 +6241,91 @@
           <w:sz w:val="24"/>
           <w:szCs w:val="24"/>
         </w:rPr>
-        <w:t xml:space="preserve"> </w:t>
-      </w:r>
-      <w:r>
-        <w:rPr>
-          <w:rFonts w:ascii="Times New Roman" w:hAnsi="Times New Roman" w:cs="Times New Roman"/>
-          <w:sz w:val="24"/>
-          <w:szCs w:val="24"/>
-        </w:rPr>
-        <w:t>or</w:t>
-      </w:r>
-      <w:r>
-        <w:rPr>
-          <w:rFonts w:ascii="Times New Roman" w:hAnsi="Times New Roman" w:cs="Times New Roman"/>
-          <w:sz w:val="24"/>
-          <w:szCs w:val="24"/>
-        </w:rPr>
-        <w:t xml:space="preserve"> </w:t>
-      </w:r>
-      <w:proofErr w:type="spellStart"/>
-      <w:r>
-        <w:rPr>
-          <w:rFonts w:ascii="Times New Roman" w:hAnsi="Times New Roman" w:cs="Times New Roman"/>
-          <w:sz w:val="24"/>
-          <w:szCs w:val="24"/>
-        </w:rPr>
-        <w:t>centerIn</w:t>
-      </w:r>
-      <w:proofErr w:type="spellEnd"/>
-      <w:r>
-        <w:rPr>
-          <w:rFonts w:ascii="Times New Roman" w:hAnsi="Times New Roman" w:cs="Times New Roman"/>
-          <w:sz w:val="24"/>
-          <w:szCs w:val="24"/>
-        </w:rPr>
-        <w:t>).</w:t>
-      </w:r>
-    </w:p>
-    <w:p>
-      <w:pPr>
-        <w:pStyle w:val="ListParagraph"/>
-        <w:numPr>
-          <w:ilvl w:val="2"/>
-          <w:numId w:val="1"/>
-        </w:numPr>
-        <w:rPr>
-          <w:rFonts w:ascii="Times New Roman" w:hAnsi="Times New Roman" w:cs="Times New Roman"/>
-          <w:sz w:val="24"/>
-          <w:szCs w:val="24"/>
-        </w:rPr>
-      </w:pPr>
-      <w:r>
-        <w:rPr>
-          <w:rFonts w:ascii="Times New Roman" w:hAnsi="Times New Roman" w:cs="Times New Roman"/>
-          <w:sz w:val="24"/>
-          <w:szCs w:val="24"/>
-        </w:rPr>
-        <w:lastRenderedPageBreak/>
-        <w:t xml:space="preserve">This file uses the trials structure from the </w:t>
-      </w:r>
-      <w:proofErr w:type="spellStart"/>
-      <w:r>
-        <w:rPr>
-          <w:rFonts w:ascii="Times New Roman" w:hAnsi="Times New Roman" w:cs="Times New Roman"/>
-          <w:sz w:val="24"/>
-          <w:szCs w:val="24"/>
-        </w:rPr>
-        <w:t>Choice_task_intan_workflo</w:t>
-      </w:r>
-      <w:r>
-        <w:rPr>
-          <w:rFonts w:ascii="Times New Roman" w:hAnsi="Times New Roman" w:cs="Times New Roman"/>
-          <w:sz w:val="24"/>
-          <w:szCs w:val="24"/>
-        </w:rPr>
-        <w:t>w</w:t>
-      </w:r>
-      <w:proofErr w:type="spellEnd"/>
-      <w:r>
-        <w:rPr>
-          <w:rFonts w:ascii="Times New Roman" w:hAnsi="Times New Roman" w:cs="Times New Roman"/>
-          <w:sz w:val="24"/>
-          <w:szCs w:val="24"/>
-        </w:rPr>
-        <w:t>.</w:t>
-      </w:r>
-    </w:p>
-    <w:p>
-      <w:pPr>
-        <w:pStyle w:val="ListParagraph"/>
-        <w:numPr>
-          <w:ilvl w:val="2"/>
-          <w:numId w:val="1"/>
-        </w:numPr>
-        <w:rPr>
-          <w:rFonts w:ascii="Times New Roman" w:hAnsi="Times New Roman" w:cs="Times New Roman"/>
-          <w:sz w:val="24"/>
-          <w:szCs w:val="24"/>
-        </w:rPr>
-      </w:pPr>
-      <w:r>
-        <w:rPr>
-          <w:rFonts w:ascii="Times New Roman" w:hAnsi="Times New Roman" w:cs="Times New Roman"/>
-          <w:sz w:val="24"/>
-          <w:szCs w:val="24"/>
-        </w:rPr>
-        <w:t xml:space="preserve">Start with a </w:t>
-      </w:r>
-      <w:proofErr w:type="spellStart"/>
-      <w:r>
-        <w:rPr>
-          <w:rFonts w:ascii="Times New Roman" w:hAnsi="Times New Roman" w:cs="Times New Roman"/>
-          <w:sz w:val="24"/>
-          <w:szCs w:val="24"/>
-        </w:rPr>
-        <w:t>tWindow</w:t>
-      </w:r>
-      <w:proofErr w:type="spellEnd"/>
-      <w:r>
-        <w:rPr>
-          <w:rFonts w:ascii="Times New Roman" w:hAnsi="Times New Roman" w:cs="Times New Roman"/>
-          <w:sz w:val="24"/>
-          <w:szCs w:val="24"/>
-        </w:rPr>
-        <w:t xml:space="preserve"> of ~2</w:t>
-      </w:r>
-      <w:r>
-        <w:rPr>
-          <w:rFonts w:ascii="Times New Roman" w:hAnsi="Times New Roman" w:cs="Times New Roman"/>
-          <w:sz w:val="24"/>
-          <w:szCs w:val="24"/>
-        </w:rPr>
-        <w:t>.5</w:t>
-      </w:r>
-      <w:r>
-        <w:rPr>
-          <w:rFonts w:ascii="Times New Roman" w:hAnsi="Times New Roman" w:cs="Times New Roman"/>
-          <w:sz w:val="24"/>
-          <w:szCs w:val="24"/>
-        </w:rPr>
-        <w:t xml:space="preserve"> seconds. A </w:t>
-      </w:r>
-      <w:proofErr w:type="spellStart"/>
-      <w:r>
-        <w:rPr>
-          <w:rFonts w:ascii="Times New Roman" w:hAnsi="Times New Roman" w:cs="Times New Roman"/>
-          <w:sz w:val="24"/>
-          <w:szCs w:val="24"/>
-        </w:rPr>
-        <w:t>tWindow</w:t>
-      </w:r>
-      <w:proofErr w:type="spellEnd"/>
-      <w:r>
-        <w:rPr>
-          <w:rFonts w:ascii="Times New Roman" w:hAnsi="Times New Roman" w:cs="Times New Roman"/>
-          <w:sz w:val="24"/>
-          <w:szCs w:val="24"/>
-        </w:rPr>
-        <w:t xml:space="preserve"> of 1s is good to get data of interest from either the original (</w:t>
-      </w:r>
-      <w:proofErr w:type="spellStart"/>
-      <w:r>
-        <w:rPr>
-          <w:rFonts w:ascii="Times New Roman" w:hAnsi="Times New Roman" w:cs="Times New Roman"/>
-          <w:sz w:val="24"/>
-          <w:szCs w:val="24"/>
-        </w:rPr>
-        <w:t>reorangized</w:t>
-      </w:r>
-      <w:proofErr w:type="spellEnd"/>
-      <w:r>
-        <w:rPr>
-          <w:rFonts w:ascii="Times New Roman" w:hAnsi="Times New Roman" w:cs="Times New Roman"/>
-          <w:sz w:val="24"/>
-          <w:szCs w:val="24"/>
-        </w:rPr>
-        <w:t xml:space="preserve"> for </w:t>
-      </w:r>
-      <w:proofErr w:type="spellStart"/>
-      <w:r>
-        <w:rPr>
-          <w:rFonts w:ascii="Times New Roman" w:hAnsi="Times New Roman" w:cs="Times New Roman"/>
-          <w:sz w:val="24"/>
-          <w:szCs w:val="24"/>
-        </w:rPr>
-        <w:t>NNsite</w:t>
-      </w:r>
-      <w:proofErr w:type="spellEnd"/>
-      <w:r>
-        <w:rPr>
-          <w:rFonts w:ascii="Times New Roman" w:hAnsi="Times New Roman" w:cs="Times New Roman"/>
-          <w:sz w:val="24"/>
-          <w:szCs w:val="24"/>
-        </w:rPr>
-        <w:t xml:space="preserve">) or the </w:t>
-      </w:r>
-      <w:proofErr w:type="spellStart"/>
-      <w:r>
-        <w:rPr>
-          <w:rFonts w:ascii="Times New Roman" w:hAnsi="Times New Roman" w:cs="Times New Roman"/>
-          <w:sz w:val="24"/>
-          <w:szCs w:val="24"/>
-        </w:rPr>
-        <w:t>lfp_diff</w:t>
-      </w:r>
-      <w:proofErr w:type="spellEnd"/>
-      <w:r>
-        <w:rPr>
-          <w:rFonts w:ascii="Times New Roman" w:hAnsi="Times New Roman" w:cs="Times New Roman"/>
-          <w:sz w:val="24"/>
-          <w:szCs w:val="24"/>
-        </w:rPr>
-        <w:t xml:space="preserve"> (differentials</w:t>
-      </w:r>
-      <w:proofErr w:type="gramStart"/>
-      <w:r>
-        <w:rPr>
-          <w:rFonts w:ascii="Times New Roman" w:hAnsi="Times New Roman" w:cs="Times New Roman"/>
-          <w:sz w:val="24"/>
-          <w:szCs w:val="24"/>
-        </w:rPr>
-        <w:t>), but</w:t>
-      </w:r>
-      <w:proofErr w:type="gramEnd"/>
-      <w:r>
-        <w:rPr>
-          <w:rFonts w:ascii="Times New Roman" w:hAnsi="Times New Roman" w:cs="Times New Roman"/>
-          <w:sz w:val="24"/>
-          <w:szCs w:val="24"/>
-        </w:rPr>
-        <w:t xml:space="preserve"> need a little extra data around the </w:t>
-      </w:r>
-      <w:proofErr w:type="spellStart"/>
-      <w:r>
-        <w:rPr>
-          <w:rFonts w:ascii="Times New Roman" w:hAnsi="Times New Roman" w:cs="Times New Roman"/>
-          <w:sz w:val="24"/>
-          <w:szCs w:val="24"/>
-        </w:rPr>
-        <w:t>tWindow</w:t>
-      </w:r>
-      <w:proofErr w:type="spellEnd"/>
-      <w:r>
-        <w:rPr>
-          <w:rFonts w:ascii="Times New Roman" w:hAnsi="Times New Roman" w:cs="Times New Roman"/>
-          <w:sz w:val="24"/>
-          <w:szCs w:val="24"/>
-        </w:rPr>
-        <w:t xml:space="preserve"> to account for data processing issues.</w:t>
-      </w:r>
-    </w:p>
-    <w:p>
-      <w:pPr>
-        <w:pStyle w:val="ListParagraph"/>
-        <w:numPr>
-          <w:ilvl w:val="2"/>
-          <w:numId w:val="1"/>
-        </w:numPr>
-        <w:rPr>
-          <w:rFonts w:ascii="Times New Roman" w:hAnsi="Times New Roman" w:cs="Times New Roman"/>
-          <w:sz w:val="24"/>
-          <w:szCs w:val="24"/>
-        </w:rPr>
-      </w:pPr>
-      <w:r>
-        <w:rPr>
-          <w:rFonts w:ascii="Times New Roman" w:hAnsi="Times New Roman" w:cs="Times New Roman"/>
-          <w:sz w:val="24"/>
-          <w:szCs w:val="24"/>
-        </w:rPr>
-        <w:t xml:space="preserve">Use </w:t>
-      </w:r>
-      <w:proofErr w:type="spellStart"/>
-      <w:r>
-        <w:rPr>
-          <w:rFonts w:ascii="Times New Roman" w:hAnsi="Times New Roman" w:cs="Times New Roman"/>
-          <w:sz w:val="24"/>
-          <w:szCs w:val="24"/>
-        </w:rPr>
-        <w:t>trIdx</w:t>
-      </w:r>
-      <w:proofErr w:type="spellEnd"/>
-      <w:r>
-        <w:rPr>
-          <w:rFonts w:ascii="Times New Roman" w:hAnsi="Times New Roman" w:cs="Times New Roman"/>
-          <w:sz w:val="24"/>
-          <w:szCs w:val="24"/>
-        </w:rPr>
-        <w:t xml:space="preserve"> in the function execution to only pick out the trials of interest</w:t>
-      </w:r>
-      <w:r>
-        <w:rPr>
-          <w:rFonts w:ascii="Times New Roman" w:hAnsi="Times New Roman" w:cs="Times New Roman"/>
-          <w:sz w:val="24"/>
-          <w:szCs w:val="24"/>
-        </w:rPr>
-        <w:t xml:space="preserve"> (from running </w:t>
-      </w:r>
-      <w:proofErr w:type="spellStart"/>
-      <w:r>
-        <w:rPr>
-          <w:rFonts w:ascii="Times New Roman" w:hAnsi="Times New Roman" w:cs="Times New Roman"/>
-          <w:sz w:val="24"/>
-          <w:szCs w:val="24"/>
-        </w:rPr>
-        <w:t>extractTrials.m</w:t>
-      </w:r>
-      <w:proofErr w:type="spellEnd"/>
-      <w:r>
-        <w:rPr>
-          <w:rFonts w:ascii="Times New Roman" w:hAnsi="Times New Roman" w:cs="Times New Roman"/>
-          <w:sz w:val="24"/>
-          <w:szCs w:val="24"/>
-        </w:rPr>
-        <w:t xml:space="preserve"> in step c)</w:t>
-      </w:r>
-    </w:p>
-    <w:p>
-      <w:pPr>
-        <w:pStyle w:val="ListParagraph"/>
-        <w:numPr>
-          <w:ilvl w:val="3"/>
-          <w:numId w:val="1"/>
-        </w:numPr>
-        <w:rPr>
-          <w:rFonts w:ascii="Times New Roman" w:hAnsi="Times New Roman" w:cs="Times New Roman"/>
-          <w:sz w:val="24"/>
-          <w:szCs w:val="24"/>
-        </w:rPr>
-      </w:pPr>
-      <w:proofErr w:type="spellStart"/>
-      <w:r>
-        <w:rPr>
-          <w:rFonts w:ascii="Times New Roman" w:hAnsi="Times New Roman" w:cs="Times New Roman"/>
-          <w:sz w:val="24"/>
-          <w:szCs w:val="24"/>
-        </w:rPr>
-        <w:t>trialRanges</w:t>
-      </w:r>
-      <w:proofErr w:type="spellEnd"/>
-      <w:r>
-        <w:rPr>
-          <w:rFonts w:ascii="Times New Roman" w:hAnsi="Times New Roman" w:cs="Times New Roman"/>
-          <w:sz w:val="24"/>
-          <w:szCs w:val="24"/>
+        <w:t>’};</w:t>
+      </w:r>
+    </w:p>
+    <w:p>
+      <w:pPr>
+        <w:pStyle w:val="ListParagraph"/>
+        <w:numPr>
+          <w:ilvl w:val="5"/>
+          <w:numId w:val="1"/>
+        </w:numPr>
+        <w:rPr>
+          <w:rFonts w:ascii="Times New Roman" w:hAnsi="Times New Roman" w:cs="Times New Roman"/>
+          <w:sz w:val="24"/>
+          <w:szCs w:val="24"/>
+        </w:rPr>
+      </w:pPr>
+      <w:r>
+        <w:rPr>
+          <w:rFonts w:ascii="Times New Roman" w:hAnsi="Times New Roman" w:cs="Times New Roman"/>
+          <w:sz w:val="24"/>
+          <w:szCs w:val="24"/>
+        </w:rPr>
+        <w:t xml:space="preserve">This gives a trial structure array m x n x 2. </w:t>
+      </w:r>
+    </w:p>
+    <w:p>
+      <w:pPr>
+        <w:pStyle w:val="ListParagraph"/>
+        <w:numPr>
+          <w:ilvl w:val="5"/>
+          <w:numId w:val="1"/>
+        </w:numPr>
+        <w:rPr>
+          <w:rFonts w:ascii="Times New Roman" w:hAnsi="Times New Roman" w:cs="Times New Roman"/>
+          <w:sz w:val="24"/>
+          <w:szCs w:val="24"/>
+        </w:rPr>
+      </w:pPr>
+      <w:r>
+        <w:rPr>
+          <w:rFonts w:ascii="Times New Roman" w:hAnsi="Times New Roman" w:cs="Times New Roman"/>
+          <w:sz w:val="24"/>
+          <w:szCs w:val="24"/>
+        </w:rPr>
+        <w:t xml:space="preserve">Currently this function is not needed but available. Use </w:t>
+      </w:r>
+      <w:proofErr w:type="spellStart"/>
+      <w:r>
+        <w:rPr>
+          <w:rFonts w:ascii="Courier New" w:hAnsi="Courier New" w:cs="Courier New"/>
+          <w:color w:val="000000"/>
+          <w:sz w:val="20"/>
+          <w:szCs w:val="20"/>
+        </w:rPr>
+        <w:t>trial_ts</w:t>
+      </w:r>
+      <w:proofErr w:type="spellEnd"/>
+      <w:r>
+        <w:rPr>
+          <w:rFonts w:ascii="Courier New" w:hAnsi="Courier New" w:cs="Courier New"/>
+          <w:color w:val="000000"/>
+          <w:sz w:val="20"/>
+          <w:szCs w:val="20"/>
         </w:rPr>
         <w:t xml:space="preserve"> = </w:t>
       </w:r>
       <w:proofErr w:type="spellStart"/>
       <w:r>
         <w:rPr>
-          <w:rFonts w:ascii="Times New Roman" w:hAnsi="Times New Roman" w:cs="Times New Roman"/>
-          <w:sz w:val="24"/>
-          <w:szCs w:val="24"/>
-        </w:rPr>
-        <w:t>periEventTrialTs</w:t>
-      </w:r>
-      <w:proofErr w:type="spellEnd"/>
-      <w:r>
-        <w:rPr>
-          <w:rFonts w:ascii="Times New Roman" w:hAnsi="Times New Roman" w:cs="Times New Roman"/>
-          <w:sz w:val="24"/>
-          <w:szCs w:val="24"/>
-        </w:rPr>
-        <w:t>(trials(</w:t>
-      </w:r>
-      <w:proofErr w:type="spellStart"/>
-      <w:r>
-        <w:rPr>
-          <w:rFonts w:ascii="Times New Roman" w:hAnsi="Times New Roman" w:cs="Times New Roman"/>
-          <w:sz w:val="24"/>
-          <w:szCs w:val="24"/>
-        </w:rPr>
-        <w:t>trIdx</w:t>
-      </w:r>
-      <w:proofErr w:type="spellEnd"/>
-      <w:proofErr w:type="gramStart"/>
-      <w:r>
-        <w:rPr>
-          <w:rFonts w:ascii="Times New Roman" w:hAnsi="Times New Roman" w:cs="Times New Roman"/>
-          <w:sz w:val="24"/>
-          <w:szCs w:val="24"/>
-        </w:rPr>
-        <w:t>),[</w:t>
-      </w:r>
-      <w:proofErr w:type="gramEnd"/>
-      <w:r>
-        <w:rPr>
-          <w:rFonts w:ascii="Times New Roman" w:hAnsi="Times New Roman" w:cs="Times New Roman"/>
-          <w:sz w:val="24"/>
-          <w:szCs w:val="24"/>
-        </w:rPr>
-        <w:t>-2 2],</w:t>
-      </w:r>
-      <w:proofErr w:type="spellStart"/>
-      <w:r>
-        <w:rPr>
-          <w:rFonts w:ascii="Times New Roman" w:hAnsi="Times New Roman" w:cs="Times New Roman"/>
-          <w:sz w:val="24"/>
-          <w:szCs w:val="24"/>
-        </w:rPr>
-        <w:t>eventFieldnames</w:t>
-      </w:r>
-      <w:proofErr w:type="spellEnd"/>
-      <w:r>
-        <w:rPr>
-          <w:rFonts w:ascii="Times New Roman" w:hAnsi="Times New Roman" w:cs="Times New Roman"/>
-          <w:sz w:val="24"/>
-          <w:szCs w:val="24"/>
-        </w:rPr>
-        <w:t>)</w:t>
-      </w:r>
-    </w:p>
-    <w:p>
-      <w:pPr>
-        <w:pStyle w:val="ListParagraph"/>
-        <w:numPr>
-          <w:ilvl w:val="4"/>
-          <w:numId w:val="1"/>
-        </w:numPr>
-        <w:rPr>
-          <w:rFonts w:ascii="Times New Roman" w:hAnsi="Times New Roman" w:cs="Times New Roman"/>
-          <w:sz w:val="24"/>
-          <w:szCs w:val="24"/>
-        </w:rPr>
-      </w:pPr>
-      <w:r>
-        <w:rPr>
-          <w:rFonts w:ascii="Times New Roman" w:hAnsi="Times New Roman" w:cs="Times New Roman"/>
-          <w:sz w:val="24"/>
-          <w:szCs w:val="24"/>
-        </w:rPr>
-        <w:t xml:space="preserve">Be sure there is an </w:t>
-      </w:r>
-      <w:proofErr w:type="spellStart"/>
-      <w:r>
-        <w:rPr>
-          <w:rFonts w:ascii="Times New Roman" w:hAnsi="Times New Roman" w:cs="Times New Roman"/>
-          <w:sz w:val="24"/>
-          <w:szCs w:val="24"/>
-        </w:rPr>
-        <w:t>eventFieldnames</w:t>
-      </w:r>
-      <w:proofErr w:type="spellEnd"/>
-      <w:r>
-        <w:rPr>
-          <w:rFonts w:ascii="Times New Roman" w:hAnsi="Times New Roman" w:cs="Times New Roman"/>
-          <w:sz w:val="24"/>
-          <w:szCs w:val="24"/>
-        </w:rPr>
-        <w:t xml:space="preserve"> workspaces variable</w:t>
-      </w:r>
-    </w:p>
-    <w:p>
-      <w:pPr>
-        <w:pStyle w:val="ListParagraph"/>
-        <w:numPr>
-          <w:ilvl w:val="5"/>
-          <w:numId w:val="1"/>
-        </w:numPr>
-        <w:rPr>
-          <w:rFonts w:ascii="Times New Roman" w:hAnsi="Times New Roman" w:cs="Times New Roman"/>
-          <w:sz w:val="24"/>
-          <w:szCs w:val="24"/>
-        </w:rPr>
-      </w:pPr>
-      <w:proofErr w:type="spellStart"/>
-      <w:r>
-        <w:rPr>
-          <w:rFonts w:ascii="Times New Roman" w:hAnsi="Times New Roman" w:cs="Times New Roman"/>
-          <w:sz w:val="24"/>
-          <w:szCs w:val="24"/>
-        </w:rPr>
-        <w:t>eventFieldnames</w:t>
-      </w:r>
-      <w:proofErr w:type="spellEnd"/>
-      <w:r>
-        <w:rPr>
-          <w:rFonts w:ascii="Times New Roman" w:hAnsi="Times New Roman" w:cs="Times New Roman"/>
-          <w:sz w:val="24"/>
-          <w:szCs w:val="24"/>
-        </w:rPr>
-        <w:t xml:space="preserve"> = {‘</w:t>
-      </w:r>
-      <w:proofErr w:type="spellStart"/>
-      <w:r>
-        <w:rPr>
-          <w:rFonts w:ascii="Times New Roman" w:hAnsi="Times New Roman" w:cs="Times New Roman"/>
-          <w:sz w:val="24"/>
-          <w:szCs w:val="24"/>
-        </w:rPr>
-        <w:t>cueOn</w:t>
-      </w:r>
-      <w:proofErr w:type="spellEnd"/>
-      <w:r>
-        <w:rPr>
-          <w:rFonts w:ascii="Times New Roman" w:hAnsi="Times New Roman" w:cs="Times New Roman"/>
-          <w:sz w:val="24"/>
-          <w:szCs w:val="24"/>
-        </w:rPr>
-        <w:t>’</w:t>
-      </w:r>
-      <w:proofErr w:type="gramStart"/>
-      <w:r>
-        <w:rPr>
-          <w:rFonts w:ascii="Times New Roman" w:hAnsi="Times New Roman" w:cs="Times New Roman"/>
-          <w:sz w:val="24"/>
-          <w:szCs w:val="24"/>
-        </w:rPr>
-        <w:t>};</w:t>
-      </w:r>
-      <w:proofErr w:type="gramEnd"/>
-    </w:p>
-    <w:p>
-      <w:pPr>
-        <w:pStyle w:val="ListParagraph"/>
-        <w:numPr>
-          <w:ilvl w:val="5"/>
-          <w:numId w:val="1"/>
-        </w:numPr>
-        <w:rPr>
-          <w:rFonts w:ascii="Times New Roman" w:hAnsi="Times New Roman" w:cs="Times New Roman"/>
-          <w:sz w:val="24"/>
-          <w:szCs w:val="24"/>
-        </w:rPr>
-      </w:pPr>
-      <w:r>
-        <w:rPr>
-          <w:rFonts w:ascii="Times New Roman" w:hAnsi="Times New Roman" w:cs="Times New Roman"/>
-          <w:sz w:val="24"/>
-          <w:szCs w:val="24"/>
-        </w:rPr>
-        <w:t xml:space="preserve">This gives a trial structure array m x n x 2. </w:t>
-      </w:r>
-    </w:p>
-    <w:p>
-      <w:pPr>
-        <w:pStyle w:val="ListParagraph"/>
-        <w:numPr>
-          <w:ilvl w:val="5"/>
-          <w:numId w:val="1"/>
-        </w:numPr>
-        <w:rPr>
-          <w:rFonts w:ascii="Times New Roman" w:hAnsi="Times New Roman" w:cs="Times New Roman"/>
-          <w:sz w:val="24"/>
-          <w:szCs w:val="24"/>
-        </w:rPr>
-      </w:pPr>
-      <w:r>
-        <w:rPr>
-          <w:rFonts w:ascii="Times New Roman" w:hAnsi="Times New Roman" w:cs="Times New Roman"/>
-          <w:sz w:val="24"/>
-          <w:szCs w:val="24"/>
-        </w:rPr>
-        <w:t xml:space="preserve">Currently this function is not needed but available. Use </w:t>
-      </w:r>
-      <w:proofErr w:type="spellStart"/>
-      <w:r>
-        <w:rPr>
-          <w:rFonts w:ascii="Courier New" w:hAnsi="Courier New" w:cs="Courier New"/>
-          <w:color w:val="000000"/>
-          <w:sz w:val="20"/>
-          <w:szCs w:val="20"/>
-        </w:rPr>
-        <w:t>trial_ts</w:t>
-      </w:r>
-      <w:proofErr w:type="spellEnd"/>
-      <w:r>
-        <w:rPr>
-          <w:rFonts w:ascii="Courier New" w:hAnsi="Courier New" w:cs="Courier New"/>
-          <w:color w:val="000000"/>
-          <w:sz w:val="20"/>
-          <w:szCs w:val="20"/>
-        </w:rPr>
-        <w:t xml:space="preserve"> = </w:t>
-      </w:r>
-      <w:proofErr w:type="spellStart"/>
-      <w:r>
-        <w:rPr>
-          <w:rFonts w:ascii="Courier New" w:hAnsi="Courier New" w:cs="Courier New"/>
-          <w:color w:val="000000"/>
-          <w:sz w:val="20"/>
-          <w:szCs w:val="20"/>
-        </w:rPr>
-        <w:t>extract_trial_</w:t>
-      </w:r>
-      <w:proofErr w:type="gramStart"/>
-      <w:r>
-        <w:rPr>
-          <w:rFonts w:ascii="Courier New" w:hAnsi="Courier New" w:cs="Courier New"/>
-          <w:color w:val="000000"/>
-          <w:sz w:val="20"/>
-          <w:szCs w:val="20"/>
-        </w:rPr>
-        <w:t>ts</w:t>
-      </w:r>
-      <w:proofErr w:type="spellEnd"/>
-      <w:r>
-        <w:rPr>
-          <w:rFonts w:ascii="Courier New" w:hAnsi="Courier New" w:cs="Courier New"/>
-          <w:color w:val="000000"/>
-          <w:sz w:val="20"/>
-          <w:szCs w:val="20"/>
-        </w:rPr>
-        <w:t>(</w:t>
-      </w:r>
-      <w:proofErr w:type="gramEnd"/>
-      <w:r>
-        <w:rPr>
-          <w:rFonts w:ascii="Courier New" w:hAnsi="Courier New" w:cs="Courier New"/>
-          <w:color w:val="000000"/>
-          <w:sz w:val="20"/>
-          <w:szCs w:val="20"/>
-        </w:rPr>
-        <w:t xml:space="preserve">trials, </w:t>
+          <w:rFonts w:ascii="Courier New" w:hAnsi="Courier New" w:cs="Courier New"/>
+          <w:color w:val="000000"/>
+          <w:sz w:val="20"/>
+          <w:szCs w:val="20"/>
+        </w:rPr>
+        <w:t>extract_trial_ts</w:t>
+      </w:r>
+      <w:proofErr w:type="spellEnd"/>
+      <w:r>
+        <w:rPr>
+          <w:rFonts w:ascii="Courier New" w:hAnsi="Courier New" w:cs="Courier New"/>
+          <w:color w:val="000000"/>
+          <w:sz w:val="20"/>
+          <w:szCs w:val="20"/>
+        </w:rPr>
+        <w:t xml:space="preserve">(trials, </w:t>
       </w:r>
       <w:proofErr w:type="spellStart"/>
       <w:r>
@@ -6972,25 +6623,7 @@
           <w:sz w:val="24"/>
           <w:szCs w:val="24"/>
         </w:rPr>
-        <w:t xml:space="preserve"> associated with that particular trial -- </w:t>
-      </w:r>
-      <w:proofErr w:type="gramStart"/>
-      <w:r>
-        <w:rPr>
-          <w:rFonts w:ascii="Times New Roman" w:hAnsi="Times New Roman" w:cs="Times New Roman"/>
-          <w:sz w:val="24"/>
-          <w:szCs w:val="24"/>
-        </w:rPr>
-        <w:t>e.g.</w:t>
-      </w:r>
-      <w:proofErr w:type="gramEnd"/>
-      <w:r>
-        <w:rPr>
-          <w:rFonts w:ascii="Times New Roman" w:hAnsi="Times New Roman" w:cs="Times New Roman"/>
-          <w:sz w:val="24"/>
-          <w:szCs w:val="24"/>
-        </w:rPr>
-        <w:t xml:space="preserve"> if selecting ‘</w:t>
+        <w:t xml:space="preserve"> associated with that particular trial -- e.g. if selecting ‘</w:t>
       </w:r>
       <w:proofErr w:type="spellStart"/>
       <w:r>
@@ -7062,43 +6695,7 @@
           <w:sz w:val="24"/>
           <w:szCs w:val="24"/>
         </w:rPr>
-        <w:t>’. Within the trials structure, find that particular trial number and click on ‘</w:t>
-      </w:r>
-      <w:proofErr w:type="gramStart"/>
-      <w:r>
-        <w:rPr>
-          <w:rFonts w:ascii="Times New Roman" w:hAnsi="Times New Roman" w:cs="Times New Roman"/>
-          <w:sz w:val="24"/>
-          <w:szCs w:val="24"/>
-        </w:rPr>
-        <w:t>timestamps’</w:t>
-      </w:r>
-      <w:proofErr w:type="gramEnd"/>
-      <w:r>
-        <w:rPr>
-          <w:rFonts w:ascii="Times New Roman" w:hAnsi="Times New Roman" w:cs="Times New Roman"/>
-          <w:sz w:val="24"/>
-          <w:szCs w:val="24"/>
-        </w:rPr>
-        <w:t xml:space="preserve">. This will give timestamps for that </w:t>
-      </w:r>
-      <w:proofErr w:type="gramStart"/>
-      <w:r>
-        <w:rPr>
-          <w:rFonts w:ascii="Times New Roman" w:hAnsi="Times New Roman" w:cs="Times New Roman"/>
-          <w:sz w:val="24"/>
-          <w:szCs w:val="24"/>
-        </w:rPr>
-        <w:t>particular trial</w:t>
-      </w:r>
-      <w:proofErr w:type="gramEnd"/>
-      <w:r>
-        <w:rPr>
-          <w:rFonts w:ascii="Times New Roman" w:hAnsi="Times New Roman" w:cs="Times New Roman"/>
-          <w:sz w:val="24"/>
-          <w:szCs w:val="24"/>
-        </w:rPr>
-        <w:t xml:space="preserve"> number including the relevant </w:t>
+        <w:t xml:space="preserve">’. Within the trials structure, find that particular trial number and click on ‘timestamps’. This will give timestamps for that particular trial number including the relevant </w:t>
       </w:r>
       <w:proofErr w:type="spellStart"/>
       <w:r>
@@ -7272,16 +6869,7 @@
           <w:sz w:val="24"/>
           <w:szCs w:val="24"/>
         </w:rPr>
-        <w:t>’</w:t>
-      </w:r>
-      <w:proofErr w:type="gramStart"/>
-      <w:r>
-        <w:rPr>
-          <w:rFonts w:ascii="Times New Roman" w:hAnsi="Times New Roman" w:cs="Times New Roman"/>
-          <w:sz w:val="24"/>
-          <w:szCs w:val="24"/>
-        </w:rPr>
-        <w:t>}</w:t>
+        <w:t>’}</w:t>
       </w:r>
       <w:r>
         <w:rPr>
@@ -7291,7 +6879,6 @@
         </w:rPr>
         <w:t>;</w:t>
       </w:r>
-      <w:proofErr w:type="gramEnd"/>
     </w:p>
     <w:p>
       <w:pPr>
@@ -7338,37 +6925,17 @@
           <w:sz w:val="20"/>
           <w:szCs w:val="20"/>
         </w:rPr>
-        <w:t>extract_LFP_around_</w:t>
-      </w:r>
-      <w:proofErr w:type="gramStart"/>
-      <w:r>
-        <w:rPr>
-          <w:rFonts w:ascii="Courier New" w:hAnsi="Courier New" w:cs="Courier New"/>
-          <w:color w:val="000000"/>
-          <w:sz w:val="20"/>
-          <w:szCs w:val="20"/>
-        </w:rPr>
-        <w:t>timestamps</w:t>
-      </w:r>
-      <w:proofErr w:type="spellEnd"/>
-      <w:r>
-        <w:rPr>
-          <w:rFonts w:ascii="Courier New" w:hAnsi="Courier New" w:cs="Courier New"/>
-          <w:color w:val="000000"/>
-          <w:sz w:val="20"/>
-          <w:szCs w:val="20"/>
-        </w:rPr>
-        <w:t>(</w:t>
-      </w:r>
-      <w:proofErr w:type="gramEnd"/>
-      <w:r>
-        <w:rPr>
-          <w:rFonts w:ascii="Courier New" w:hAnsi="Courier New" w:cs="Courier New"/>
-          <w:color w:val="000000"/>
-          <w:sz w:val="20"/>
-          <w:szCs w:val="20"/>
-        </w:rPr>
-        <w:t xml:space="preserve">LFP, </w:t>
+        <w:t>extract_LFP_around_timestamps</w:t>
+      </w:r>
+      <w:proofErr w:type="spellEnd"/>
+      <w:r>
+        <w:rPr>
+          <w:rFonts w:ascii="Courier New" w:hAnsi="Courier New" w:cs="Courier New"/>
+          <w:color w:val="000000"/>
+          <w:sz w:val="20"/>
+          <w:szCs w:val="20"/>
+        </w:rPr>
+        <w:t xml:space="preserve">(LFP, </w:t>
       </w:r>
       <w:proofErr w:type="spellStart"/>
       <w:r>
@@ -7484,7 +7051,6 @@
         <w:t xml:space="preserve">Use time = </w:t>
       </w:r>
       <w:proofErr w:type="spellStart"/>
-      <w:proofErr w:type="gramStart"/>
       <w:r>
         <w:rPr>
           <w:rFonts w:ascii="Times New Roman" w:hAnsi="Times New Roman" w:cs="Times New Roman"/>
@@ -7502,17 +7068,7 @@
           <w:sz w:val="24"/>
           <w:szCs w:val="24"/>
         </w:rPr>
-        <w:t>(</w:t>
-      </w:r>
-      <w:proofErr w:type="gramEnd"/>
-      <w:r>
-        <w:rPr>
-          <w:rFonts w:ascii="Times New Roman" w:hAnsi="Times New Roman" w:cs="Times New Roman"/>
-          <w:color w:val="000000"/>
-          <w:sz w:val="24"/>
-          <w:szCs w:val="24"/>
-        </w:rPr>
-        <w:t>-2,2,2001); % time (x-axis)</w:t>
+        <w:t>(-2,2,2001); % time (x-axis)</w:t>
       </w:r>
     </w:p>
     <w:p>
@@ -7535,27 +7091,7 @@
           <w:sz w:val="24"/>
           <w:szCs w:val="24"/>
         </w:rPr>
-        <w:t xml:space="preserve">If </w:t>
-      </w:r>
-      <w:proofErr w:type="gramStart"/>
-      <w:r>
-        <w:rPr>
-          <w:rFonts w:ascii="Times New Roman" w:hAnsi="Times New Roman" w:cs="Times New Roman"/>
-          <w:color w:val="000000"/>
-          <w:sz w:val="24"/>
-          <w:szCs w:val="24"/>
-        </w:rPr>
-        <w:t>you’re</w:t>
-      </w:r>
-      <w:proofErr w:type="gramEnd"/>
-      <w:r>
-        <w:rPr>
-          <w:rFonts w:ascii="Times New Roman" w:hAnsi="Times New Roman" w:cs="Times New Roman"/>
-          <w:color w:val="000000"/>
-          <w:sz w:val="24"/>
-          <w:szCs w:val="24"/>
-        </w:rPr>
-        <w:t xml:space="preserve"> pulling out 2 seconds around your point of interest, the data is pulled at a Fs of 500 so it will grab 2</w:t>
+        <w:t>If you’re pulling out 2 seconds around your point of interest, the data is pulled at a Fs of 500 so it will grab 2</w:t>
       </w:r>
       <w:r>
         <w:rPr>
@@ -7622,7 +7158,6 @@
         <w:t>f = flip(</w:t>
       </w:r>
       <w:proofErr w:type="spellStart"/>
-      <w:proofErr w:type="gramStart"/>
       <w:r>
         <w:rPr>
           <w:rFonts w:ascii="Times New Roman" w:hAnsi="Times New Roman" w:cs="Times New Roman"/>
@@ -7640,17 +7175,7 @@
           <w:sz w:val="24"/>
           <w:szCs w:val="24"/>
         </w:rPr>
-        <w:t>(</w:t>
-      </w:r>
-      <w:proofErr w:type="gramEnd"/>
-      <w:r>
-        <w:rPr>
-          <w:rFonts w:ascii="Times New Roman" w:hAnsi="Times New Roman" w:cs="Times New Roman"/>
-          <w:color w:val="000000"/>
-          <w:sz w:val="24"/>
-          <w:szCs w:val="24"/>
-        </w:rPr>
-        <w:t>0,60,81))';% frequency (y-axis); writing it this way allows for the high frequencies to actually plot correctly</w:t>
+        <w:t>(0,60,81))';% frequency (y-axis); writing it this way allows for the high frequencies to actually plot correctly</w:t>
       </w:r>
     </w:p>
     <w:p>
@@ -7694,23 +7219,13 @@
         </w:rPr>
         <w:t xml:space="preserve"> and average </w:t>
       </w:r>
-      <w:proofErr w:type="gramStart"/>
-      <w:r>
-        <w:rPr>
-          <w:rFonts w:ascii="Times New Roman" w:hAnsi="Times New Roman" w:cs="Times New Roman"/>
-          <w:sz w:val="24"/>
-          <w:szCs w:val="24"/>
-        </w:rPr>
-        <w:t>all of</w:t>
-      </w:r>
-      <w:proofErr w:type="gramEnd"/>
-      <w:r>
-        <w:rPr>
-          <w:rFonts w:ascii="Times New Roman" w:hAnsi="Times New Roman" w:cs="Times New Roman"/>
-          <w:sz w:val="24"/>
-          <w:szCs w:val="24"/>
-        </w:rPr>
-        <w:t xml:space="preserve"> the trials desired </w:t>
+      <w:r>
+        <w:rPr>
+          <w:rFonts w:ascii="Times New Roman" w:hAnsi="Times New Roman" w:cs="Times New Roman"/>
+          <w:sz w:val="24"/>
+          <w:szCs w:val="24"/>
+        </w:rPr>
+        <w:t xml:space="preserve">all of the trials desired </w:t>
       </w:r>
     </w:p>
     <w:p>
@@ -7730,14 +7245,105 @@
           <w:szCs w:val="24"/>
         </w:rPr>
       </w:pPr>
-      <w:r>
-        <w:rPr>
-          <w:rFonts w:ascii="Courier New" w:hAnsi="Courier New" w:cs="Courier New"/>
-          <w:color w:val="028009"/>
-          <w:sz w:val="20"/>
-          <w:szCs w:val="20"/>
-        </w:rPr>
-        <w:t>calculate_cwt_3D_matrix_testing.m</w:t>
+      <w:proofErr w:type="spellStart"/>
+      <w:r>
+        <w:rPr>
+          <w:rFonts w:ascii="Courier New" w:hAnsi="Courier New" w:cs="Courier New"/>
+          <w:color w:val="000000"/>
+          <w:sz w:val="20"/>
+          <w:szCs w:val="20"/>
+        </w:rPr>
+        <w:t>event_triggered_lfps</w:t>
+      </w:r>
+      <w:proofErr w:type="spellEnd"/>
+      <w:r>
+        <w:rPr>
+          <w:rFonts w:ascii="Courier New" w:hAnsi="Courier New" w:cs="Courier New"/>
+          <w:color w:val="000000"/>
+          <w:sz w:val="20"/>
+          <w:szCs w:val="20"/>
+        </w:rPr>
+        <w:t xml:space="preserve"> = </w:t>
+      </w:r>
+      <w:proofErr w:type="spellStart"/>
+      <w:r>
+        <w:rPr>
+          <w:rFonts w:ascii="Courier New" w:hAnsi="Courier New" w:cs="Courier New"/>
+          <w:color w:val="000000"/>
+          <w:sz w:val="20"/>
+          <w:szCs w:val="20"/>
+        </w:rPr>
+        <w:t>extract_event_related_LFPs</w:t>
+      </w:r>
+      <w:proofErr w:type="spellEnd"/>
+      <w:r>
+        <w:rPr>
+          <w:rFonts w:ascii="Courier New" w:hAnsi="Courier New" w:cs="Courier New"/>
+          <w:color w:val="000000"/>
+          <w:sz w:val="20"/>
+          <w:szCs w:val="20"/>
+        </w:rPr>
+        <w:t>(</w:t>
+      </w:r>
+      <w:proofErr w:type="spellStart"/>
+      <w:r>
+        <w:rPr>
+          <w:rFonts w:ascii="Courier New" w:hAnsi="Courier New" w:cs="Courier New"/>
+          <w:color w:val="000000"/>
+          <w:sz w:val="20"/>
+          <w:szCs w:val="20"/>
+        </w:rPr>
+        <w:t>LFP_fname</w:t>
+      </w:r>
+      <w:proofErr w:type="spellEnd"/>
+      <w:r>
+        <w:rPr>
+          <w:rFonts w:ascii="Courier New" w:hAnsi="Courier New" w:cs="Courier New"/>
+          <w:color w:val="000000"/>
+          <w:sz w:val="20"/>
+          <w:szCs w:val="20"/>
+        </w:rPr>
+        <w:t xml:space="preserve">, trials, </w:t>
+      </w:r>
+      <w:proofErr w:type="spellStart"/>
+      <w:r>
+        <w:rPr>
+          <w:rFonts w:ascii="Courier New" w:hAnsi="Courier New" w:cs="Courier New"/>
+          <w:color w:val="000000"/>
+          <w:sz w:val="20"/>
+          <w:szCs w:val="20"/>
+        </w:rPr>
+        <w:t>eventname</w:t>
+      </w:r>
+      <w:proofErr w:type="spellEnd"/>
+      <w:r>
+        <w:rPr>
+          <w:rFonts w:ascii="Courier New" w:hAnsi="Courier New" w:cs="Courier New"/>
+          <w:color w:val="000000"/>
+          <w:sz w:val="20"/>
+          <w:szCs w:val="20"/>
+        </w:rPr>
+        <w:t xml:space="preserve">, </w:t>
+      </w:r>
+      <w:proofErr w:type="spellStart"/>
+      <w:r>
+        <w:rPr>
+          <w:rFonts w:ascii="Courier New" w:hAnsi="Courier New" w:cs="Courier New"/>
+          <w:color w:val="000000"/>
+          <w:sz w:val="20"/>
+          <w:szCs w:val="20"/>
+        </w:rPr>
+        <w:t>varargin</w:t>
+      </w:r>
+      <w:proofErr w:type="spellEnd"/>
+      <w:r>
+        <w:rPr>
+          <w:rFonts w:ascii="Courier New" w:hAnsi="Courier New" w:cs="Courier New"/>
+          <w:color w:val="000000"/>
+          <w:sz w:val="20"/>
+          <w:szCs w:val="20"/>
+        </w:rPr>
+        <w:t>)</w:t>
       </w:r>
     </w:p>
     <w:p>
@@ -7752,36 +7358,98 @@
         <w:adjustRightInd w:val="0"/>
         <w:spacing w:after="0" w:line="240" w:lineRule="auto"/>
         <w:rPr>
-          <w:rFonts w:ascii="Times New Roman" w:hAnsi="Times New Roman" w:cs="Times New Roman"/>
-          <w:sz w:val="24"/>
-          <w:szCs w:val="24"/>
-        </w:rPr>
-      </w:pPr>
-      <w:r>
-        <w:rPr>
-          <w:rFonts w:ascii="Times New Roman" w:hAnsi="Times New Roman" w:cs="Times New Roman"/>
-          <w:sz w:val="24"/>
-          <w:szCs w:val="24"/>
-        </w:rPr>
-        <w:t xml:space="preserve">This file runs through the specified </w:t>
-      </w:r>
-      <w:proofErr w:type="spellStart"/>
-      <w:r>
-        <w:rPr>
-          <w:rFonts w:ascii="Times New Roman" w:hAnsi="Times New Roman" w:cs="Times New Roman"/>
-          <w:sz w:val="24"/>
-          <w:szCs w:val="24"/>
+          <w:rFonts w:ascii="Courier New" w:hAnsi="Courier New" w:cs="Courier New"/>
+          <w:sz w:val="24"/>
+          <w:szCs w:val="24"/>
+        </w:rPr>
+      </w:pPr>
+      <w:r>
+        <w:rPr>
+          <w:rFonts w:ascii="Times New Roman" w:hAnsi="Times New Roman" w:cs="Times New Roman"/>
+          <w:sz w:val="24"/>
+          <w:szCs w:val="24"/>
+        </w:rPr>
+        <w:t xml:space="preserve">This file does the same thing as </w:t>
+      </w:r>
+      <w:proofErr w:type="spellStart"/>
+      <w:r>
+        <w:rPr>
+          <w:rFonts w:ascii="Courier New" w:hAnsi="Courier New" w:cs="Courier New"/>
+          <w:color w:val="000000"/>
+          <w:sz w:val="20"/>
+          <w:szCs w:val="20"/>
         </w:rPr>
         <w:t>event_triggered_lfps</w:t>
       </w:r>
       <w:proofErr w:type="spellEnd"/>
       <w:r>
         <w:rPr>
-          <w:rFonts w:ascii="Times New Roman" w:hAnsi="Times New Roman" w:cs="Times New Roman"/>
-          <w:sz w:val="24"/>
-          <w:szCs w:val="24"/>
-        </w:rPr>
-        <w:t xml:space="preserve"> and calculates the CWT (continuous wavelet transform). This will allow you to generate scalograms (heat maps) of the data.</w:t>
+          <w:rFonts w:ascii="Courier New" w:hAnsi="Courier New" w:cs="Courier New"/>
+          <w:color w:val="000000"/>
+          <w:sz w:val="20"/>
+          <w:szCs w:val="20"/>
+        </w:rPr>
+        <w:t xml:space="preserve"> = </w:t>
+      </w:r>
+      <w:proofErr w:type="spellStart"/>
+      <w:r>
+        <w:rPr>
+          <w:rFonts w:ascii="Courier New" w:hAnsi="Courier New" w:cs="Courier New"/>
+          <w:color w:val="000000"/>
+          <w:sz w:val="20"/>
+          <w:szCs w:val="20"/>
+        </w:rPr>
+        <w:t>extract_LFP_around_timestamps</w:t>
+      </w:r>
+      <w:proofErr w:type="spellEnd"/>
+      <w:r>
+        <w:rPr>
+          <w:rFonts w:ascii="Courier New" w:hAnsi="Courier New" w:cs="Courier New"/>
+          <w:color w:val="000000"/>
+          <w:sz w:val="20"/>
+          <w:szCs w:val="20"/>
+        </w:rPr>
+        <w:t xml:space="preserve">(LFP, </w:t>
+      </w:r>
+      <w:proofErr w:type="spellStart"/>
+      <w:r>
+        <w:rPr>
+          <w:rFonts w:ascii="Courier New" w:hAnsi="Courier New" w:cs="Courier New"/>
+          <w:color w:val="000000"/>
+          <w:sz w:val="20"/>
+          <w:szCs w:val="20"/>
+        </w:rPr>
+        <w:t>ts</w:t>
+      </w:r>
+      <w:proofErr w:type="spellEnd"/>
+      <w:r>
+        <w:rPr>
+          <w:rFonts w:ascii="Courier New" w:hAnsi="Courier New" w:cs="Courier New"/>
+          <w:color w:val="000000"/>
+          <w:sz w:val="20"/>
+          <w:szCs w:val="20"/>
+        </w:rPr>
+        <w:t xml:space="preserve">, </w:t>
+      </w:r>
+      <w:proofErr w:type="spellStart"/>
+      <w:r>
+        <w:rPr>
+          <w:rFonts w:ascii="Courier New" w:hAnsi="Courier New" w:cs="Courier New"/>
+          <w:color w:val="000000"/>
+          <w:sz w:val="20"/>
+          <w:szCs w:val="20"/>
+        </w:rPr>
+        <w:t>t_win</w:t>
+      </w:r>
+      <w:proofErr w:type="spellEnd"/>
+      <w:r>
+        <w:rPr>
+          <w:rFonts w:ascii="Courier New" w:hAnsi="Courier New" w:cs="Courier New"/>
+          <w:color w:val="000000"/>
+          <w:sz w:val="20"/>
+          <w:szCs w:val="20"/>
+        </w:rPr>
+        <w:t>, Fs)</w:t>
       </w:r>
     </w:p>
     <w:p>
@@ -7791,360 +7459,6 @@
           <w:ilvl w:val="0"/>
           <w:numId w:val="1"/>
         </w:numPr>
-        <w:rPr>
-          <w:rFonts w:ascii="Times New Roman" w:hAnsi="Times New Roman" w:cs="Times New Roman"/>
-          <w:sz w:val="24"/>
-          <w:szCs w:val="24"/>
-        </w:rPr>
-      </w:pPr>
-      <w:r>
-        <w:rPr>
-          <w:rFonts w:ascii="Courier New" w:hAnsi="Courier New" w:cs="Courier New"/>
-          <w:color w:val="028009"/>
-          <w:sz w:val="20"/>
-          <w:szCs w:val="20"/>
-        </w:rPr>
-        <w:t xml:space="preserve">% </w:t>
-      </w:r>
-      <w:proofErr w:type="spellStart"/>
-      <w:proofErr w:type="gramStart"/>
-      <w:r>
-        <w:rPr>
-          <w:rFonts w:ascii="Courier New" w:hAnsi="Courier New" w:cs="Courier New"/>
-          <w:color w:val="028009"/>
-          <w:sz w:val="20"/>
-          <w:szCs w:val="20"/>
-        </w:rPr>
-        <w:t>script</w:t>
-      </w:r>
-      <w:proofErr w:type="gramEnd"/>
-      <w:r>
-        <w:rPr>
-          <w:rFonts w:ascii="Courier New" w:hAnsi="Courier New" w:cs="Courier New"/>
-          <w:color w:val="028009"/>
-          <w:sz w:val="20"/>
-          <w:szCs w:val="20"/>
-        </w:rPr>
-        <w:t>_calculate_perievent_scalograms</w:t>
-      </w:r>
-      <w:proofErr w:type="spellEnd"/>
-    </w:p>
-    <w:p>
-      <w:pPr>
-        <w:pStyle w:val="ListParagraph"/>
-        <w:numPr>
-          <w:ilvl w:val="1"/>
-          <w:numId w:val="1"/>
-        </w:numPr>
-        <w:rPr>
-          <w:rFonts w:ascii="Times New Roman" w:hAnsi="Times New Roman" w:cs="Times New Roman"/>
-          <w:sz w:val="24"/>
-          <w:szCs w:val="24"/>
-        </w:rPr>
-      </w:pPr>
-      <w:r>
-        <w:rPr>
-          <w:rFonts w:ascii="Times New Roman" w:hAnsi="Times New Roman" w:cs="Times New Roman"/>
-          <w:sz w:val="24"/>
-          <w:szCs w:val="24"/>
-        </w:rPr>
-        <w:t xml:space="preserve">This file might be helpful for plotting within a loop (pulling in the </w:t>
-      </w:r>
-      <w:proofErr w:type="spellStart"/>
-      <w:r>
-        <w:rPr>
-          <w:rFonts w:ascii="Times New Roman" w:hAnsi="Times New Roman" w:cs="Times New Roman"/>
-          <w:sz w:val="24"/>
-          <w:szCs w:val="24"/>
-        </w:rPr>
-        <w:t>ChoiceTask_Intan_workflow</w:t>
-      </w:r>
-      <w:proofErr w:type="spellEnd"/>
-      <w:r>
-        <w:rPr>
-          <w:rFonts w:ascii="Times New Roman" w:hAnsi="Times New Roman" w:cs="Times New Roman"/>
-          <w:sz w:val="24"/>
-          <w:szCs w:val="24"/>
-        </w:rPr>
-        <w:t xml:space="preserve"> data)</w:t>
-      </w:r>
-    </w:p>
-    <w:p>
-      <w:pPr>
-        <w:pStyle w:val="ListParagraph"/>
-        <w:numPr>
-          <w:ilvl w:val="1"/>
-          <w:numId w:val="1"/>
-        </w:numPr>
-        <w:rPr>
-          <w:rFonts w:ascii="Times New Roman" w:hAnsi="Times New Roman" w:cs="Times New Roman"/>
-          <w:sz w:val="24"/>
-          <w:szCs w:val="24"/>
-        </w:rPr>
-      </w:pPr>
-      <w:r>
-        <w:rPr>
-          <w:rFonts w:ascii="Times New Roman" w:hAnsi="Times New Roman" w:cs="Times New Roman"/>
-          <w:sz w:val="24"/>
-          <w:szCs w:val="24"/>
-        </w:rPr>
-        <w:t>Not currently in use JM 20220923</w:t>
-      </w:r>
-    </w:p>
-    <w:p>
-      <w:pPr>
-        <w:rPr>
-          <w:rFonts w:ascii="Times New Roman" w:hAnsi="Times New Roman" w:cs="Times New Roman"/>
-          <w:sz w:val="24"/>
-          <w:szCs w:val="24"/>
-        </w:rPr>
-      </w:pPr>
-    </w:p>
-    <w:p>
-      <w:pPr>
-        <w:rPr>
-          <w:rFonts w:ascii="Times New Roman" w:hAnsi="Times New Roman" w:cs="Times New Roman"/>
-          <w:sz w:val="24"/>
-          <w:szCs w:val="24"/>
-        </w:rPr>
-      </w:pPr>
-      <w:r>
-        <w:rPr>
-          <w:rFonts w:ascii="Times New Roman" w:hAnsi="Times New Roman" w:cs="Times New Roman"/>
-          <w:sz w:val="24"/>
-          <w:szCs w:val="24"/>
-        </w:rPr>
-        <w:t xml:space="preserve">Notes: Run the </w:t>
-      </w:r>
-      <w:proofErr w:type="spellStart"/>
-      <w:r>
-        <w:rPr>
-          <w:rFonts w:ascii="Times New Roman" w:hAnsi="Times New Roman" w:cs="Times New Roman"/>
-          <w:sz w:val="24"/>
-          <w:szCs w:val="24"/>
-        </w:rPr>
-        <w:t>event_triggered_lfps</w:t>
-      </w:r>
-      <w:proofErr w:type="spellEnd"/>
-      <w:r>
-        <w:rPr>
-          <w:rFonts w:ascii="Times New Roman" w:hAnsi="Times New Roman" w:cs="Times New Roman"/>
-          <w:sz w:val="24"/>
-          <w:szCs w:val="24"/>
-        </w:rPr>
-        <w:t xml:space="preserve"> on ‘ordered’ data so you can pull from that info to plot the data. At some point it should be ordered by </w:t>
-      </w:r>
-      <w:proofErr w:type="gramStart"/>
-      <w:r>
-        <w:rPr>
-          <w:rFonts w:ascii="Times New Roman" w:hAnsi="Times New Roman" w:cs="Times New Roman"/>
-          <w:sz w:val="24"/>
-          <w:szCs w:val="24"/>
-        </w:rPr>
-        <w:t>site</w:t>
-      </w:r>
-      <w:proofErr w:type="gramEnd"/>
-      <w:r>
-        <w:rPr>
-          <w:rFonts w:ascii="Times New Roman" w:hAnsi="Times New Roman" w:cs="Times New Roman"/>
-          <w:sz w:val="24"/>
-          <w:szCs w:val="24"/>
-        </w:rPr>
-        <w:t xml:space="preserve"> and it seems easier to order the original _</w:t>
-      </w:r>
-      <w:proofErr w:type="spellStart"/>
-      <w:r>
-        <w:rPr>
-          <w:rFonts w:ascii="Times New Roman" w:hAnsi="Times New Roman" w:cs="Times New Roman"/>
-          <w:sz w:val="24"/>
-          <w:szCs w:val="24"/>
-        </w:rPr>
-        <w:t>lfp.mat</w:t>
-      </w:r>
-      <w:proofErr w:type="spellEnd"/>
-      <w:r>
-        <w:rPr>
-          <w:rFonts w:ascii="Times New Roman" w:hAnsi="Times New Roman" w:cs="Times New Roman"/>
-          <w:sz w:val="24"/>
-          <w:szCs w:val="24"/>
-        </w:rPr>
-        <w:t xml:space="preserve"> file then run through the required scripts. The </w:t>
-      </w:r>
-      <w:proofErr w:type="spellStart"/>
-      <w:r>
-        <w:rPr>
-          <w:rFonts w:ascii="Times New Roman" w:hAnsi="Times New Roman" w:cs="Times New Roman"/>
-          <w:sz w:val="24"/>
-          <w:szCs w:val="24"/>
-        </w:rPr>
-        <w:t>trIdx</w:t>
-      </w:r>
-      <w:proofErr w:type="spellEnd"/>
-      <w:r>
-        <w:rPr>
-          <w:rFonts w:ascii="Times New Roman" w:hAnsi="Times New Roman" w:cs="Times New Roman"/>
-          <w:sz w:val="24"/>
-          <w:szCs w:val="24"/>
-        </w:rPr>
-        <w:t xml:space="preserve"> should be the same regardless of _</w:t>
-      </w:r>
-      <w:proofErr w:type="spellStart"/>
-      <w:r>
-        <w:rPr>
-          <w:rFonts w:ascii="Times New Roman" w:hAnsi="Times New Roman" w:cs="Times New Roman"/>
-          <w:sz w:val="24"/>
-          <w:szCs w:val="24"/>
-        </w:rPr>
-        <w:t>lfp.mat</w:t>
-      </w:r>
-      <w:proofErr w:type="spellEnd"/>
-      <w:r>
-        <w:rPr>
-          <w:rFonts w:ascii="Times New Roman" w:hAnsi="Times New Roman" w:cs="Times New Roman"/>
-          <w:sz w:val="24"/>
-          <w:szCs w:val="24"/>
-        </w:rPr>
-        <w:t xml:space="preserve"> order. Maybe save an _</w:t>
-      </w:r>
-      <w:proofErr w:type="spellStart"/>
-      <w:r>
-        <w:rPr>
-          <w:rFonts w:ascii="Times New Roman" w:hAnsi="Times New Roman" w:cs="Times New Roman"/>
-          <w:sz w:val="24"/>
-          <w:szCs w:val="24"/>
-        </w:rPr>
-        <w:t>ordered_lfp.mat</w:t>
-      </w:r>
-      <w:proofErr w:type="spellEnd"/>
-      <w:r>
-        <w:rPr>
-          <w:rFonts w:ascii="Times New Roman" w:hAnsi="Times New Roman" w:cs="Times New Roman"/>
-          <w:sz w:val="24"/>
-          <w:szCs w:val="24"/>
-        </w:rPr>
-        <w:t xml:space="preserve"> file so as not to have to create it each time you run the sequence to verify?</w:t>
-      </w:r>
-    </w:p>
-    <w:p>
-      <w:pPr>
-        <w:rPr>
-          <w:rFonts w:ascii="Times New Roman" w:hAnsi="Times New Roman" w:cs="Times New Roman"/>
-          <w:sz w:val="24"/>
-          <w:szCs w:val="24"/>
-        </w:rPr>
-      </w:pPr>
-    </w:p>
-    <w:p>
-      <w:pPr>
-        <w:rPr>
-          <w:rFonts w:ascii="Times New Roman" w:hAnsi="Times New Roman" w:cs="Times New Roman"/>
-          <w:sz w:val="24"/>
-          <w:szCs w:val="24"/>
-        </w:rPr>
-      </w:pPr>
-      <w:proofErr w:type="spellStart"/>
-      <w:r>
-        <w:rPr>
-          <w:rFonts w:ascii="Times New Roman" w:hAnsi="Times New Roman" w:cs="Times New Roman"/>
-          <w:sz w:val="24"/>
-          <w:szCs w:val="24"/>
-        </w:rPr>
-        <w:t>Cheatsheet</w:t>
-      </w:r>
-      <w:proofErr w:type="spellEnd"/>
-      <w:r>
-        <w:rPr>
-          <w:rFonts w:ascii="Times New Roman" w:hAnsi="Times New Roman" w:cs="Times New Roman"/>
-          <w:sz w:val="24"/>
-          <w:szCs w:val="24"/>
-        </w:rPr>
-        <w:t>/sample lines of code</w:t>
-      </w:r>
-    </w:p>
-    <w:p>
-      <w:pPr>
-        <w:rPr>
-          <w:rFonts w:ascii="Times New Roman" w:hAnsi="Times New Roman" w:cs="Times New Roman"/>
-          <w:sz w:val="24"/>
-          <w:szCs w:val="24"/>
-        </w:rPr>
-      </w:pPr>
-      <w:proofErr w:type="spellStart"/>
-      <w:r>
-        <w:rPr>
-          <w:rFonts w:ascii="Times New Roman" w:hAnsi="Times New Roman" w:cs="Times New Roman"/>
-          <w:sz w:val="24"/>
-          <w:szCs w:val="24"/>
-        </w:rPr>
-        <w:t>myData</w:t>
-      </w:r>
-      <w:proofErr w:type="spellEnd"/>
-      <w:r>
-        <w:rPr>
-          <w:rFonts w:ascii="Times New Roman" w:hAnsi="Times New Roman" w:cs="Times New Roman"/>
-          <w:sz w:val="24"/>
-          <w:szCs w:val="24"/>
-        </w:rPr>
-        <w:t xml:space="preserve"> = </w:t>
-      </w:r>
-      <w:proofErr w:type="gramStart"/>
-      <w:r>
-        <w:rPr>
-          <w:rFonts w:ascii="Times New Roman" w:hAnsi="Times New Roman" w:cs="Times New Roman"/>
-          <w:sz w:val="24"/>
-          <w:szCs w:val="24"/>
-        </w:rPr>
-        <w:t>mean(</w:t>
-      </w:r>
-      <w:proofErr w:type="spellStart"/>
-      <w:proofErr w:type="gramEnd"/>
-      <w:r>
-        <w:rPr>
-          <w:rFonts w:ascii="Times New Roman" w:hAnsi="Times New Roman" w:cs="Times New Roman"/>
-          <w:sz w:val="24"/>
-          <w:szCs w:val="24"/>
-        </w:rPr>
-        <w:t>event_triggered_lfps</w:t>
-      </w:r>
-      <w:proofErr w:type="spellEnd"/>
-      <w:r>
-        <w:rPr>
-          <w:rFonts w:ascii="Times New Roman" w:hAnsi="Times New Roman" w:cs="Times New Roman"/>
-          <w:sz w:val="24"/>
-          <w:szCs w:val="24"/>
-        </w:rPr>
-        <w:t>, 1);</w:t>
-      </w:r>
-      <w:r>
-        <w:rPr>
-          <w:rFonts w:ascii="Times New Roman" w:hAnsi="Times New Roman" w:cs="Times New Roman"/>
-          <w:sz w:val="24"/>
-          <w:szCs w:val="24"/>
-        </w:rPr>
-        <w:br/>
-        <w:t>myData2 = squeeze(</w:t>
-      </w:r>
-      <w:proofErr w:type="spellStart"/>
-      <w:r>
-        <w:rPr>
-          <w:rFonts w:ascii="Times New Roman" w:hAnsi="Times New Roman" w:cs="Times New Roman"/>
-          <w:sz w:val="24"/>
-          <w:szCs w:val="24"/>
-        </w:rPr>
-        <w:t>myData</w:t>
-      </w:r>
-      <w:proofErr w:type="spellEnd"/>
-      <w:r>
-        <w:rPr>
-          <w:rFonts w:ascii="Times New Roman" w:hAnsi="Times New Roman" w:cs="Times New Roman"/>
-          <w:sz w:val="24"/>
-          <w:szCs w:val="24"/>
-        </w:rPr>
-        <w:t>);</w:t>
-      </w:r>
-    </w:p>
-    <w:p>
-      <w:pPr>
         <w:autoSpaceDE w:val="0"/>
         <w:autoSpaceDN w:val="0"/>
         <w:adjustRightInd w:val="0"/>
@@ -8158,79 +7472,66 @@
       <w:r>
         <w:rPr>
           <w:rFonts w:ascii="Courier New" w:hAnsi="Courier New" w:cs="Courier New"/>
-          <w:color w:val="000000"/>
-          <w:sz w:val="20"/>
-          <w:szCs w:val="20"/>
-        </w:rPr>
-        <w:t xml:space="preserve">fb = </w:t>
-      </w:r>
-      <w:proofErr w:type="spellStart"/>
-      <w:proofErr w:type="gramStart"/>
-      <w:r>
-        <w:rPr>
-          <w:rFonts w:ascii="Courier New" w:hAnsi="Courier New" w:cs="Courier New"/>
-          <w:color w:val="000000"/>
-          <w:sz w:val="20"/>
-          <w:szCs w:val="20"/>
-        </w:rPr>
-        <w:t>cwtfilterbank</w:t>
-      </w:r>
-      <w:proofErr w:type="spellEnd"/>
-      <w:r>
-        <w:rPr>
-          <w:rFonts w:ascii="Courier New" w:hAnsi="Courier New" w:cs="Courier New"/>
-          <w:color w:val="000000"/>
-          <w:sz w:val="20"/>
-          <w:szCs w:val="20"/>
-        </w:rPr>
-        <w:t>(</w:t>
-      </w:r>
-      <w:proofErr w:type="gramEnd"/>
-      <w:r>
-        <w:rPr>
-          <w:rFonts w:ascii="Courier New" w:hAnsi="Courier New" w:cs="Courier New"/>
-          <w:color w:val="AA04F9"/>
-          <w:sz w:val="20"/>
-          <w:szCs w:val="20"/>
-        </w:rPr>
-        <w:t>'Wavelet'</w:t>
-      </w:r>
-      <w:r>
-        <w:rPr>
-          <w:rFonts w:ascii="Courier New" w:hAnsi="Courier New" w:cs="Courier New"/>
-          <w:color w:val="000000"/>
-          <w:sz w:val="20"/>
-          <w:szCs w:val="20"/>
-        </w:rPr>
-        <w:t xml:space="preserve">, </w:t>
-      </w:r>
-      <w:r>
-        <w:rPr>
-          <w:rFonts w:ascii="Courier New" w:hAnsi="Courier New" w:cs="Courier New"/>
-          <w:color w:val="AA04F9"/>
-          <w:sz w:val="20"/>
-          <w:szCs w:val="20"/>
-        </w:rPr>
-        <w:t>'amor'</w:t>
-      </w:r>
-      <w:r>
-        <w:rPr>
-          <w:rFonts w:ascii="Courier New" w:hAnsi="Courier New" w:cs="Courier New"/>
-          <w:color w:val="000000"/>
-          <w:sz w:val="20"/>
-          <w:szCs w:val="20"/>
-        </w:rPr>
-        <w:t>);</w:t>
-      </w:r>
-    </w:p>
-    <w:p>
-      <w:pPr>
+          <w:color w:val="028009"/>
+          <w:sz w:val="20"/>
+          <w:szCs w:val="20"/>
+        </w:rPr>
+        <w:t>calculate_cwt_3D_matrix_testing.m</w:t>
+      </w:r>
+    </w:p>
+    <w:p>
+      <w:pPr>
+        <w:pStyle w:val="ListParagraph"/>
+        <w:numPr>
+          <w:ilvl w:val="1"/>
+          <w:numId w:val="1"/>
+        </w:numPr>
         <w:autoSpaceDE w:val="0"/>
         <w:autoSpaceDN w:val="0"/>
         <w:adjustRightInd w:val="0"/>
         <w:spacing w:after="0" w:line="240" w:lineRule="auto"/>
         <w:rPr>
-          <w:rFonts w:ascii="Courier New" w:hAnsi="Courier New" w:cs="Courier New"/>
+          <w:rFonts w:ascii="Times New Roman" w:hAnsi="Times New Roman" w:cs="Times New Roman"/>
+          <w:sz w:val="24"/>
+          <w:szCs w:val="24"/>
+        </w:rPr>
+      </w:pPr>
+      <w:r>
+        <w:rPr>
+          <w:rFonts w:ascii="Times New Roman" w:hAnsi="Times New Roman" w:cs="Times New Roman"/>
+          <w:sz w:val="24"/>
+          <w:szCs w:val="24"/>
+        </w:rPr>
+        <w:t xml:space="preserve">This file runs through the specified </w:t>
+      </w:r>
+      <w:proofErr w:type="spellStart"/>
+      <w:r>
+        <w:rPr>
+          <w:rFonts w:ascii="Times New Roman" w:hAnsi="Times New Roman" w:cs="Times New Roman"/>
+          <w:sz w:val="24"/>
+          <w:szCs w:val="24"/>
+        </w:rPr>
+        <w:t>event_triggered_lfps</w:t>
+      </w:r>
+      <w:proofErr w:type="spellEnd"/>
+      <w:r>
+        <w:rPr>
+          <w:rFonts w:ascii="Times New Roman" w:hAnsi="Times New Roman" w:cs="Times New Roman"/>
+          <w:sz w:val="24"/>
+          <w:szCs w:val="24"/>
+        </w:rPr>
+        <w:t xml:space="preserve"> and calculates the CWT (continuous wavelet transform). This will allow you to generate scalograms (heat maps) of the data.</w:t>
+      </w:r>
+    </w:p>
+    <w:p>
+      <w:pPr>
+        <w:pStyle w:val="ListParagraph"/>
+        <w:numPr>
+          <w:ilvl w:val="0"/>
+          <w:numId w:val="1"/>
+        </w:numPr>
+        <w:rPr>
+          <w:rFonts w:ascii="Times New Roman" w:hAnsi="Times New Roman" w:cs="Times New Roman"/>
           <w:sz w:val="24"/>
           <w:szCs w:val="24"/>
         </w:rPr>
@@ -8242,9 +7543,9 @@
           <w:sz w:val="20"/>
           <w:szCs w:val="20"/>
         </w:rPr>
-        <w:t>% C = reshape(event_triggered_lfps_</w:t>
-      </w:r>
-      <w:proofErr w:type="gramStart"/>
+        <w:t xml:space="preserve">% </w:t>
+      </w:r>
+      <w:proofErr w:type="spellStart"/>
       <w:r>
         <w:rPr>
           <w:rFonts w:ascii="Courier New" w:hAnsi="Courier New" w:cs="Courier New"/>
@@ -8252,17 +7553,294 @@
           <w:sz w:val="20"/>
           <w:szCs w:val="20"/>
         </w:rPr>
-        <w:t>ordered,[</w:t>
-      </w:r>
-      <w:proofErr w:type="gramEnd"/>
-      <w:r>
-        <w:rPr>
-          <w:rFonts w:ascii="Courier New" w:hAnsi="Courier New" w:cs="Courier New"/>
-          <w:color w:val="028009"/>
-          <w:sz w:val="20"/>
-          <w:szCs w:val="20"/>
-        </w:rPr>
-        <w:t>],size(event_triggered_lfps_ordered,3),1);</w:t>
+        <w:t>script_calculate_perievent_scalograms</w:t>
+      </w:r>
+      <w:proofErr w:type="spellEnd"/>
+    </w:p>
+    <w:p>
+      <w:pPr>
+        <w:pStyle w:val="ListParagraph"/>
+        <w:numPr>
+          <w:ilvl w:val="1"/>
+          <w:numId w:val="1"/>
+        </w:numPr>
+        <w:rPr>
+          <w:rFonts w:ascii="Times New Roman" w:hAnsi="Times New Roman" w:cs="Times New Roman"/>
+          <w:sz w:val="24"/>
+          <w:szCs w:val="24"/>
+        </w:rPr>
+      </w:pPr>
+      <w:r>
+        <w:rPr>
+          <w:rFonts w:ascii="Times New Roman" w:hAnsi="Times New Roman" w:cs="Times New Roman"/>
+          <w:sz w:val="24"/>
+          <w:szCs w:val="24"/>
+        </w:rPr>
+        <w:t xml:space="preserve">This file might be helpful for plotting within a loop (pulling in the </w:t>
+      </w:r>
+      <w:proofErr w:type="spellStart"/>
+      <w:r>
+        <w:rPr>
+          <w:rFonts w:ascii="Times New Roman" w:hAnsi="Times New Roman" w:cs="Times New Roman"/>
+          <w:sz w:val="24"/>
+          <w:szCs w:val="24"/>
+        </w:rPr>
+        <w:t>ChoiceTask_Intan_workflow</w:t>
+      </w:r>
+      <w:proofErr w:type="spellEnd"/>
+      <w:r>
+        <w:rPr>
+          <w:rFonts w:ascii="Times New Roman" w:hAnsi="Times New Roman" w:cs="Times New Roman"/>
+          <w:sz w:val="24"/>
+          <w:szCs w:val="24"/>
+        </w:rPr>
+        <w:t xml:space="preserve"> data)</w:t>
+      </w:r>
+    </w:p>
+    <w:p>
+      <w:pPr>
+        <w:pStyle w:val="ListParagraph"/>
+        <w:numPr>
+          <w:ilvl w:val="1"/>
+          <w:numId w:val="1"/>
+        </w:numPr>
+        <w:rPr>
+          <w:rFonts w:ascii="Times New Roman" w:hAnsi="Times New Roman" w:cs="Times New Roman"/>
+          <w:sz w:val="24"/>
+          <w:szCs w:val="24"/>
+        </w:rPr>
+      </w:pPr>
+      <w:r>
+        <w:rPr>
+          <w:rFonts w:ascii="Times New Roman" w:hAnsi="Times New Roman" w:cs="Times New Roman"/>
+          <w:sz w:val="24"/>
+          <w:szCs w:val="24"/>
+        </w:rPr>
+        <w:t>Not currently in use JM 20220923</w:t>
+      </w:r>
+    </w:p>
+    <w:p>
+      <w:pPr>
+        <w:rPr>
+          <w:rFonts w:ascii="Times New Roman" w:hAnsi="Times New Roman" w:cs="Times New Roman"/>
+          <w:sz w:val="24"/>
+          <w:szCs w:val="24"/>
+        </w:rPr>
+      </w:pPr>
+    </w:p>
+    <w:p>
+      <w:pPr>
+        <w:rPr>
+          <w:rFonts w:ascii="Times New Roman" w:hAnsi="Times New Roman" w:cs="Times New Roman"/>
+          <w:sz w:val="24"/>
+          <w:szCs w:val="24"/>
+        </w:rPr>
+      </w:pPr>
+      <w:r>
+        <w:rPr>
+          <w:rFonts w:ascii="Times New Roman" w:hAnsi="Times New Roman" w:cs="Times New Roman"/>
+          <w:sz w:val="24"/>
+          <w:szCs w:val="24"/>
+        </w:rPr>
+        <w:t xml:space="preserve">Notes: Run the </w:t>
+      </w:r>
+      <w:proofErr w:type="spellStart"/>
+      <w:r>
+        <w:rPr>
+          <w:rFonts w:ascii="Times New Roman" w:hAnsi="Times New Roman" w:cs="Times New Roman"/>
+          <w:sz w:val="24"/>
+          <w:szCs w:val="24"/>
+        </w:rPr>
+        <w:t>event_triggered_lfps</w:t>
+      </w:r>
+      <w:proofErr w:type="spellEnd"/>
+      <w:r>
+        <w:rPr>
+          <w:rFonts w:ascii="Times New Roman" w:hAnsi="Times New Roman" w:cs="Times New Roman"/>
+          <w:sz w:val="24"/>
+          <w:szCs w:val="24"/>
+        </w:rPr>
+        <w:t xml:space="preserve"> on ‘ordered’ data so you can pull from that info to plot the data. At some point it should be ordered by site and it seems easier to order the original _</w:t>
+      </w:r>
+      <w:proofErr w:type="spellStart"/>
+      <w:r>
+        <w:rPr>
+          <w:rFonts w:ascii="Times New Roman" w:hAnsi="Times New Roman" w:cs="Times New Roman"/>
+          <w:sz w:val="24"/>
+          <w:szCs w:val="24"/>
+        </w:rPr>
+        <w:t>lfp.mat</w:t>
+      </w:r>
+      <w:proofErr w:type="spellEnd"/>
+      <w:r>
+        <w:rPr>
+          <w:rFonts w:ascii="Times New Roman" w:hAnsi="Times New Roman" w:cs="Times New Roman"/>
+          <w:sz w:val="24"/>
+          <w:szCs w:val="24"/>
+        </w:rPr>
+        <w:t xml:space="preserve"> file then run through the required scripts. The </w:t>
+      </w:r>
+      <w:proofErr w:type="spellStart"/>
+      <w:r>
+        <w:rPr>
+          <w:rFonts w:ascii="Times New Roman" w:hAnsi="Times New Roman" w:cs="Times New Roman"/>
+          <w:sz w:val="24"/>
+          <w:szCs w:val="24"/>
+        </w:rPr>
+        <w:t>trIdx</w:t>
+      </w:r>
+      <w:proofErr w:type="spellEnd"/>
+      <w:r>
+        <w:rPr>
+          <w:rFonts w:ascii="Times New Roman" w:hAnsi="Times New Roman" w:cs="Times New Roman"/>
+          <w:sz w:val="24"/>
+          <w:szCs w:val="24"/>
+        </w:rPr>
+        <w:t xml:space="preserve"> should be the same regardless of _</w:t>
+      </w:r>
+      <w:proofErr w:type="spellStart"/>
+      <w:r>
+        <w:rPr>
+          <w:rFonts w:ascii="Times New Roman" w:hAnsi="Times New Roman" w:cs="Times New Roman"/>
+          <w:sz w:val="24"/>
+          <w:szCs w:val="24"/>
+        </w:rPr>
+        <w:t>lfp.mat</w:t>
+      </w:r>
+      <w:proofErr w:type="spellEnd"/>
+      <w:r>
+        <w:rPr>
+          <w:rFonts w:ascii="Times New Roman" w:hAnsi="Times New Roman" w:cs="Times New Roman"/>
+          <w:sz w:val="24"/>
+          <w:szCs w:val="24"/>
+        </w:rPr>
+        <w:t xml:space="preserve"> order. Maybe save an _</w:t>
+      </w:r>
+      <w:proofErr w:type="spellStart"/>
+      <w:r>
+        <w:rPr>
+          <w:rFonts w:ascii="Times New Roman" w:hAnsi="Times New Roman" w:cs="Times New Roman"/>
+          <w:sz w:val="24"/>
+          <w:szCs w:val="24"/>
+        </w:rPr>
+        <w:t>ordered_lfp.mat</w:t>
+      </w:r>
+      <w:proofErr w:type="spellEnd"/>
+      <w:r>
+        <w:rPr>
+          <w:rFonts w:ascii="Times New Roman" w:hAnsi="Times New Roman" w:cs="Times New Roman"/>
+          <w:sz w:val="24"/>
+          <w:szCs w:val="24"/>
+        </w:rPr>
+        <w:t xml:space="preserve"> file so as not to have to create it each time you run the sequence to verify?</w:t>
+      </w:r>
+    </w:p>
+    <w:p>
+      <w:pPr>
+        <w:rPr>
+          <w:rFonts w:ascii="Times New Roman" w:hAnsi="Times New Roman" w:cs="Times New Roman"/>
+          <w:sz w:val="24"/>
+          <w:szCs w:val="24"/>
+        </w:rPr>
+      </w:pPr>
+    </w:p>
+    <w:p>
+      <w:pPr>
+        <w:rPr>
+          <w:rFonts w:ascii="Times New Roman" w:hAnsi="Times New Roman" w:cs="Times New Roman"/>
+          <w:sz w:val="24"/>
+          <w:szCs w:val="24"/>
+        </w:rPr>
+      </w:pPr>
+      <w:proofErr w:type="spellStart"/>
+      <w:r>
+        <w:rPr>
+          <w:rFonts w:ascii="Times New Roman" w:hAnsi="Times New Roman" w:cs="Times New Roman"/>
+          <w:sz w:val="24"/>
+          <w:szCs w:val="24"/>
+        </w:rPr>
+        <w:t>Cheatsheet</w:t>
+      </w:r>
+      <w:proofErr w:type="spellEnd"/>
+      <w:r>
+        <w:rPr>
+          <w:rFonts w:ascii="Times New Roman" w:hAnsi="Times New Roman" w:cs="Times New Roman"/>
+          <w:sz w:val="24"/>
+          <w:szCs w:val="24"/>
+        </w:rPr>
+        <w:t>/sample lines of code</w:t>
+      </w:r>
+    </w:p>
+    <w:p>
+      <w:pPr>
+        <w:rPr>
+          <w:rFonts w:ascii="Times New Roman" w:hAnsi="Times New Roman" w:cs="Times New Roman"/>
+          <w:sz w:val="24"/>
+          <w:szCs w:val="24"/>
+        </w:rPr>
+      </w:pPr>
+      <w:proofErr w:type="spellStart"/>
+      <w:r>
+        <w:rPr>
+          <w:rFonts w:ascii="Times New Roman" w:hAnsi="Times New Roman" w:cs="Times New Roman"/>
+          <w:sz w:val="24"/>
+          <w:szCs w:val="24"/>
+        </w:rPr>
+        <w:t>myData</w:t>
+      </w:r>
+      <w:proofErr w:type="spellEnd"/>
+      <w:r>
+        <w:rPr>
+          <w:rFonts w:ascii="Times New Roman" w:hAnsi="Times New Roman" w:cs="Times New Roman"/>
+          <w:sz w:val="24"/>
+          <w:szCs w:val="24"/>
+        </w:rPr>
+        <w:t xml:space="preserve"> = mean(</w:t>
+      </w:r>
+      <w:proofErr w:type="spellStart"/>
+      <w:r>
+        <w:rPr>
+          <w:rFonts w:ascii="Times New Roman" w:hAnsi="Times New Roman" w:cs="Times New Roman"/>
+          <w:sz w:val="24"/>
+          <w:szCs w:val="24"/>
+        </w:rPr>
+        <w:t>event_triggered_lfps</w:t>
+      </w:r>
+      <w:proofErr w:type="spellEnd"/>
+      <w:r>
+        <w:rPr>
+          <w:rFonts w:ascii="Times New Roman" w:hAnsi="Times New Roman" w:cs="Times New Roman"/>
+          <w:sz w:val="24"/>
+          <w:szCs w:val="24"/>
+        </w:rPr>
+        <w:t>, 1);</w:t>
+      </w:r>
+      <w:r>
+        <w:rPr>
+          <w:rFonts w:ascii="Times New Roman" w:hAnsi="Times New Roman" w:cs="Times New Roman"/>
+          <w:sz w:val="24"/>
+          <w:szCs w:val="24"/>
+        </w:rPr>
+        <w:br/>
+        <w:t>myData2 = squeeze(</w:t>
+      </w:r>
+      <w:proofErr w:type="spellStart"/>
+      <w:r>
+        <w:rPr>
+          <w:rFonts w:ascii="Times New Roman" w:hAnsi="Times New Roman" w:cs="Times New Roman"/>
+          <w:sz w:val="24"/>
+          <w:szCs w:val="24"/>
+        </w:rPr>
+        <w:t>myData</w:t>
+      </w:r>
+      <w:proofErr w:type="spellEnd"/>
+      <w:r>
+        <w:rPr>
+          <w:rFonts w:ascii="Times New Roman" w:hAnsi="Times New Roman" w:cs="Times New Roman"/>
+          <w:sz w:val="24"/>
+          <w:szCs w:val="24"/>
+        </w:rPr>
+        <w:t>);</w:t>
       </w:r>
     </w:p>
     <w:p>
@@ -8280,11 +7858,67 @@
       <w:r>
         <w:rPr>
           <w:rFonts w:ascii="Courier New" w:hAnsi="Courier New" w:cs="Courier New"/>
-          <w:color w:val="028009"/>
-          <w:sz w:val="20"/>
-          <w:szCs w:val="20"/>
-        </w:rPr>
-        <w:t xml:space="preserve">% </w:t>
+          <w:color w:val="000000"/>
+          <w:sz w:val="20"/>
+          <w:szCs w:val="20"/>
+        </w:rPr>
+        <w:t xml:space="preserve">fb = </w:t>
+      </w:r>
+      <w:proofErr w:type="spellStart"/>
+      <w:r>
+        <w:rPr>
+          <w:rFonts w:ascii="Courier New" w:hAnsi="Courier New" w:cs="Courier New"/>
+          <w:color w:val="000000"/>
+          <w:sz w:val="20"/>
+          <w:szCs w:val="20"/>
+        </w:rPr>
+        <w:t>cwtfilterbank</w:t>
+      </w:r>
+      <w:proofErr w:type="spellEnd"/>
+      <w:r>
+        <w:rPr>
+          <w:rFonts w:ascii="Courier New" w:hAnsi="Courier New" w:cs="Courier New"/>
+          <w:color w:val="000000"/>
+          <w:sz w:val="20"/>
+          <w:szCs w:val="20"/>
+        </w:rPr>
+        <w:t>(</w:t>
+      </w:r>
+      <w:r>
+        <w:rPr>
+          <w:rFonts w:ascii="Courier New" w:hAnsi="Courier New" w:cs="Courier New"/>
+          <w:color w:val="AA04F9"/>
+          <w:sz w:val="20"/>
+          <w:szCs w:val="20"/>
+        </w:rPr>
+        <w:t>'Wavelet'</w:t>
+      </w:r>
+      <w:r>
+        <w:rPr>
+          <w:rFonts w:ascii="Courier New" w:hAnsi="Courier New" w:cs="Courier New"/>
+          <w:color w:val="000000"/>
+          <w:sz w:val="20"/>
+          <w:szCs w:val="20"/>
+        </w:rPr>
+        <w:t xml:space="preserve">, </w:t>
+      </w:r>
+      <w:r>
+        <w:rPr>
+          <w:rFonts w:ascii="Courier New" w:hAnsi="Courier New" w:cs="Courier New"/>
+          <w:color w:val="AA04F9"/>
+          <w:sz w:val="20"/>
+          <w:szCs w:val="20"/>
+        </w:rPr>
+        <w:t>'amor'</w:t>
+      </w:r>
+      <w:r>
+        <w:rPr>
+          <w:rFonts w:ascii="Courier New" w:hAnsi="Courier New" w:cs="Courier New"/>
+          <w:color w:val="000000"/>
+          <w:sz w:val="20"/>
+          <w:szCs w:val="20"/>
+        </w:rPr>
+        <w:t>);</w:t>
       </w:r>
     </w:p>
     <w:p>
@@ -8306,58 +7940,7 @@
           <w:sz w:val="20"/>
           <w:szCs w:val="20"/>
         </w:rPr>
-        <w:t xml:space="preserve">% </w:t>
-      </w:r>
-      <w:proofErr w:type="spellStart"/>
-      <w:r>
-        <w:rPr>
-          <w:rFonts w:ascii="Courier New" w:hAnsi="Courier New" w:cs="Courier New"/>
-          <w:color w:val="028009"/>
-          <w:sz w:val="20"/>
-          <w:szCs w:val="20"/>
-        </w:rPr>
-        <w:t>szA</w:t>
-      </w:r>
-      <w:proofErr w:type="spellEnd"/>
-      <w:r>
-        <w:rPr>
-          <w:rFonts w:ascii="Courier New" w:hAnsi="Courier New" w:cs="Courier New"/>
-          <w:color w:val="028009"/>
-          <w:sz w:val="20"/>
-          <w:szCs w:val="20"/>
-        </w:rPr>
-        <w:t xml:space="preserve"> = </w:t>
-      </w:r>
-      <w:proofErr w:type="gramStart"/>
-      <w:r>
-        <w:rPr>
-          <w:rFonts w:ascii="Courier New" w:hAnsi="Courier New" w:cs="Courier New"/>
-          <w:color w:val="028009"/>
-          <w:sz w:val="20"/>
-          <w:szCs w:val="20"/>
-        </w:rPr>
-        <w:t>size(</w:t>
-      </w:r>
-      <w:proofErr w:type="spellStart"/>
-      <w:proofErr w:type="gramEnd"/>
-      <w:r>
-        <w:rPr>
-          <w:rFonts w:ascii="Courier New" w:hAnsi="Courier New" w:cs="Courier New"/>
-          <w:color w:val="028009"/>
-          <w:sz w:val="20"/>
-          <w:szCs w:val="20"/>
-        </w:rPr>
-        <w:t>event_triggered_lfps_ordered</w:t>
-      </w:r>
-      <w:proofErr w:type="spellEnd"/>
-      <w:r>
-        <w:rPr>
-          <w:rFonts w:ascii="Courier New" w:hAnsi="Courier New" w:cs="Courier New"/>
-          <w:color w:val="028009"/>
-          <w:sz w:val="20"/>
-          <w:szCs w:val="20"/>
-        </w:rPr>
-        <w:t>, 1);</w:t>
+        <w:t>% C = reshape(event_triggered_lfps_ordered,[],size(event_triggered_lfps_ordered,3),1);</w:t>
       </w:r>
     </w:p>
     <w:p>
@@ -8381,57 +7964,6 @@
         </w:rPr>
         <w:t xml:space="preserve">% </w:t>
       </w:r>
-      <w:proofErr w:type="spellStart"/>
-      <w:r>
-        <w:rPr>
-          <w:rFonts w:ascii="Courier New" w:hAnsi="Courier New" w:cs="Courier New"/>
-          <w:color w:val="028009"/>
-          <w:sz w:val="20"/>
-          <w:szCs w:val="20"/>
-        </w:rPr>
-        <w:t>szB</w:t>
-      </w:r>
-      <w:proofErr w:type="spellEnd"/>
-      <w:r>
-        <w:rPr>
-          <w:rFonts w:ascii="Courier New" w:hAnsi="Courier New" w:cs="Courier New"/>
-          <w:color w:val="028009"/>
-          <w:sz w:val="20"/>
-          <w:szCs w:val="20"/>
-        </w:rPr>
-        <w:t xml:space="preserve"> = </w:t>
-      </w:r>
-      <w:proofErr w:type="gramStart"/>
-      <w:r>
-        <w:rPr>
-          <w:rFonts w:ascii="Courier New" w:hAnsi="Courier New" w:cs="Courier New"/>
-          <w:color w:val="028009"/>
-          <w:sz w:val="20"/>
-          <w:szCs w:val="20"/>
-        </w:rPr>
-        <w:t>size(</w:t>
-      </w:r>
-      <w:proofErr w:type="spellStart"/>
-      <w:proofErr w:type="gramEnd"/>
-      <w:r>
-        <w:rPr>
-          <w:rFonts w:ascii="Courier New" w:hAnsi="Courier New" w:cs="Courier New"/>
-          <w:color w:val="028009"/>
-          <w:sz w:val="20"/>
-          <w:szCs w:val="20"/>
-        </w:rPr>
-        <w:t>event_triggered_lfps_ordered</w:t>
-      </w:r>
-      <w:proofErr w:type="spellEnd"/>
-      <w:r>
-        <w:rPr>
-          <w:rFonts w:ascii="Courier New" w:hAnsi="Courier New" w:cs="Courier New"/>
-          <w:color w:val="028009"/>
-          <w:sz w:val="20"/>
-          <w:szCs w:val="20"/>
-        </w:rPr>
-        <w:t>, 2);</w:t>
-      </w:r>
     </w:p>
     <w:p>
       <w:pPr>
@@ -8462,7 +7994,7 @@
           <w:sz w:val="20"/>
           <w:szCs w:val="20"/>
         </w:rPr>
-        <w:t>szC</w:t>
+        <w:t>szA</w:t>
       </w:r>
       <w:proofErr w:type="spellEnd"/>
       <w:r>
@@ -8472,9 +8004,9 @@
           <w:sz w:val="20"/>
           <w:szCs w:val="20"/>
         </w:rPr>
-        <w:t xml:space="preserve"> = </w:t>
-      </w:r>
-      <w:proofErr w:type="gramStart"/>
+        <w:t xml:space="preserve"> = size(</w:t>
+      </w:r>
+      <w:proofErr w:type="spellStart"/>
       <w:r>
         <w:rPr>
           <w:rFonts w:ascii="Courier New" w:hAnsi="Courier New" w:cs="Courier New"/>
@@ -8482,10 +8014,9 @@
           <w:sz w:val="20"/>
           <w:szCs w:val="20"/>
         </w:rPr>
-        <w:t>size(</w:t>
-      </w:r>
-      <w:proofErr w:type="spellStart"/>
-      <w:proofErr w:type="gramEnd"/>
+        <w:t>event_triggered_lfps_ordered</w:t>
+      </w:r>
+      <w:proofErr w:type="spellEnd"/>
       <w:r>
         <w:rPr>
           <w:rFonts w:ascii="Courier New" w:hAnsi="Courier New" w:cs="Courier New"/>
@@ -8493,17 +8024,7 @@
           <w:sz w:val="20"/>
           <w:szCs w:val="20"/>
         </w:rPr>
-        <w:t>event_triggered_lfps_ordered</w:t>
-      </w:r>
-      <w:proofErr w:type="spellEnd"/>
-      <w:r>
-        <w:rPr>
-          <w:rFonts w:ascii="Courier New" w:hAnsi="Courier New" w:cs="Courier New"/>
-          <w:color w:val="028009"/>
-          <w:sz w:val="20"/>
-          <w:szCs w:val="20"/>
-        </w:rPr>
-        <w:t>, 3);</w:t>
+        <w:t>, 1);</w:t>
       </w:r>
     </w:p>
     <w:p>
@@ -8525,7 +8046,7 @@
           <w:sz w:val="20"/>
           <w:szCs w:val="20"/>
         </w:rPr>
-        <w:t xml:space="preserve">% D = </w:t>
+        <w:t xml:space="preserve">% </w:t>
       </w:r>
       <w:proofErr w:type="spellStart"/>
       <w:r>
@@ -8535,7 +8056,7 @@
           <w:sz w:val="20"/>
           <w:szCs w:val="20"/>
         </w:rPr>
-        <w:t>szA</w:t>
+        <w:t>szB</w:t>
       </w:r>
       <w:proofErr w:type="spellEnd"/>
       <w:r>
@@ -8545,7 +8066,7 @@
           <w:sz w:val="20"/>
           <w:szCs w:val="20"/>
         </w:rPr>
-        <w:t xml:space="preserve"> * </w:t>
+        <w:t xml:space="preserve"> = size(</w:t>
       </w:r>
       <w:proofErr w:type="spellStart"/>
       <w:r>
@@ -8555,7 +8076,7 @@
           <w:sz w:val="20"/>
           <w:szCs w:val="20"/>
         </w:rPr>
-        <w:t>szB</w:t>
+        <w:t>event_triggered_lfps_ordered</w:t>
       </w:r>
       <w:proofErr w:type="spellEnd"/>
       <w:r>
@@ -8565,7 +8086,7 @@
           <w:sz w:val="20"/>
           <w:szCs w:val="20"/>
         </w:rPr>
-        <w:t>; % using this value to reshape the data into a vector array instead of a 3D Matrix</w:t>
+        <w:t>, 2);</w:t>
       </w:r>
     </w:p>
     <w:p>
@@ -8597,6 +8118,130 @@
           <w:sz w:val="20"/>
           <w:szCs w:val="20"/>
         </w:rPr>
+        <w:t>szC</w:t>
+      </w:r>
+      <w:proofErr w:type="spellEnd"/>
+      <w:r>
+        <w:rPr>
+          <w:rFonts w:ascii="Courier New" w:hAnsi="Courier New" w:cs="Courier New"/>
+          <w:color w:val="028009"/>
+          <w:sz w:val="20"/>
+          <w:szCs w:val="20"/>
+        </w:rPr>
+        <w:t xml:space="preserve"> = size(</w:t>
+      </w:r>
+      <w:proofErr w:type="spellStart"/>
+      <w:r>
+        <w:rPr>
+          <w:rFonts w:ascii="Courier New" w:hAnsi="Courier New" w:cs="Courier New"/>
+          <w:color w:val="028009"/>
+          <w:sz w:val="20"/>
+          <w:szCs w:val="20"/>
+        </w:rPr>
+        <w:t>event_triggered_lfps_ordered</w:t>
+      </w:r>
+      <w:proofErr w:type="spellEnd"/>
+      <w:r>
+        <w:rPr>
+          <w:rFonts w:ascii="Courier New" w:hAnsi="Courier New" w:cs="Courier New"/>
+          <w:color w:val="028009"/>
+          <w:sz w:val="20"/>
+          <w:szCs w:val="20"/>
+        </w:rPr>
+        <w:t>, 3);</w:t>
+      </w:r>
+    </w:p>
+    <w:p>
+      <w:pPr>
+        <w:autoSpaceDE w:val="0"/>
+        <w:autoSpaceDN w:val="0"/>
+        <w:adjustRightInd w:val="0"/>
+        <w:spacing w:after="0" w:line="240" w:lineRule="auto"/>
+        <w:rPr>
+          <w:rFonts w:ascii="Courier New" w:hAnsi="Courier New" w:cs="Courier New"/>
+          <w:sz w:val="24"/>
+          <w:szCs w:val="24"/>
+        </w:rPr>
+      </w:pPr>
+      <w:r>
+        <w:rPr>
+          <w:rFonts w:ascii="Courier New" w:hAnsi="Courier New" w:cs="Courier New"/>
+          <w:color w:val="028009"/>
+          <w:sz w:val="20"/>
+          <w:szCs w:val="20"/>
+        </w:rPr>
+        <w:t xml:space="preserve">% D = </w:t>
+      </w:r>
+      <w:proofErr w:type="spellStart"/>
+      <w:r>
+        <w:rPr>
+          <w:rFonts w:ascii="Courier New" w:hAnsi="Courier New" w:cs="Courier New"/>
+          <w:color w:val="028009"/>
+          <w:sz w:val="20"/>
+          <w:szCs w:val="20"/>
+        </w:rPr>
+        <w:t>szA</w:t>
+      </w:r>
+      <w:proofErr w:type="spellEnd"/>
+      <w:r>
+        <w:rPr>
+          <w:rFonts w:ascii="Courier New" w:hAnsi="Courier New" w:cs="Courier New"/>
+          <w:color w:val="028009"/>
+          <w:sz w:val="20"/>
+          <w:szCs w:val="20"/>
+        </w:rPr>
+        <w:t xml:space="preserve"> * </w:t>
+      </w:r>
+      <w:proofErr w:type="spellStart"/>
+      <w:r>
+        <w:rPr>
+          <w:rFonts w:ascii="Courier New" w:hAnsi="Courier New" w:cs="Courier New"/>
+          <w:color w:val="028009"/>
+          <w:sz w:val="20"/>
+          <w:szCs w:val="20"/>
+        </w:rPr>
+        <w:t>szB</w:t>
+      </w:r>
+      <w:proofErr w:type="spellEnd"/>
+      <w:r>
+        <w:rPr>
+          <w:rFonts w:ascii="Courier New" w:hAnsi="Courier New" w:cs="Courier New"/>
+          <w:color w:val="028009"/>
+          <w:sz w:val="20"/>
+          <w:szCs w:val="20"/>
+        </w:rPr>
+        <w:t>; % using this value to reshape the data into a vector array instead of a 3D Matrix</w:t>
+      </w:r>
+    </w:p>
+    <w:p>
+      <w:pPr>
+        <w:autoSpaceDE w:val="0"/>
+        <w:autoSpaceDN w:val="0"/>
+        <w:adjustRightInd w:val="0"/>
+        <w:spacing w:after="0" w:line="240" w:lineRule="auto"/>
+        <w:rPr>
+          <w:rFonts w:ascii="Courier New" w:hAnsi="Courier New" w:cs="Courier New"/>
+          <w:sz w:val="24"/>
+          <w:szCs w:val="24"/>
+        </w:rPr>
+      </w:pPr>
+      <w:r>
+        <w:rPr>
+          <w:rFonts w:ascii="Courier New" w:hAnsi="Courier New" w:cs="Courier New"/>
+          <w:color w:val="028009"/>
+          <w:sz w:val="20"/>
+          <w:szCs w:val="20"/>
+        </w:rPr>
+        <w:t xml:space="preserve">% </w:t>
+      </w:r>
+      <w:proofErr w:type="spellStart"/>
+      <w:r>
+        <w:rPr>
+          <w:rFonts w:ascii="Courier New" w:hAnsi="Courier New" w:cs="Courier New"/>
+          <w:color w:val="028009"/>
+          <w:sz w:val="20"/>
+          <w:szCs w:val="20"/>
+        </w:rPr>
         <w:t>result_test</w:t>
       </w:r>
       <w:proofErr w:type="spellEnd"/>
@@ -8617,20 +8262,9 @@
           <w:sz w:val="20"/>
           <w:szCs w:val="20"/>
         </w:rPr>
-        <w:t>event_triggered_lfps_</w:t>
-      </w:r>
-      <w:proofErr w:type="gramStart"/>
-      <w:r>
-        <w:rPr>
-          <w:rFonts w:ascii="Courier New" w:hAnsi="Courier New" w:cs="Courier New"/>
-          <w:color w:val="028009"/>
-          <w:sz w:val="20"/>
-          <w:szCs w:val="20"/>
-        </w:rPr>
-        <w:t>ordered,D</w:t>
-      </w:r>
-      <w:proofErr w:type="spellEnd"/>
-      <w:proofErr w:type="gramEnd"/>
+        <w:t>event_triggered_lfps_ordered,D</w:t>
+      </w:r>
+      <w:proofErr w:type="spellEnd"/>
       <w:r>
         <w:rPr>
           <w:rFonts w:ascii="Courier New" w:hAnsi="Courier New" w:cs="Courier New"/>
@@ -8693,34 +8327,16 @@
           <w:sz w:val="24"/>
           <w:szCs w:val="24"/>
         </w:rPr>
-        <w:t>event_triggered_</w:t>
-      </w:r>
-      <w:proofErr w:type="gramStart"/>
-      <w:r>
-        <w:rPr>
-          <w:rFonts w:ascii="Courier New" w:hAnsi="Courier New" w:cs="Courier New"/>
-          <w:sz w:val="24"/>
-          <w:szCs w:val="24"/>
-        </w:rPr>
-        <w:t>lfps</w:t>
-      </w:r>
-      <w:proofErr w:type="spellEnd"/>
-      <w:r>
-        <w:rPr>
-          <w:rFonts w:ascii="Courier New" w:hAnsi="Courier New" w:cs="Courier New"/>
-          <w:sz w:val="24"/>
-          <w:szCs w:val="24"/>
-        </w:rPr>
-        <w:t>(</w:t>
-      </w:r>
-      <w:proofErr w:type="gramEnd"/>
-      <w:r>
-        <w:rPr>
-          <w:rFonts w:ascii="Courier New" w:hAnsi="Courier New" w:cs="Courier New"/>
-          <w:sz w:val="24"/>
-          <w:szCs w:val="24"/>
-        </w:rPr>
-        <w:t>1,1,:); % pulls out event 1 of site 1 all data (all LFPs across event 1 of site 1).</w:t>
+        <w:t>event_triggered_lfps</w:t>
+      </w:r>
+      <w:proofErr w:type="spellEnd"/>
+      <w:r>
+        <w:rPr>
+          <w:rFonts w:ascii="Courier New" w:hAnsi="Courier New" w:cs="Courier New"/>
+          <w:sz w:val="24"/>
+          <w:szCs w:val="24"/>
+        </w:rPr>
+        <w:t>(1,1,:); % pulls out event 1 of site 1 all data (all LFPs across event 1 of site 1).</w:t>
       </w:r>
     </w:p>
     <w:p>
@@ -8824,19 +8440,9 @@
           <w:sz w:val="24"/>
           <w:szCs w:val="24"/>
         </w:rPr>
-        <w:t xml:space="preserve"> = </w:t>
-      </w:r>
-      <w:proofErr w:type="gramStart"/>
-      <w:r>
-        <w:rPr>
-          <w:rFonts w:ascii="Courier New" w:hAnsi="Courier New" w:cs="Courier New"/>
-          <w:sz w:val="24"/>
-          <w:szCs w:val="24"/>
-        </w:rPr>
-        <w:t>squeeze(</w:t>
-      </w:r>
-      <w:proofErr w:type="spellStart"/>
-      <w:proofErr w:type="gramEnd"/>
+        <w:t xml:space="preserve"> = squeeze(</w:t>
+      </w:r>
+      <w:proofErr w:type="spellStart"/>
       <w:r>
         <w:rPr>
           <w:rFonts w:ascii="Courier New" w:hAnsi="Courier New" w:cs="Courier New"/>

</xml_diff>